<commit_message>
Pro Spring: Update to Chap 6
</commit_message>
<xml_diff>
--- a/ProSpring/Document/6_10.docx
+++ b/ProSpring/Document/6_10.docx
@@ -4,11 +4,1992 @@
   <w:body>
     <w:p>
       <w:pPr>
-        <w:rPr>
-          <w:sz w:val="40"/>
-          <w:szCs w:val="40"/>
-        </w:rPr>
-      </w:pPr>
+        <w:pStyle w:val="Heading1"/>
+        <w:rPr>
+          <w:color w:val="EE0000"/>
+        </w:rPr>
+      </w:pPr>
+      <w:r>
+        <w:rPr>
+          <w:color w:val="EE0000"/>
+        </w:rPr>
+        <w:t>6. Spring Data Access with JDBC</w:t>
+      </w:r>
+    </w:p>
+    <w:p>
+      <w:pPr>
+        <w:rPr>
+          <w:sz w:val="40"/>
+          <w:szCs w:val="40"/>
+        </w:rPr>
+      </w:pPr>
+    </w:p>
+    <w:p>
+      <w:pPr>
+        <w:pStyle w:val="Heading2"/>
+        <w:rPr>
+          <w:color w:val="00B050"/>
+          <w:sz w:val="40"/>
+          <w:szCs w:val="40"/>
+        </w:rPr>
+      </w:pPr>
+      <w:r>
+        <w:rPr>
+          <w:color w:val="00B050"/>
+          <w:sz w:val="40"/>
+          <w:szCs w:val="40"/>
+        </w:rPr>
+        <w:t>6.1 Sample Data Model for Example Code</w:t>
+      </w:r>
+    </w:p>
+    <w:p>
+      <w:pPr>
+        <w:rPr>
+          <w:sz w:val="40"/>
+          <w:szCs w:val="40"/>
+        </w:rPr>
+      </w:pPr>
+      <w:r>
+        <w:rPr>
+          <w:sz w:val="40"/>
+          <w:szCs w:val="40"/>
+        </w:rPr>
+        <w:t>-DAO: data access object, Sprong world: repository</w:t>
+      </w:r>
+    </w:p>
+    <w:p>
+      <w:pPr>
+        <w:pStyle w:val="Heading2"/>
+        <w:rPr>
+          <w:color w:val="00B050"/>
+          <w:sz w:val="40"/>
+          <w:szCs w:val="40"/>
+        </w:rPr>
+      </w:pPr>
+      <w:r>
+        <w:rPr>
+          <w:color w:val="00B050"/>
+          <w:sz w:val="40"/>
+          <w:szCs w:val="40"/>
+        </w:rPr>
+        <w:t>6.2 Explore JDBC Infrastructure</w:t>
+      </w:r>
+    </w:p>
+    <w:p>
+      <w:pPr>
+        <w:rPr>
+          <w:sz w:val="40"/>
+          <w:szCs w:val="40"/>
+        </w:rPr>
+      </w:pPr>
+    </w:p>
+    <w:p>
+      <w:pPr>
+        <w:pStyle w:val="Heading2"/>
+        <w:rPr>
+          <w:color w:val="00B050"/>
+          <w:sz w:val="40"/>
+          <w:szCs w:val="40"/>
+        </w:rPr>
+      </w:pPr>
+      <w:r>
+        <w:rPr>
+          <w:color w:val="00B050"/>
+          <w:sz w:val="40"/>
+          <w:szCs w:val="40"/>
+        </w:rPr>
+        <w:t>6.3 Spring JDBC Infrastructure</w:t>
+      </w:r>
+    </w:p>
+    <w:p>
+      <w:pPr>
+        <w:rPr>
+          <w:sz w:val="40"/>
+          <w:szCs w:val="40"/>
+        </w:rPr>
+      </w:pPr>
+    </w:p>
+    <w:p>
+      <w:pPr>
+        <w:rPr>
+          <w:sz w:val="40"/>
+          <w:szCs w:val="40"/>
+        </w:rPr>
+      </w:pPr>
+      <w:r>
+        <w:rPr>
+          <w:sz w:val="40"/>
+          <w:szCs w:val="40"/>
+        </w:rPr>
+        <w:t>6.3.1 Overview and used Packages</w:t>
+      </w:r>
+    </w:p>
+    <w:p>
+      <w:pPr>
+        <w:rPr>
+          <w:sz w:val="40"/>
+          <w:szCs w:val="40"/>
+        </w:rPr>
+      </w:pPr>
+    </w:p>
+    <w:p>
+      <w:pPr>
+        <w:rPr>
+          <w:sz w:val="40"/>
+          <w:szCs w:val="40"/>
+        </w:rPr>
+      </w:pPr>
+      <w:r>
+        <w:rPr>
+          <w:sz w:val="40"/>
+          <w:szCs w:val="40"/>
+        </w:rPr>
+        <w:t>6.3.2 Database Connections and DataSources</w:t>
+      </w:r>
+    </w:p>
+    <w:p>
+      <w:pPr>
+        <w:rPr>
+          <w:sz w:val="40"/>
+          <w:szCs w:val="40"/>
+        </w:rPr>
+      </w:pPr>
+    </w:p>
+    <w:p>
+      <w:pPr>
+        <w:rPr>
+          <w:sz w:val="40"/>
+          <w:szCs w:val="40"/>
+        </w:rPr>
+      </w:pPr>
+      <w:r>
+        <w:rPr>
+          <w:sz w:val="40"/>
+          <w:szCs w:val="40"/>
+        </w:rPr>
+        <w:t>6.3.3 Embedded Database Support</w:t>
+      </w:r>
+    </w:p>
+    <w:p>
+      <w:pPr>
+        <w:rPr>
+          <w:sz w:val="40"/>
+          <w:szCs w:val="40"/>
+        </w:rPr>
+      </w:pPr>
+    </w:p>
+    <w:p>
+      <w:pPr>
+        <w:rPr>
+          <w:sz w:val="40"/>
+          <w:szCs w:val="40"/>
+        </w:rPr>
+      </w:pPr>
+      <w:r>
+        <w:rPr>
+          <w:sz w:val="40"/>
+          <w:szCs w:val="40"/>
+        </w:rPr>
+        <w:t>6.3.4 Use DataSources in DAO Classes</w:t>
+      </w:r>
+    </w:p>
+    <w:p>
+      <w:pPr>
+        <w:rPr>
+          <w:sz w:val="40"/>
+          <w:szCs w:val="40"/>
+        </w:rPr>
+      </w:pPr>
+    </w:p>
+    <w:p>
+      <w:pPr>
+        <w:rPr>
+          <w:sz w:val="40"/>
+          <w:szCs w:val="40"/>
+        </w:rPr>
+      </w:pPr>
+      <w:r>
+        <w:rPr>
+          <w:sz w:val="40"/>
+          <w:szCs w:val="40"/>
+        </w:rPr>
+        <w:t>6.3.5 Exception Handling</w:t>
+      </w:r>
+    </w:p>
+    <w:p>
+      <w:pPr>
+        <w:rPr>
+          <w:sz w:val="40"/>
+          <w:szCs w:val="40"/>
+        </w:rPr>
+      </w:pPr>
+    </w:p>
+    <w:p>
+      <w:pPr>
+        <w:rPr>
+          <w:sz w:val="40"/>
+          <w:szCs w:val="40"/>
+        </w:rPr>
+      </w:pPr>
+      <w:r>
+        <w:rPr>
+          <w:sz w:val="40"/>
+          <w:szCs w:val="40"/>
+        </w:rPr>
+        <w:lastRenderedPageBreak/>
+        <w:t>6.3.6 JdbcTemplate Class</w:t>
+      </w:r>
+    </w:p>
+    <w:p>
+      <w:pPr>
+        <w:rPr>
+          <w:sz w:val="40"/>
+          <w:szCs w:val="40"/>
+        </w:rPr>
+      </w:pPr>
+    </w:p>
+    <w:p>
+      <w:pPr>
+        <w:rPr>
+          <w:sz w:val="40"/>
+          <w:szCs w:val="40"/>
+        </w:rPr>
+      </w:pPr>
+      <w:r>
+        <w:rPr>
+          <w:sz w:val="40"/>
+          <w:szCs w:val="40"/>
+        </w:rPr>
+        <w:t>6.3.7 Spring Classes that Model JDBC Operations</w:t>
+      </w:r>
+    </w:p>
+    <w:p>
+      <w:pPr>
+        <w:rPr>
+          <w:sz w:val="40"/>
+          <w:szCs w:val="40"/>
+        </w:rPr>
+      </w:pPr>
+    </w:p>
+    <w:p>
+      <w:pPr>
+        <w:rPr>
+          <w:sz w:val="40"/>
+          <w:szCs w:val="40"/>
+        </w:rPr>
+      </w:pPr>
+      <w:r>
+        <w:rPr>
+          <w:sz w:val="40"/>
+          <w:szCs w:val="40"/>
+        </w:rPr>
+        <w:t>6.3.8 Spring Data Project: JDBC Extensions</w:t>
+      </w:r>
+    </w:p>
+    <w:p>
+      <w:pPr>
+        <w:rPr>
+          <w:sz w:val="40"/>
+          <w:szCs w:val="40"/>
+        </w:rPr>
+      </w:pPr>
+    </w:p>
+    <w:p>
+      <w:pPr>
+        <w:rPr>
+          <w:sz w:val="40"/>
+          <w:szCs w:val="40"/>
+        </w:rPr>
+      </w:pPr>
+      <w:r>
+        <w:rPr>
+          <w:sz w:val="40"/>
+          <w:szCs w:val="40"/>
+        </w:rPr>
+        <w:t>6.3.9 Spring JDBC Testing Annotations</w:t>
+      </w:r>
+    </w:p>
+    <w:p>
+      <w:pPr>
+        <w:rPr>
+          <w:sz w:val="40"/>
+          <w:szCs w:val="40"/>
+        </w:rPr>
+      </w:pPr>
+    </w:p>
+    <w:p>
+      <w:pPr>
+        <w:rPr>
+          <w:sz w:val="40"/>
+          <w:szCs w:val="40"/>
+        </w:rPr>
+      </w:pPr>
+      <w:r>
+        <w:rPr>
+          <w:sz w:val="40"/>
+          <w:szCs w:val="40"/>
+        </w:rPr>
+        <w:t>6.3.10 Introduce Testcontainers</w:t>
+      </w:r>
+    </w:p>
+    <w:p>
+      <w:pPr>
+        <w:rPr>
+          <w:sz w:val="40"/>
+          <w:szCs w:val="40"/>
+        </w:rPr>
+      </w:pPr>
+    </w:p>
+    <w:p>
+      <w:pPr>
+        <w:rPr>
+          <w:sz w:val="40"/>
+          <w:szCs w:val="40"/>
+        </w:rPr>
+      </w:pPr>
+      <w:r>
+        <w:rPr>
+          <w:sz w:val="40"/>
+          <w:szCs w:val="40"/>
+        </w:rPr>
+        <w:t>6.3.11 Considerations for Using JDBC</w:t>
+      </w:r>
+    </w:p>
+    <w:p>
+      <w:pPr>
+        <w:rPr>
+          <w:sz w:val="40"/>
+          <w:szCs w:val="40"/>
+        </w:rPr>
+      </w:pPr>
+    </w:p>
+    <w:p>
+      <w:pPr>
+        <w:rPr>
+          <w:sz w:val="40"/>
+          <w:szCs w:val="40"/>
+        </w:rPr>
+      </w:pPr>
+      <w:r>
+        <w:rPr>
+          <w:sz w:val="40"/>
+          <w:szCs w:val="40"/>
+        </w:rPr>
+        <w:t>6.3.12 Spring Boot JDBC</w:t>
+      </w:r>
+    </w:p>
+    <w:p>
+      <w:pPr>
+        <w:rPr>
+          <w:sz w:val="40"/>
+          <w:szCs w:val="40"/>
+        </w:rPr>
+      </w:pPr>
+    </w:p>
+    <w:p>
+      <w:pPr>
+        <w:pStyle w:val="Heading1"/>
+        <w:rPr>
+          <w:color w:val="EE0000"/>
+        </w:rPr>
+      </w:pPr>
+      <w:r>
+        <w:rPr>
+          <w:color w:val="EE0000"/>
+        </w:rPr>
+        <w:t>7. Spring with Hibernate</w:t>
+      </w:r>
+    </w:p>
+    <w:p>
+      <w:pPr>
+        <w:rPr>
+          <w:sz w:val="40"/>
+          <w:szCs w:val="40"/>
+        </w:rPr>
+      </w:pPr>
+    </w:p>
+    <w:p>
+      <w:pPr>
+        <w:pStyle w:val="Heading2"/>
+        <w:rPr>
+          <w:color w:val="00B050"/>
+          <w:sz w:val="40"/>
+          <w:szCs w:val="40"/>
+        </w:rPr>
+      </w:pPr>
+      <w:r>
+        <w:rPr>
+          <w:color w:val="00B050"/>
+          <w:sz w:val="40"/>
+          <w:szCs w:val="40"/>
+        </w:rPr>
+        <w:t>7.1 Sample Data Model for Example Code</w:t>
+      </w:r>
+    </w:p>
+    <w:p>
+      <w:pPr>
+        <w:rPr>
+          <w:sz w:val="40"/>
+          <w:szCs w:val="40"/>
+        </w:rPr>
+      </w:pPr>
+    </w:p>
+    <w:p>
+      <w:pPr>
+        <w:pStyle w:val="Heading2"/>
+        <w:rPr>
+          <w:color w:val="00B050"/>
+          <w:sz w:val="40"/>
+          <w:szCs w:val="40"/>
+        </w:rPr>
+      </w:pPr>
+      <w:r>
+        <w:rPr>
+          <w:color w:val="00B050"/>
+          <w:sz w:val="40"/>
+          <w:szCs w:val="40"/>
+        </w:rPr>
+        <w:lastRenderedPageBreak/>
+        <w:t>7.2 Configure Hibernate’s SessionFactory</w:t>
+      </w:r>
+    </w:p>
+    <w:p>
+      <w:pPr>
+        <w:rPr>
+          <w:sz w:val="40"/>
+          <w:szCs w:val="40"/>
+        </w:rPr>
+      </w:pPr>
+    </w:p>
+    <w:p>
+      <w:pPr>
+        <w:pStyle w:val="Heading2"/>
+        <w:rPr>
+          <w:color w:val="00B050"/>
+          <w:sz w:val="40"/>
+          <w:szCs w:val="40"/>
+        </w:rPr>
+      </w:pPr>
+      <w:r>
+        <w:rPr>
+          <w:color w:val="00B050"/>
+          <w:sz w:val="40"/>
+          <w:szCs w:val="40"/>
+        </w:rPr>
+        <w:t>7.3 ORM Mapping Using Hibernate Annotations</w:t>
+      </w:r>
+    </w:p>
+    <w:p>
+      <w:pPr>
+        <w:rPr>
+          <w:sz w:val="40"/>
+          <w:szCs w:val="40"/>
+        </w:rPr>
+      </w:pPr>
+    </w:p>
+    <w:p>
+      <w:pPr>
+        <w:pStyle w:val="Heading2"/>
+        <w:rPr>
+          <w:color w:val="00B050"/>
+          <w:sz w:val="40"/>
+          <w:szCs w:val="40"/>
+        </w:rPr>
+      </w:pPr>
+      <w:r>
+        <w:rPr>
+          <w:color w:val="00B050"/>
+          <w:sz w:val="40"/>
+          <w:szCs w:val="40"/>
+        </w:rPr>
+        <w:t>7.4 Simple Mappings</w:t>
+      </w:r>
+    </w:p>
+    <w:p>
+      <w:pPr>
+        <w:rPr>
+          <w:sz w:val="40"/>
+          <w:szCs w:val="40"/>
+        </w:rPr>
+      </w:pPr>
+    </w:p>
+    <w:p>
+      <w:pPr>
+        <w:pStyle w:val="Heading3"/>
+        <w:rPr>
+          <w:sz w:val="40"/>
+          <w:szCs w:val="40"/>
+        </w:rPr>
+      </w:pPr>
+      <w:r>
+        <w:rPr>
+          <w:sz w:val="40"/>
+          <w:szCs w:val="40"/>
+        </w:rPr>
+        <w:t>7.4.1 One-to-Many Mappings</w:t>
+      </w:r>
+    </w:p>
+    <w:p>
+      <w:pPr>
+        <w:rPr>
+          <w:sz w:val="40"/>
+          <w:szCs w:val="40"/>
+        </w:rPr>
+      </w:pPr>
+    </w:p>
+    <w:p>
+      <w:pPr>
+        <w:pStyle w:val="Heading3"/>
+        <w:rPr>
+          <w:sz w:val="40"/>
+          <w:szCs w:val="40"/>
+        </w:rPr>
+      </w:pPr>
+      <w:r>
+        <w:rPr>
+          <w:sz w:val="40"/>
+          <w:szCs w:val="40"/>
+        </w:rPr>
+        <w:t>7.4.2 Many-to-Many Mappings</w:t>
+      </w:r>
+    </w:p>
+    <w:p>
+      <w:pPr>
+        <w:rPr>
+          <w:sz w:val="40"/>
+          <w:szCs w:val="40"/>
+        </w:rPr>
+      </w:pPr>
+    </w:p>
+    <w:p>
+      <w:pPr>
+        <w:pStyle w:val="Heading3"/>
+        <w:rPr>
+          <w:sz w:val="40"/>
+          <w:szCs w:val="40"/>
+        </w:rPr>
+      </w:pPr>
+      <w:r>
+        <w:rPr>
+          <w:sz w:val="40"/>
+          <w:szCs w:val="40"/>
+        </w:rPr>
+        <w:t>7.4.3 The Hibernate Session Interface</w:t>
+      </w:r>
+    </w:p>
+    <w:p>
+      <w:pPr>
+        <w:rPr>
+          <w:sz w:val="40"/>
+          <w:szCs w:val="40"/>
+        </w:rPr>
+      </w:pPr>
+    </w:p>
+    <w:p>
+      <w:pPr>
+        <w:pStyle w:val="Heading2"/>
+        <w:rPr>
+          <w:color w:val="00B050"/>
+          <w:sz w:val="40"/>
+          <w:szCs w:val="40"/>
+        </w:rPr>
+      </w:pPr>
+      <w:r>
+        <w:rPr>
+          <w:color w:val="00B050"/>
+          <w:sz w:val="40"/>
+          <w:szCs w:val="40"/>
+        </w:rPr>
+        <w:t>7.5 Query Data by Using Hibernate Query Language</w:t>
+      </w:r>
+    </w:p>
+    <w:p>
+      <w:pPr>
+        <w:rPr>
+          <w:sz w:val="40"/>
+          <w:szCs w:val="40"/>
+        </w:rPr>
+      </w:pPr>
+    </w:p>
+    <w:p>
+      <w:pPr>
+        <w:pStyle w:val="Heading3"/>
+        <w:rPr>
+          <w:sz w:val="40"/>
+          <w:szCs w:val="40"/>
+        </w:rPr>
+      </w:pPr>
+      <w:r>
+        <w:rPr>
+          <w:sz w:val="40"/>
+          <w:szCs w:val="40"/>
+        </w:rPr>
+        <w:t>7.5.1 Simple Querying with Lazy Fetching</w:t>
+      </w:r>
+    </w:p>
+    <w:p>
+      <w:pPr>
+        <w:rPr>
+          <w:sz w:val="40"/>
+          <w:szCs w:val="40"/>
+        </w:rPr>
+      </w:pPr>
+    </w:p>
+    <w:p>
+      <w:pPr>
+        <w:rPr>
+          <w:sz w:val="40"/>
+          <w:szCs w:val="40"/>
+        </w:rPr>
+      </w:pPr>
+      <w:r>
+        <w:rPr>
+          <w:sz w:val="40"/>
+          <w:szCs w:val="40"/>
+        </w:rPr>
+        <w:t>7.5.2 Querying with Associations Fetching</w:t>
+      </w:r>
+    </w:p>
+    <w:p>
+      <w:pPr>
+        <w:rPr>
+          <w:sz w:val="40"/>
+          <w:szCs w:val="40"/>
+        </w:rPr>
+      </w:pPr>
+    </w:p>
+    <w:p>
+      <w:pPr>
+        <w:pStyle w:val="Heading2"/>
+        <w:rPr>
+          <w:color w:val="00B050"/>
+          <w:sz w:val="40"/>
+          <w:szCs w:val="40"/>
+        </w:rPr>
+      </w:pPr>
+      <w:r>
+        <w:rPr>
+          <w:color w:val="00B050"/>
+          <w:sz w:val="40"/>
+          <w:szCs w:val="40"/>
+        </w:rPr>
+        <w:lastRenderedPageBreak/>
+        <w:t>7.6 Insert Data</w:t>
+      </w:r>
+    </w:p>
+    <w:p>
+      <w:pPr>
+        <w:rPr>
+          <w:sz w:val="40"/>
+          <w:szCs w:val="40"/>
+        </w:rPr>
+      </w:pPr>
+    </w:p>
+    <w:p>
+      <w:pPr>
+        <w:pStyle w:val="Heading2"/>
+        <w:rPr>
+          <w:color w:val="00B050"/>
+          <w:sz w:val="40"/>
+          <w:szCs w:val="40"/>
+        </w:rPr>
+      </w:pPr>
+      <w:r>
+        <w:rPr>
+          <w:color w:val="00B050"/>
+          <w:sz w:val="40"/>
+          <w:szCs w:val="40"/>
+        </w:rPr>
+        <w:t>7.7 Update Data</w:t>
+      </w:r>
+    </w:p>
+    <w:p>
+      <w:pPr>
+        <w:rPr>
+          <w:sz w:val="40"/>
+          <w:szCs w:val="40"/>
+        </w:rPr>
+      </w:pPr>
+    </w:p>
+    <w:p>
+      <w:pPr>
+        <w:pStyle w:val="Heading2"/>
+        <w:rPr>
+          <w:color w:val="00B050"/>
+          <w:sz w:val="40"/>
+          <w:szCs w:val="40"/>
+        </w:rPr>
+      </w:pPr>
+      <w:r>
+        <w:rPr>
+          <w:color w:val="00B050"/>
+          <w:sz w:val="40"/>
+          <w:szCs w:val="40"/>
+        </w:rPr>
+        <w:t>7.8 Delete Data</w:t>
+      </w:r>
+    </w:p>
+    <w:p>
+      <w:pPr>
+        <w:rPr>
+          <w:sz w:val="40"/>
+          <w:szCs w:val="40"/>
+        </w:rPr>
+      </w:pPr>
+    </w:p>
+    <w:p>
+      <w:pPr>
+        <w:pStyle w:val="Heading2"/>
+        <w:rPr>
+          <w:color w:val="00B050"/>
+          <w:sz w:val="40"/>
+          <w:szCs w:val="40"/>
+        </w:rPr>
+      </w:pPr>
+      <w:r>
+        <w:rPr>
+          <w:color w:val="00B050"/>
+          <w:sz w:val="40"/>
+          <w:szCs w:val="40"/>
+        </w:rPr>
+        <w:t>7.9 Execute SQL Native Queries</w:t>
+      </w:r>
+    </w:p>
+    <w:p>
+      <w:pPr>
+        <w:rPr>
+          <w:sz w:val="40"/>
+          <w:szCs w:val="40"/>
+        </w:rPr>
+      </w:pPr>
+    </w:p>
+    <w:p>
+      <w:pPr>
+        <w:pStyle w:val="Heading2"/>
+        <w:rPr>
+          <w:color w:val="00B050"/>
+          <w:sz w:val="40"/>
+          <w:szCs w:val="40"/>
+        </w:rPr>
+      </w:pPr>
+      <w:r>
+        <w:rPr>
+          <w:color w:val="00B050"/>
+          <w:sz w:val="40"/>
+          <w:szCs w:val="40"/>
+        </w:rPr>
+        <w:t>7.10 Execute Projections with Hibernate</w:t>
+      </w:r>
+    </w:p>
+    <w:p>
+      <w:pPr>
+        <w:rPr>
+          <w:sz w:val="40"/>
+          <w:szCs w:val="40"/>
+        </w:rPr>
+      </w:pPr>
+    </w:p>
+    <w:p>
+      <w:pPr>
+        <w:pStyle w:val="Heading2"/>
+        <w:rPr>
+          <w:color w:val="00B050"/>
+          <w:sz w:val="40"/>
+          <w:szCs w:val="40"/>
+        </w:rPr>
+      </w:pPr>
+      <w:r>
+        <w:rPr>
+          <w:color w:val="00B050"/>
+          <w:sz w:val="40"/>
+          <w:szCs w:val="40"/>
+        </w:rPr>
+        <w:t>7.11 Call Stored Functions with Hibernate</w:t>
+      </w:r>
+    </w:p>
+    <w:p>
+      <w:pPr>
+        <w:rPr>
+          <w:sz w:val="40"/>
+          <w:szCs w:val="40"/>
+        </w:rPr>
+      </w:pPr>
+    </w:p>
+    <w:p>
+      <w:pPr>
+        <w:pStyle w:val="Heading2"/>
+        <w:rPr>
+          <w:color w:val="00B050"/>
+          <w:sz w:val="40"/>
+          <w:szCs w:val="40"/>
+        </w:rPr>
+      </w:pPr>
+      <w:r>
+        <w:rPr>
+          <w:color w:val="00B050"/>
+          <w:sz w:val="40"/>
+          <w:szCs w:val="40"/>
+        </w:rPr>
+        <w:t xml:space="preserve">7.12 Configure Hibernate to Generate Tables from Entities </w:t>
+      </w:r>
+    </w:p>
+    <w:p>
+      <w:pPr>
+        <w:rPr>
+          <w:sz w:val="40"/>
+          <w:szCs w:val="40"/>
+        </w:rPr>
+      </w:pPr>
+    </w:p>
+    <w:p>
+      <w:pPr>
+        <w:pStyle w:val="Heading2"/>
+        <w:rPr>
+          <w:color w:val="00B050"/>
+          <w:sz w:val="40"/>
+          <w:szCs w:val="40"/>
+        </w:rPr>
+      </w:pPr>
+      <w:r>
+        <w:rPr>
+          <w:color w:val="00B050"/>
+          <w:sz w:val="40"/>
+          <w:szCs w:val="40"/>
+        </w:rPr>
+        <w:t>7.13 Annotate Methods or Fields?</w:t>
+      </w:r>
+    </w:p>
+    <w:p>
+      <w:pPr>
+        <w:rPr>
+          <w:sz w:val="40"/>
+          <w:szCs w:val="40"/>
+        </w:rPr>
+      </w:pPr>
+    </w:p>
+    <w:p>
+      <w:pPr>
+        <w:pStyle w:val="Heading2"/>
+        <w:rPr>
+          <w:color w:val="00B050"/>
+          <w:sz w:val="40"/>
+          <w:szCs w:val="40"/>
+        </w:rPr>
+      </w:pPr>
+      <w:r>
+        <w:rPr>
+          <w:color w:val="00B050"/>
+          <w:sz w:val="40"/>
+          <w:szCs w:val="40"/>
+        </w:rPr>
+        <w:t>7.14 Considerations when using Hibernate</w:t>
+      </w:r>
+    </w:p>
+    <w:p>
+      <w:pPr>
+        <w:rPr>
+          <w:sz w:val="40"/>
+          <w:szCs w:val="40"/>
+        </w:rPr>
+      </w:pPr>
+    </w:p>
+    <w:p>
+      <w:pPr>
+        <w:pStyle w:val="Heading2"/>
+        <w:rPr>
+          <w:color w:val="00B050"/>
+          <w:sz w:val="40"/>
+          <w:szCs w:val="40"/>
+        </w:rPr>
+      </w:pPr>
+      <w:r>
+        <w:rPr>
+          <w:color w:val="00B050"/>
+          <w:sz w:val="40"/>
+          <w:szCs w:val="40"/>
+        </w:rPr>
+        <w:lastRenderedPageBreak/>
+        <w:t>7.15 Introduce jOOQ</w:t>
+      </w:r>
+    </w:p>
+    <w:p>
+      <w:pPr>
+        <w:rPr>
+          <w:sz w:val="40"/>
+          <w:szCs w:val="40"/>
+        </w:rPr>
+      </w:pPr>
+    </w:p>
+    <w:p>
+      <w:pPr>
+        <w:pStyle w:val="Heading1"/>
+        <w:rPr>
+          <w:color w:val="EE0000"/>
+        </w:rPr>
+      </w:pPr>
+      <w:r>
+        <w:rPr>
+          <w:color w:val="EE0000"/>
+        </w:rPr>
+        <w:t>8. Spring with JPA</w:t>
+      </w:r>
+    </w:p>
+    <w:p>
+      <w:pPr>
+        <w:rPr>
+          <w:sz w:val="40"/>
+          <w:szCs w:val="40"/>
+        </w:rPr>
+      </w:pPr>
+    </w:p>
+    <w:p>
+      <w:pPr>
+        <w:rPr>
+          <w:sz w:val="40"/>
+          <w:szCs w:val="40"/>
+        </w:rPr>
+      </w:pPr>
+      <w:r>
+        <w:rPr>
+          <w:sz w:val="40"/>
+          <w:szCs w:val="40"/>
+        </w:rPr>
+        <w:t>8.1 Introduce JPA 3.1</w:t>
+      </w:r>
+    </w:p>
+    <w:p>
+      <w:pPr>
+        <w:rPr>
+          <w:sz w:val="40"/>
+          <w:szCs w:val="40"/>
+        </w:rPr>
+      </w:pPr>
+    </w:p>
+    <w:p>
+      <w:pPr>
+        <w:rPr>
+          <w:sz w:val="40"/>
+          <w:szCs w:val="40"/>
+        </w:rPr>
+      </w:pPr>
+      <w:r>
+        <w:rPr>
+          <w:sz w:val="40"/>
+          <w:szCs w:val="40"/>
+        </w:rPr>
+        <w:t>8.1.1 Sample Data Model for Example Code</w:t>
+      </w:r>
+    </w:p>
+    <w:p>
+      <w:pPr>
+        <w:rPr>
+          <w:sz w:val="40"/>
+          <w:szCs w:val="40"/>
+        </w:rPr>
+      </w:pPr>
+    </w:p>
+    <w:p>
+      <w:pPr>
+        <w:rPr>
+          <w:sz w:val="40"/>
+          <w:szCs w:val="40"/>
+        </w:rPr>
+      </w:pPr>
+      <w:r>
+        <w:rPr>
+          <w:sz w:val="40"/>
+          <w:szCs w:val="40"/>
+        </w:rPr>
+        <w:t>8.1.2 Configure JPA’s EntityManagerFactory</w:t>
+      </w:r>
+    </w:p>
+    <w:p>
+      <w:pPr>
+        <w:rPr>
+          <w:sz w:val="40"/>
+          <w:szCs w:val="40"/>
+        </w:rPr>
+      </w:pPr>
+    </w:p>
+    <w:p>
+      <w:pPr>
+        <w:rPr>
+          <w:sz w:val="40"/>
+          <w:szCs w:val="40"/>
+        </w:rPr>
+      </w:pPr>
+      <w:r>
+        <w:rPr>
+          <w:sz w:val="40"/>
+          <w:szCs w:val="40"/>
+        </w:rPr>
+        <w:t>8.1.3 Use JPA Annotations for ORM Mapping</w:t>
+      </w:r>
+    </w:p>
+    <w:p>
+      <w:pPr>
+        <w:rPr>
+          <w:sz w:val="40"/>
+          <w:szCs w:val="40"/>
+        </w:rPr>
+      </w:pPr>
+    </w:p>
+    <w:p>
+      <w:pPr>
+        <w:rPr>
+          <w:sz w:val="40"/>
+          <w:szCs w:val="40"/>
+        </w:rPr>
+      </w:pPr>
+      <w:r>
+        <w:rPr>
+          <w:sz w:val="40"/>
+          <w:szCs w:val="40"/>
+        </w:rPr>
+        <w:t>8.2 Perform Database Operations with JPA</w:t>
+      </w:r>
+    </w:p>
+    <w:p>
+      <w:pPr>
+        <w:rPr>
+          <w:sz w:val="40"/>
+          <w:szCs w:val="40"/>
+        </w:rPr>
+      </w:pPr>
+    </w:p>
+    <w:p>
+      <w:pPr>
+        <w:rPr>
+          <w:sz w:val="40"/>
+          <w:szCs w:val="40"/>
+        </w:rPr>
+      </w:pPr>
+      <w:r>
+        <w:rPr>
+          <w:sz w:val="40"/>
+          <w:szCs w:val="40"/>
+        </w:rPr>
+        <w:t>8.2.1 Use Java Persistence Query Language to Query Data</w:t>
+      </w:r>
+    </w:p>
+    <w:p>
+      <w:pPr>
+        <w:rPr>
+          <w:sz w:val="40"/>
+          <w:szCs w:val="40"/>
+        </w:rPr>
+      </w:pPr>
+    </w:p>
+    <w:p>
+      <w:pPr>
+        <w:rPr>
+          <w:sz w:val="40"/>
+          <w:szCs w:val="40"/>
+        </w:rPr>
+      </w:pPr>
+      <w:r>
+        <w:rPr>
+          <w:sz w:val="40"/>
+          <w:szCs w:val="40"/>
+        </w:rPr>
+        <w:t>8.2.2 Query with Untyped Results</w:t>
+      </w:r>
+    </w:p>
+    <w:p>
+      <w:pPr>
+        <w:rPr>
+          <w:sz w:val="40"/>
+          <w:szCs w:val="40"/>
+        </w:rPr>
+      </w:pPr>
+    </w:p>
+    <w:p>
+      <w:pPr>
+        <w:rPr>
+          <w:sz w:val="40"/>
+          <w:szCs w:val="40"/>
+        </w:rPr>
+      </w:pPr>
+      <w:r>
+        <w:rPr>
+          <w:sz w:val="40"/>
+          <w:szCs w:val="40"/>
+        </w:rPr>
+        <w:t>8.2.3 Query for a Custom Result Type with a Constructor Expression</w:t>
+      </w:r>
+    </w:p>
+    <w:p>
+      <w:pPr>
+        <w:rPr>
+          <w:sz w:val="40"/>
+          <w:szCs w:val="40"/>
+        </w:rPr>
+      </w:pPr>
+    </w:p>
+    <w:p>
+      <w:pPr>
+        <w:rPr>
+          <w:sz w:val="40"/>
+          <w:szCs w:val="40"/>
+        </w:rPr>
+      </w:pPr>
+      <w:r>
+        <w:rPr>
+          <w:sz w:val="40"/>
+          <w:szCs w:val="40"/>
+        </w:rPr>
+        <w:t>8.2.4 Insert Data</w:t>
+      </w:r>
+    </w:p>
+    <w:p>
+      <w:pPr>
+        <w:rPr>
+          <w:sz w:val="40"/>
+          <w:szCs w:val="40"/>
+        </w:rPr>
+      </w:pPr>
+    </w:p>
+    <w:p>
+      <w:pPr>
+        <w:rPr>
+          <w:sz w:val="40"/>
+          <w:szCs w:val="40"/>
+        </w:rPr>
+      </w:pPr>
+      <w:r>
+        <w:rPr>
+          <w:sz w:val="40"/>
+          <w:szCs w:val="40"/>
+        </w:rPr>
+        <w:t>8.2.5 Update Data</w:t>
+      </w:r>
+    </w:p>
+    <w:p>
+      <w:pPr>
+        <w:rPr>
+          <w:sz w:val="40"/>
+          <w:szCs w:val="40"/>
+        </w:rPr>
+      </w:pPr>
+    </w:p>
+    <w:p>
+      <w:pPr>
+        <w:rPr>
+          <w:sz w:val="40"/>
+          <w:szCs w:val="40"/>
+        </w:rPr>
+      </w:pPr>
+      <w:r>
+        <w:rPr>
+          <w:sz w:val="40"/>
+          <w:szCs w:val="40"/>
+        </w:rPr>
+        <w:t>8.2.6 Delete Data</w:t>
+      </w:r>
+    </w:p>
+    <w:p>
+      <w:pPr>
+        <w:rPr>
+          <w:sz w:val="40"/>
+          <w:szCs w:val="40"/>
+        </w:rPr>
+      </w:pPr>
+    </w:p>
+    <w:p>
+      <w:pPr>
+        <w:rPr>
+          <w:sz w:val="40"/>
+          <w:szCs w:val="40"/>
+        </w:rPr>
+      </w:pPr>
+      <w:r>
+        <w:rPr>
+          <w:sz w:val="40"/>
+          <w:szCs w:val="40"/>
+        </w:rPr>
+        <w:t>8.3 Use a Native Query</w:t>
+      </w:r>
+    </w:p>
+    <w:p>
+      <w:pPr>
+        <w:rPr>
+          <w:sz w:val="40"/>
+          <w:szCs w:val="40"/>
+        </w:rPr>
+      </w:pPr>
+    </w:p>
+    <w:p>
+      <w:pPr>
+        <w:rPr>
+          <w:sz w:val="40"/>
+          <w:szCs w:val="40"/>
+        </w:rPr>
+      </w:pPr>
+      <w:r>
+        <w:rPr>
+          <w:sz w:val="40"/>
+          <w:szCs w:val="40"/>
+        </w:rPr>
+        <w:t>8.3.1 Use a Simple native query</w:t>
+      </w:r>
+    </w:p>
+    <w:p>
+      <w:pPr>
+        <w:rPr>
+          <w:sz w:val="40"/>
+          <w:szCs w:val="40"/>
+        </w:rPr>
+      </w:pPr>
+    </w:p>
+    <w:p>
+      <w:pPr>
+        <w:rPr>
+          <w:sz w:val="40"/>
+          <w:szCs w:val="40"/>
+        </w:rPr>
+      </w:pPr>
+      <w:r>
+        <w:rPr>
+          <w:sz w:val="40"/>
+          <w:szCs w:val="40"/>
+        </w:rPr>
+        <w:t>8.3.2 Native Querying with SQL ResultSet Mapping</w:t>
+      </w:r>
+    </w:p>
+    <w:p>
+      <w:pPr>
+        <w:rPr>
+          <w:sz w:val="40"/>
+          <w:szCs w:val="40"/>
+        </w:rPr>
+      </w:pPr>
+    </w:p>
+    <w:p>
+      <w:pPr>
+        <w:rPr>
+          <w:sz w:val="40"/>
+          <w:szCs w:val="40"/>
+        </w:rPr>
+      </w:pPr>
+      <w:r>
+        <w:rPr>
+          <w:sz w:val="40"/>
+          <w:szCs w:val="40"/>
+        </w:rPr>
+        <w:t>8.3.3 Execute Stored Functions and Procedures</w:t>
+      </w:r>
+    </w:p>
+    <w:p>
+      <w:pPr>
+        <w:rPr>
+          <w:sz w:val="40"/>
+          <w:szCs w:val="40"/>
+        </w:rPr>
+      </w:pPr>
+    </w:p>
+    <w:p>
+      <w:pPr>
+        <w:rPr>
+          <w:sz w:val="40"/>
+          <w:szCs w:val="40"/>
+        </w:rPr>
+      </w:pPr>
+      <w:r>
+        <w:rPr>
+          <w:sz w:val="40"/>
+          <w:szCs w:val="40"/>
+        </w:rPr>
+        <w:lastRenderedPageBreak/>
+        <w:t>8.4 Using JPA Criteria API for a Criteria Query</w:t>
+      </w:r>
+    </w:p>
+    <w:p>
+      <w:pPr>
+        <w:rPr>
+          <w:sz w:val="40"/>
+          <w:szCs w:val="40"/>
+        </w:rPr>
+      </w:pPr>
+    </w:p>
+    <w:p>
+      <w:pPr>
+        <w:pStyle w:val="Heading1"/>
+        <w:rPr>
+          <w:color w:val="EE0000"/>
+        </w:rPr>
+      </w:pPr>
+      <w:r>
+        <w:rPr>
+          <w:color w:val="EE0000"/>
+        </w:rPr>
+        <w:t>9. Spring Transaction Management</w:t>
+      </w:r>
+    </w:p>
+    <w:p>
+      <w:pPr>
+        <w:rPr>
+          <w:sz w:val="40"/>
+          <w:szCs w:val="40"/>
+        </w:rPr>
+      </w:pPr>
+    </w:p>
+    <w:p>
+      <w:pPr>
+        <w:rPr>
+          <w:sz w:val="40"/>
+          <w:szCs w:val="40"/>
+        </w:rPr>
+      </w:pPr>
+      <w:r>
+        <w:rPr>
+          <w:sz w:val="40"/>
+          <w:szCs w:val="40"/>
+        </w:rPr>
+        <w:t>9.1 Explore Spring Transaction Abstraction Layer</w:t>
+      </w:r>
+    </w:p>
+    <w:p>
+      <w:pPr>
+        <w:rPr>
+          <w:sz w:val="40"/>
+          <w:szCs w:val="40"/>
+        </w:rPr>
+      </w:pPr>
+    </w:p>
+    <w:p>
+      <w:pPr>
+        <w:rPr>
+          <w:sz w:val="40"/>
+          <w:szCs w:val="40"/>
+        </w:rPr>
+      </w:pPr>
+      <w:r>
+        <w:rPr>
+          <w:sz w:val="40"/>
+          <w:szCs w:val="40"/>
+        </w:rPr>
+        <w:t>-Transaction Types</w:t>
+      </w:r>
+    </w:p>
+    <w:p>
+      <w:pPr>
+        <w:rPr>
+          <w:sz w:val="40"/>
+          <w:szCs w:val="40"/>
+        </w:rPr>
+      </w:pPr>
+    </w:p>
+    <w:p>
+      <w:pPr>
+        <w:rPr>
+          <w:sz w:val="40"/>
+          <w:szCs w:val="40"/>
+        </w:rPr>
+      </w:pPr>
+      <w:r>
+        <w:rPr>
+          <w:sz w:val="40"/>
+          <w:szCs w:val="40"/>
+        </w:rPr>
+        <w:t>9.2 Implementations of PlatformTransactionManager</w:t>
+      </w:r>
+    </w:p>
+    <w:p>
+      <w:pPr>
+        <w:rPr>
+          <w:sz w:val="40"/>
+          <w:szCs w:val="40"/>
+        </w:rPr>
+      </w:pPr>
+    </w:p>
+    <w:p>
+      <w:pPr>
+        <w:rPr>
+          <w:sz w:val="40"/>
+          <w:szCs w:val="40"/>
+        </w:rPr>
+      </w:pPr>
+      <w:r>
+        <w:rPr>
+          <w:sz w:val="40"/>
+          <w:szCs w:val="40"/>
+        </w:rPr>
+        <w:t>9.3 Analyze Transaction Properties</w:t>
+      </w:r>
+    </w:p>
+    <w:p>
+      <w:pPr>
+        <w:rPr>
+          <w:sz w:val="40"/>
+          <w:szCs w:val="40"/>
+        </w:rPr>
+      </w:pPr>
+    </w:p>
+    <w:p>
+      <w:pPr>
+        <w:rPr>
+          <w:sz w:val="40"/>
+          <w:szCs w:val="40"/>
+        </w:rPr>
+      </w:pPr>
+      <w:r>
+        <w:rPr>
+          <w:sz w:val="40"/>
+          <w:szCs w:val="40"/>
+        </w:rPr>
+        <w:t>9.3.1 TransactionDefinition Interface</w:t>
+      </w:r>
+    </w:p>
+    <w:p>
+      <w:pPr>
+        <w:rPr>
+          <w:sz w:val="40"/>
+          <w:szCs w:val="40"/>
+        </w:rPr>
+      </w:pPr>
+    </w:p>
+    <w:p>
+      <w:pPr>
+        <w:rPr>
+          <w:sz w:val="40"/>
+          <w:szCs w:val="40"/>
+        </w:rPr>
+      </w:pPr>
+      <w:r>
+        <w:rPr>
+          <w:sz w:val="40"/>
+          <w:szCs w:val="40"/>
+        </w:rPr>
+        <w:t>9.3.2 TransactionStatus Interface</w:t>
+      </w:r>
+    </w:p>
+    <w:p>
+      <w:pPr>
+        <w:rPr>
+          <w:sz w:val="40"/>
+          <w:szCs w:val="40"/>
+        </w:rPr>
+      </w:pPr>
+    </w:p>
+    <w:p>
+      <w:pPr>
+        <w:rPr>
+          <w:sz w:val="40"/>
+          <w:szCs w:val="40"/>
+        </w:rPr>
+      </w:pPr>
+      <w:r>
+        <w:rPr>
+          <w:sz w:val="40"/>
+          <w:szCs w:val="40"/>
+        </w:rPr>
+        <w:t>9.4 Sample Data Model and Infrastructure for Example Code</w:t>
+      </w:r>
+    </w:p>
+    <w:p>
+      <w:pPr>
+        <w:rPr>
+          <w:sz w:val="40"/>
+          <w:szCs w:val="40"/>
+        </w:rPr>
+      </w:pPr>
+    </w:p>
+    <w:p>
+      <w:pPr>
+        <w:rPr>
+          <w:sz w:val="40"/>
+          <w:szCs w:val="40"/>
+        </w:rPr>
+      </w:pPr>
+      <w:r>
+        <w:rPr>
+          <w:sz w:val="40"/>
+          <w:szCs w:val="40"/>
+        </w:rPr>
+        <w:t>9.4.1 Use Declarative Transactions</w:t>
+      </w:r>
+    </w:p>
+    <w:p>
+      <w:pPr>
+        <w:rPr>
+          <w:sz w:val="40"/>
+          <w:szCs w:val="40"/>
+        </w:rPr>
+      </w:pPr>
+    </w:p>
+    <w:p>
+      <w:pPr>
+        <w:rPr>
+          <w:sz w:val="40"/>
+          <w:szCs w:val="40"/>
+        </w:rPr>
+      </w:pPr>
+      <w:r>
+        <w:rPr>
+          <w:sz w:val="40"/>
+          <w:szCs w:val="40"/>
+        </w:rPr>
+        <w:t>9.4.2 Roll Back Transactions</w:t>
+      </w:r>
+    </w:p>
+    <w:p>
+      <w:pPr>
+        <w:rPr>
+          <w:sz w:val="40"/>
+          <w:szCs w:val="40"/>
+        </w:rPr>
+      </w:pPr>
+    </w:p>
+    <w:p>
+      <w:pPr>
+        <w:rPr>
+          <w:sz w:val="40"/>
+          <w:szCs w:val="40"/>
+        </w:rPr>
+      </w:pPr>
+      <w:r>
+        <w:rPr>
+          <w:sz w:val="40"/>
+          <w:szCs w:val="40"/>
+        </w:rPr>
+        <w:t>9.4.3 Use Programmatic Transactions</w:t>
+      </w:r>
+    </w:p>
+    <w:p>
+      <w:pPr>
+        <w:rPr>
+          <w:sz w:val="40"/>
+          <w:szCs w:val="40"/>
+        </w:rPr>
+      </w:pPr>
+    </w:p>
+    <w:p>
+      <w:pPr>
+        <w:rPr>
+          <w:sz w:val="40"/>
+          <w:szCs w:val="40"/>
+        </w:rPr>
+      </w:pPr>
+      <w:r>
+        <w:rPr>
+          <w:sz w:val="40"/>
+          <w:szCs w:val="40"/>
+        </w:rPr>
+        <w:t>9.4.4 Considerations on Transaction Management</w:t>
+      </w:r>
+    </w:p>
+    <w:p>
+      <w:pPr>
+        <w:rPr>
+          <w:sz w:val="40"/>
+          <w:szCs w:val="40"/>
+        </w:rPr>
+      </w:pPr>
+    </w:p>
+    <w:p>
+      <w:pPr>
+        <w:rPr>
+          <w:sz w:val="40"/>
+          <w:szCs w:val="40"/>
+        </w:rPr>
+      </w:pPr>
+      <w:r>
+        <w:rPr>
+          <w:sz w:val="40"/>
+          <w:szCs w:val="40"/>
+        </w:rPr>
+        <w:t>9.5 Transactional Configuration with Spring Boot</w:t>
+      </w:r>
+    </w:p>
+    <w:p>
+      <w:pPr>
+        <w:rPr>
+          <w:sz w:val="40"/>
+          <w:szCs w:val="40"/>
+        </w:rPr>
+      </w:pPr>
+    </w:p>
+    <w:p>
+      <w:pPr>
+        <w:rPr>
+          <w:sz w:val="40"/>
+          <w:szCs w:val="40"/>
+        </w:rPr>
+      </w:pPr>
+      <w:r>
+        <w:rPr>
+          <w:sz w:val="40"/>
+          <w:szCs w:val="40"/>
+        </w:rPr>
+        <w:t>9.5.1 Transactional Tests</w:t>
+      </w:r>
+    </w:p>
+    <w:p>
+      <w:pPr>
+        <w:rPr>
+          <w:sz w:val="40"/>
+          <w:szCs w:val="40"/>
+        </w:rPr>
+      </w:pPr>
+    </w:p>
+    <w:p>
+      <w:pPr>
+        <w:rPr>
+          <w:sz w:val="40"/>
+          <w:szCs w:val="40"/>
+        </w:rPr>
+      </w:pPr>
+      <w:r>
+        <w:rPr>
+          <w:sz w:val="40"/>
+          <w:szCs w:val="40"/>
+        </w:rPr>
+        <w:t>9.5.2 Considerations on Transaction Management</w:t>
+      </w:r>
+    </w:p>
+    <w:p>
+      <w:pPr>
+        <w:rPr>
+          <w:sz w:val="40"/>
+          <w:szCs w:val="40"/>
+        </w:rPr>
+      </w:pPr>
+    </w:p>
+    <w:p>
+      <w:pPr>
+        <w:pStyle w:val="Heading1"/>
+        <w:rPr>
+          <w:color w:val="EE0000"/>
+        </w:rPr>
+      </w:pPr>
+      <w:r>
+        <w:rPr>
+          <w:color w:val="EE0000"/>
+        </w:rPr>
+        <w:t>10. Spring Data with SQL and NoSQL Database</w:t>
+      </w:r>
+    </w:p>
+    <w:p>
+      <w:pPr>
+        <w:rPr>
+          <w:sz w:val="40"/>
+          <w:szCs w:val="40"/>
+        </w:rPr>
+      </w:pPr>
+    </w:p>
+    <w:p>
+      <w:pPr>
+        <w:rPr>
+          <w:sz w:val="40"/>
+          <w:szCs w:val="40"/>
+        </w:rPr>
+      </w:pPr>
+      <w:r>
+        <w:rPr>
+          <w:sz w:val="40"/>
+          <w:szCs w:val="40"/>
+        </w:rPr>
+        <w:t>10.1 Introduce Spring Data JPA</w:t>
+      </w:r>
+    </w:p>
+    <w:p>
+      <w:pPr>
+        <w:rPr>
+          <w:sz w:val="40"/>
+          <w:szCs w:val="40"/>
+        </w:rPr>
+      </w:pPr>
+    </w:p>
+    <w:p>
+      <w:pPr>
+        <w:rPr>
+          <w:sz w:val="40"/>
+          <w:szCs w:val="40"/>
+        </w:rPr>
+      </w:pPr>
+      <w:r>
+        <w:rPr>
+          <w:sz w:val="40"/>
+          <w:szCs w:val="40"/>
+        </w:rPr>
+        <w:t>10.1.1 Use Spring Data JPA Repository Abstraction for Database Operations</w:t>
+      </w:r>
+    </w:p>
+    <w:p>
+      <w:pPr>
+        <w:rPr>
+          <w:sz w:val="40"/>
+          <w:szCs w:val="40"/>
+        </w:rPr>
+      </w:pPr>
+    </w:p>
+    <w:p>
+      <w:pPr>
+        <w:rPr>
+          <w:sz w:val="40"/>
+          <w:szCs w:val="40"/>
+        </w:rPr>
+      </w:pPr>
+      <w:r>
+        <w:rPr>
+          <w:sz w:val="40"/>
+          <w:szCs w:val="40"/>
+        </w:rPr>
+        <w:t>10.1.2 Use JpaRepository</w:t>
+      </w:r>
+    </w:p>
+    <w:p>
+      <w:pPr>
+        <w:rPr>
+          <w:sz w:val="40"/>
+          <w:szCs w:val="40"/>
+        </w:rPr>
+      </w:pPr>
+    </w:p>
+    <w:p>
+      <w:pPr>
+        <w:rPr>
+          <w:sz w:val="40"/>
+          <w:szCs w:val="40"/>
+        </w:rPr>
+      </w:pPr>
+      <w:r>
+        <w:rPr>
+          <w:sz w:val="40"/>
+          <w:szCs w:val="40"/>
+        </w:rPr>
+        <w:t>10.1.3 Spring Data JPA with Custom Queries</w:t>
+      </w:r>
+    </w:p>
+    <w:p>
+      <w:pPr>
+        <w:rPr>
+          <w:sz w:val="40"/>
+          <w:szCs w:val="40"/>
+        </w:rPr>
+      </w:pPr>
+    </w:p>
+    <w:p>
+      <w:pPr>
+        <w:rPr>
+          <w:sz w:val="40"/>
+          <w:szCs w:val="40"/>
+        </w:rPr>
+      </w:pPr>
+      <w:r>
+        <w:rPr>
+          <w:sz w:val="40"/>
+          <w:szCs w:val="40"/>
+        </w:rPr>
+        <w:t>10.1.4 Projection Queries</w:t>
+      </w:r>
+    </w:p>
+    <w:p>
+      <w:pPr>
+        <w:rPr>
+          <w:sz w:val="40"/>
+          <w:szCs w:val="40"/>
+        </w:rPr>
+      </w:pPr>
+    </w:p>
+    <w:p>
+      <w:pPr>
+        <w:rPr>
+          <w:sz w:val="40"/>
+          <w:szCs w:val="40"/>
+        </w:rPr>
+      </w:pPr>
+      <w:r>
+        <w:rPr>
+          <w:sz w:val="40"/>
+          <w:szCs w:val="40"/>
+        </w:rPr>
+        <w:t>10.2 Keep track of changes on Entity Class</w:t>
+      </w:r>
+    </w:p>
+    <w:p>
+      <w:pPr>
+        <w:rPr>
+          <w:sz w:val="40"/>
+          <w:szCs w:val="40"/>
+        </w:rPr>
+      </w:pPr>
+    </w:p>
+    <w:p>
+      <w:pPr>
+        <w:rPr>
+          <w:sz w:val="40"/>
+          <w:szCs w:val="40"/>
+        </w:rPr>
+      </w:pPr>
+      <w:r>
+        <w:rPr>
+          <w:sz w:val="40"/>
+          <w:szCs w:val="40"/>
+        </w:rPr>
+        <w:t>10.3 Keep Entity Versions by Using Hibernate Envers</w:t>
+      </w:r>
+    </w:p>
+    <w:p>
+      <w:pPr>
+        <w:rPr>
+          <w:sz w:val="40"/>
+          <w:szCs w:val="40"/>
+        </w:rPr>
+      </w:pPr>
+    </w:p>
+    <w:p>
+      <w:pPr>
+        <w:rPr>
+          <w:sz w:val="40"/>
+          <w:szCs w:val="40"/>
+        </w:rPr>
+      </w:pPr>
+      <w:r>
+        <w:rPr>
+          <w:sz w:val="40"/>
+          <w:szCs w:val="40"/>
+        </w:rPr>
+        <w:t>10.3.1 Add Tables for Entity Versioning</w:t>
+      </w:r>
+    </w:p>
+    <w:p>
+      <w:pPr>
+        <w:rPr>
+          <w:sz w:val="40"/>
+          <w:szCs w:val="40"/>
+        </w:rPr>
+      </w:pPr>
+    </w:p>
+    <w:p>
+      <w:pPr>
+        <w:rPr>
+          <w:sz w:val="40"/>
+          <w:szCs w:val="40"/>
+        </w:rPr>
+      </w:pPr>
+      <w:r>
+        <w:rPr>
+          <w:sz w:val="40"/>
+          <w:szCs w:val="40"/>
+        </w:rPr>
+        <w:t xml:space="preserve">10.3.2 Configure EntityManagerFactory for Entity Versioning </w:t>
+      </w:r>
+    </w:p>
+    <w:p>
+      <w:pPr>
+        <w:rPr>
+          <w:sz w:val="40"/>
+          <w:szCs w:val="40"/>
+        </w:rPr>
+      </w:pPr>
+    </w:p>
+    <w:p>
+      <w:pPr>
+        <w:rPr>
+          <w:sz w:val="40"/>
+          <w:szCs w:val="40"/>
+        </w:rPr>
+      </w:pPr>
+      <w:r>
+        <w:rPr>
+          <w:sz w:val="40"/>
+          <w:szCs w:val="40"/>
+        </w:rPr>
+        <w:t>10.3.3 Enable Entity Versioning and History Retrieval</w:t>
+      </w:r>
+    </w:p>
+    <w:p>
+      <w:pPr>
+        <w:rPr>
+          <w:sz w:val="40"/>
+          <w:szCs w:val="40"/>
+        </w:rPr>
+      </w:pPr>
+    </w:p>
+    <w:p>
+      <w:pPr>
+        <w:rPr>
+          <w:sz w:val="40"/>
+          <w:szCs w:val="40"/>
+        </w:rPr>
+      </w:pPr>
+      <w:r>
+        <w:rPr>
+          <w:sz w:val="40"/>
+          <w:szCs w:val="40"/>
+        </w:rPr>
+        <w:t xml:space="preserve">10.3.4 Custom Implementation for Spring Data Repositories </w:t>
+      </w:r>
+    </w:p>
+    <w:p>
+      <w:pPr>
+        <w:rPr>
+          <w:sz w:val="40"/>
+          <w:szCs w:val="40"/>
+        </w:rPr>
+      </w:pPr>
+    </w:p>
+    <w:p>
+      <w:pPr>
+        <w:rPr>
+          <w:sz w:val="40"/>
+          <w:szCs w:val="40"/>
+        </w:rPr>
+      </w:pPr>
+      <w:r>
+        <w:rPr>
+          <w:sz w:val="40"/>
+          <w:szCs w:val="40"/>
+        </w:rPr>
+        <w:t>10.4 Spring Boot Data JPA</w:t>
+      </w:r>
+    </w:p>
+    <w:p>
+      <w:pPr>
+        <w:rPr>
+          <w:sz w:val="40"/>
+          <w:szCs w:val="40"/>
+        </w:rPr>
+      </w:pPr>
+    </w:p>
+    <w:p>
+      <w:pPr>
+        <w:rPr>
+          <w:sz w:val="40"/>
+          <w:szCs w:val="40"/>
+        </w:rPr>
+      </w:pPr>
+      <w:r>
+        <w:rPr>
+          <w:sz w:val="40"/>
+          <w:szCs w:val="40"/>
+        </w:rPr>
+        <w:t>10.5 Spring Data with MongoDB</w:t>
+      </w:r>
+    </w:p>
+    <w:p>
+      <w:pPr>
+        <w:rPr>
+          <w:sz w:val="40"/>
+          <w:szCs w:val="40"/>
+        </w:rPr>
+      </w:pPr>
+    </w:p>
+    <w:p>
+      <w:pPr>
+        <w:rPr>
+          <w:sz w:val="40"/>
+          <w:szCs w:val="40"/>
+        </w:rPr>
+      </w:pPr>
+      <w:r>
+        <w:rPr>
+          <w:sz w:val="40"/>
+          <w:szCs w:val="40"/>
+        </w:rPr>
+        <w:t>10.6 Considerations using Spring Data</w:t>
+      </w:r>
     </w:p>
     <w:sectPr>
       <w:pgSz w:w="12240" w:h="15840"/>
@@ -448,7 +2429,6 @@
     <w:next w:val="Normal"/>
     <w:link w:val="Heading2Char"/>
     <w:uiPriority w:val="9"/>
-    <w:semiHidden/>
     <w:unhideWhenUsed/>
     <w:qFormat/>
     <w:rsid w:val="00F54FA9"/>
@@ -471,7 +2451,6 @@
     <w:next w:val="Normal"/>
     <w:link w:val="Heading3Char"/>
     <w:uiPriority w:val="9"/>
-    <w:semiHidden/>
     <w:unhideWhenUsed/>
     <w:qFormat/>
     <w:rsid w:val="00F54FA9"/>
@@ -665,7 +2644,6 @@
     <w:basedOn w:val="DefaultParagraphFont"/>
     <w:link w:val="Heading2"/>
     <w:uiPriority w:val="9"/>
-    <w:semiHidden/>
     <w:rsid w:val="00F54FA9"/>
     <w:rPr>
       <w:rFonts w:asciiTheme="majorHAnsi" w:eastAsiaTheme="majorEastAsia" w:hAnsiTheme="majorHAnsi" w:cstheme="majorBidi"/>
@@ -679,7 +2657,6 @@
     <w:basedOn w:val="DefaultParagraphFont"/>
     <w:link w:val="Heading3"/>
     <w:uiPriority w:val="9"/>
-    <w:semiHidden/>
     <w:rsid w:val="00F54FA9"/>
     <w:rPr>
       <w:rFonts w:eastAsiaTheme="majorEastAsia" w:cstheme="majorBidi"/>

</xml_diff>

<commit_message>
Pro Spring: update to Transaction
</commit_message>
<xml_diff>
--- a/ProSpring/Document/6_10.docx
+++ b/ProSpring/Document/6_10.docx
@@ -1,6 +1,6 @@
 
 <file path=word/document.xml><?xml version="1.0" encoding="utf-8"?>
-<w:document xmlns:wpc="http://schemas.microsoft.com/office/word/2010/wordprocessingCanvas" xmlns:cx="http://schemas.microsoft.com/office/drawing/2014/chartex" xmlns:cx1="http://schemas.microsoft.com/office/drawing/2015/9/8/chartex" xmlns:cx2="http://schemas.microsoft.com/office/drawing/2015/10/21/chartex" xmlns:cx3="http://schemas.microsoft.com/office/drawing/2016/5/9/chartex" xmlns:cx4="http://schemas.microsoft.com/office/drawing/2016/5/10/chartex" xmlns:cx5="http://schemas.microsoft.com/office/drawing/2016/5/11/chartex" xmlns:cx6="http://schemas.microsoft.com/office/drawing/2016/5/12/chartex" xmlns:cx7="http://schemas.microsoft.com/office/drawing/2016/5/13/chartex" xmlns:cx8="http://schemas.microsoft.com/office/drawing/2016/5/14/chartex" xmlns:mc="http://schemas.openxmlformats.org/markup-compatibility/2006" xmlns:aink="http://schemas.microsoft.com/office/drawing/2016/ink" xmlns:am3d="http://schemas.microsoft.com/office/drawing/2017/model3d" xmlns:o="urn:schemas-microsoft-com:office:office" xmlns:oel="http://schemas.microsoft.com/office/2019/extlst" xmlns:r="http://schemas.openxmlformats.org/officeDocument/2006/relationships" xmlns:m="http://schemas.openxmlformats.org/officeDocument/2006/math" xmlns:v="urn:schemas-microsoft-com:vml" xmlns:wp14="http://schemas.microsoft.com/office/word/2010/wordprocessingDrawing" xmlns:wp="http://schemas.openxmlformats.org/drawingml/2006/wordprocessingDrawing" xmlns:w10="urn:schemas-microsoft-com:office:word" xmlns:w="http://schemas.openxmlformats.org/wordprocessingml/2006/main" xmlns:w14="http://schemas.microsoft.com/office/word/2010/wordml" xmlns:w15="http://schemas.microsoft.com/office/word/2012/wordml" xmlns:w16cex="http://schemas.microsoft.com/office/word/2018/wordml/cex" xmlns:w16cid="http://schemas.microsoft.com/office/word/2016/wordml/cid" xmlns:w16="http://schemas.microsoft.com/office/word/2018/wordml" xmlns:w16du="http://schemas.microsoft.com/office/word/2023/wordml/word16du" xmlns:w16sdtdh="http://schemas.microsoft.com/office/word/2020/wordml/sdtdatahash" xmlns:w16sdtfl="http://schemas.microsoft.com/office/word/2024/wordml/sdtformatlock" xmlns:w16se="http://schemas.microsoft.com/office/word/2015/wordml/symex" xmlns:wpg="http://schemas.microsoft.com/office/word/2010/wordprocessingGroup" xmlns:wpi="http://schemas.microsoft.com/office/word/2010/wordprocessingInk" xmlns:wne="http://schemas.microsoft.com/office/word/2006/wordml" xmlns:wps="http://schemas.microsoft.com/office/word/2010/wordprocessingShape" mc:Ignorable="w14 w15 w16se w16cid w16 w16cex w16sdtdh w16sdtfl w16du wp14">
+<w:document xmlns:wpc="http://schemas.microsoft.com/office/word/2010/wordprocessingCanvas" xmlns:cx="http://schemas.microsoft.com/office/drawing/2014/chartex" xmlns:mc="http://schemas.openxmlformats.org/markup-compatibility/2006" xmlns:o="urn:schemas-microsoft-com:office:office" xmlns:r="http://schemas.openxmlformats.org/officeDocument/2006/relationships" xmlns:m="http://schemas.openxmlformats.org/officeDocument/2006/math" xmlns:v="urn:schemas-microsoft-com:vml" xmlns:wp14="http://schemas.microsoft.com/office/word/2010/wordprocessingDrawing" xmlns:wp="http://schemas.openxmlformats.org/drawingml/2006/wordprocessingDrawing" xmlns:w10="urn:schemas-microsoft-com:office:word" xmlns:w="http://schemas.openxmlformats.org/wordprocessingml/2006/main" xmlns:w14="http://schemas.microsoft.com/office/word/2010/wordml" xmlns:w15="http://schemas.microsoft.com/office/word/2012/wordml" xmlns:w16se="http://schemas.microsoft.com/office/word/2015/wordml/symex" xmlns:wpg="http://schemas.microsoft.com/office/word/2010/wordprocessingGroup" xmlns:wpi="http://schemas.microsoft.com/office/word/2010/wordprocessingInk" xmlns:wne="http://schemas.microsoft.com/office/word/2006/wordml" xmlns:wps="http://schemas.microsoft.com/office/word/2010/wordprocessingShape" mc:Ignorable="w14 w15 w16se wp14">
   <w:body>
     <w:p>
       <w:pPr>
@@ -23,6 +23,48 @@
           <w:szCs w:val="40"/>
         </w:rPr>
       </w:pPr>
+      <w:r>
+        <w:rPr>
+          <w:noProof/>
+          <w:sz w:val="40"/>
+          <w:szCs w:val="40"/>
+        </w:rPr>
+        <w:drawing>
+          <wp:inline distT="0" distB="0" distL="0" distR="0" wp14:anchorId="676229AC" wp14:editId="098EE39F">
+            <wp:extent cx="4794422" cy="2335744"/>
+            <wp:effectExtent l="0" t="0" r="6350" b="7620"/>
+            <wp:docPr id="38" name="Picture 38"/>
+            <wp:cNvGraphicFramePr>
+              <a:graphicFrameLocks xmlns:a="http://schemas.openxmlformats.org/drawingml/2006/main" noChangeAspect="1"/>
+            </wp:cNvGraphicFramePr>
+            <a:graphic xmlns:a="http://schemas.openxmlformats.org/drawingml/2006/main">
+              <a:graphicData uri="http://schemas.openxmlformats.org/drawingml/2006/picture">
+                <pic:pic xmlns:pic="http://schemas.openxmlformats.org/drawingml/2006/picture">
+                  <pic:nvPicPr>
+                    <pic:cNvPr id="1" name=""/>
+                    <pic:cNvPicPr/>
+                  </pic:nvPicPr>
+                  <pic:blipFill>
+                    <a:blip r:embed="rId6"/>
+                    <a:stretch>
+                      <a:fillRect/>
+                    </a:stretch>
+                  </pic:blipFill>
+                  <pic:spPr>
+                    <a:xfrm>
+                      <a:off x="0" y="0"/>
+                      <a:ext cx="4813505" cy="2345041"/>
+                    </a:xfrm>
+                    <a:prstGeom prst="rect">
+                      <a:avLst/>
+                    </a:prstGeom>
+                  </pic:spPr>
+                </pic:pic>
+              </a:graphicData>
+            </a:graphic>
+          </wp:inline>
+        </w:drawing>
+      </w:r>
     </w:p>
     <w:p>
       <w:pPr>
@@ -54,7 +96,14 @@
           <w:sz w:val="40"/>
           <w:szCs w:val="40"/>
         </w:rPr>
-        <w:t>-DAO: data access object, Sprong world: repository</w:t>
+        <w:t>-DAO: data access object, Spri</w:t>
+      </w:r>
+      <w:r>
+        <w:rPr>
+          <w:sz w:val="40"/>
+          <w:szCs w:val="40"/>
+        </w:rPr>
+        <w:t>ng world: repository</w:t>
       </w:r>
     </w:p>
     <w:p>
@@ -108,14 +157,6 @@
           <w:szCs w:val="40"/>
         </w:rPr>
       </w:pPr>
-    </w:p>
-    <w:p>
-      <w:pPr>
-        <w:rPr>
-          <w:sz w:val="40"/>
-          <w:szCs w:val="40"/>
-        </w:rPr>
-      </w:pPr>
       <w:r>
         <w:rPr>
           <w:sz w:val="40"/>
@@ -131,6 +172,114 @@
           <w:szCs w:val="40"/>
         </w:rPr>
       </w:pPr>
+      <w:r>
+        <w:rPr>
+          <w:sz w:val="40"/>
+          <w:szCs w:val="40"/>
+        </w:rPr>
+        <w:t xml:space="preserve">-JDBC support in Spring is divided into 5 packages </w:t>
+      </w:r>
+    </w:p>
+    <w:p>
+      <w:pPr>
+        <w:rPr>
+          <w:sz w:val="40"/>
+          <w:szCs w:val="40"/>
+        </w:rPr>
+      </w:pPr>
+      <w:r>
+        <w:rPr>
+          <w:noProof/>
+          <w:sz w:val="40"/>
+          <w:szCs w:val="40"/>
+        </w:rPr>
+        <w:drawing>
+          <wp:inline distT="0" distB="0" distL="0" distR="0" wp14:anchorId="118AD3D5" wp14:editId="15ED3F6A">
+            <wp:extent cx="5093435" cy="1746787"/>
+            <wp:effectExtent l="0" t="0" r="0" b="6350"/>
+            <wp:docPr id="1" name="Picture 1"/>
+            <wp:cNvGraphicFramePr>
+              <a:graphicFrameLocks xmlns:a="http://schemas.openxmlformats.org/drawingml/2006/main" noChangeAspect="1"/>
+            </wp:cNvGraphicFramePr>
+            <a:graphic xmlns:a="http://schemas.openxmlformats.org/drawingml/2006/main">
+              <a:graphicData uri="http://schemas.openxmlformats.org/drawingml/2006/picture">
+                <pic:pic xmlns:pic="http://schemas.openxmlformats.org/drawingml/2006/picture">
+                  <pic:nvPicPr>
+                    <pic:cNvPr id="1" name=""/>
+                    <pic:cNvPicPr/>
+                  </pic:nvPicPr>
+                  <pic:blipFill>
+                    <a:blip r:embed="rId7"/>
+                    <a:stretch>
+                      <a:fillRect/>
+                    </a:stretch>
+                  </pic:blipFill>
+                  <pic:spPr>
+                    <a:xfrm>
+                      <a:off x="0" y="0"/>
+                      <a:ext cx="5136606" cy="1761593"/>
+                    </a:xfrm>
+                    <a:prstGeom prst="rect">
+                      <a:avLst/>
+                    </a:prstGeom>
+                  </pic:spPr>
+                </pic:pic>
+              </a:graphicData>
+            </a:graphic>
+          </wp:inline>
+        </w:drawing>
+      </w:r>
+    </w:p>
+    <w:p>
+      <w:pPr>
+        <w:rPr>
+          <w:sz w:val="40"/>
+          <w:szCs w:val="40"/>
+        </w:rPr>
+      </w:pPr>
+      <w:r>
+        <w:rPr>
+          <w:noProof/>
+          <w:sz w:val="40"/>
+          <w:szCs w:val="40"/>
+        </w:rPr>
+        <w:lastRenderedPageBreak/>
+        <w:drawing>
+          <wp:inline distT="0" distB="0" distL="0" distR="0" wp14:anchorId="49A67F5A" wp14:editId="1370823B">
+            <wp:extent cx="5010307" cy="1344646"/>
+            <wp:effectExtent l="0" t="0" r="0" b="8255"/>
+            <wp:docPr id="2" name="Picture 2"/>
+            <wp:cNvGraphicFramePr>
+              <a:graphicFrameLocks xmlns:a="http://schemas.openxmlformats.org/drawingml/2006/main" noChangeAspect="1"/>
+            </wp:cNvGraphicFramePr>
+            <a:graphic xmlns:a="http://schemas.openxmlformats.org/drawingml/2006/main">
+              <a:graphicData uri="http://schemas.openxmlformats.org/drawingml/2006/picture">
+                <pic:pic xmlns:pic="http://schemas.openxmlformats.org/drawingml/2006/picture">
+                  <pic:nvPicPr>
+                    <pic:cNvPr id="1" name=""/>
+                    <pic:cNvPicPr/>
+                  </pic:nvPicPr>
+                  <pic:blipFill>
+                    <a:blip r:embed="rId8"/>
+                    <a:stretch>
+                      <a:fillRect/>
+                    </a:stretch>
+                  </pic:blipFill>
+                  <pic:spPr>
+                    <a:xfrm>
+                      <a:off x="0" y="0"/>
+                      <a:ext cx="5073694" cy="1361657"/>
+                    </a:xfrm>
+                    <a:prstGeom prst="rect">
+                      <a:avLst/>
+                    </a:prstGeom>
+                  </pic:spPr>
+                </pic:pic>
+              </a:graphicData>
+            </a:graphic>
+          </wp:inline>
+        </w:drawing>
+      </w:r>
     </w:p>
     <w:p>
       <w:pPr>
@@ -154,6 +303,201 @@
           <w:szCs w:val="40"/>
         </w:rPr>
       </w:pPr>
+      <w:r>
+        <w:rPr>
+          <w:sz w:val="40"/>
+          <w:szCs w:val="40"/>
+        </w:rPr>
+        <w:t xml:space="preserve">-javax.sql.DataSource: implement a bean that manage database connection </w:t>
+      </w:r>
+    </w:p>
+    <w:p>
+      <w:pPr>
+        <w:rPr>
+          <w:sz w:val="40"/>
+          <w:szCs w:val="40"/>
+        </w:rPr>
+      </w:pPr>
+      <w:r>
+        <w:rPr>
+          <w:sz w:val="40"/>
+          <w:szCs w:val="40"/>
+        </w:rPr>
+        <w:t xml:space="preserve">-DriverManagerDataSource is the simplest implementation of a DataSource. </w:t>
+      </w:r>
+      <w:r>
+        <w:rPr>
+          <w:sz w:val="40"/>
+          <w:szCs w:val="40"/>
+        </w:rPr>
+        <w:t>But it doesn’t support database connection pooling -&gt; unsuitable</w:t>
+      </w:r>
+    </w:p>
+    <w:p>
+      <w:pPr>
+        <w:rPr>
+          <w:sz w:val="40"/>
+          <w:szCs w:val="40"/>
+        </w:rPr>
+      </w:pPr>
+      <w:r>
+        <w:rPr>
+          <w:sz w:val="40"/>
+          <w:szCs w:val="40"/>
+        </w:rPr>
+        <w:t>+You need to supply driver class name, connection URL, username, password.</w:t>
+      </w:r>
+    </w:p>
+    <w:p>
+      <w:pPr>
+        <w:rPr>
+          <w:sz w:val="40"/>
+          <w:szCs w:val="40"/>
+        </w:rPr>
+      </w:pPr>
+      <w:r>
+        <w:rPr>
+          <w:noProof/>
+          <w:sz w:val="40"/>
+          <w:szCs w:val="40"/>
+        </w:rPr>
+        <w:drawing>
+          <wp:inline distT="0" distB="0" distL="0" distR="0" wp14:anchorId="4B344318" wp14:editId="3D7DC3C0">
+            <wp:extent cx="3163330" cy="806614"/>
+            <wp:effectExtent l="0" t="0" r="0" b="0"/>
+            <wp:docPr id="3" name="Picture 3"/>
+            <wp:cNvGraphicFramePr>
+              <a:graphicFrameLocks xmlns:a="http://schemas.openxmlformats.org/drawingml/2006/main" noChangeAspect="1"/>
+            </wp:cNvGraphicFramePr>
+            <a:graphic xmlns:a="http://schemas.openxmlformats.org/drawingml/2006/main">
+              <a:graphicData uri="http://schemas.openxmlformats.org/drawingml/2006/picture">
+                <pic:pic xmlns:pic="http://schemas.openxmlformats.org/drawingml/2006/picture">
+                  <pic:nvPicPr>
+                    <pic:cNvPr id="1" name=""/>
+                    <pic:cNvPicPr/>
+                  </pic:nvPicPr>
+                  <pic:blipFill>
+                    <a:blip r:embed="rId9"/>
+                    <a:stretch>
+                      <a:fillRect/>
+                    </a:stretch>
+                  </pic:blipFill>
+                  <pic:spPr>
+                    <a:xfrm>
+                      <a:off x="0" y="0"/>
+                      <a:ext cx="3247939" cy="828188"/>
+                    </a:xfrm>
+                    <a:prstGeom prst="rect">
+                      <a:avLst/>
+                    </a:prstGeom>
+                  </pic:spPr>
+                </pic:pic>
+              </a:graphicData>
+            </a:graphic>
+          </wp:inline>
+        </w:drawing>
+      </w:r>
+    </w:p>
+    <w:p>
+      <w:pPr>
+        <w:rPr>
+          <w:sz w:val="40"/>
+          <w:szCs w:val="40"/>
+        </w:rPr>
+      </w:pPr>
+      <w:r>
+        <w:rPr>
+          <w:noProof/>
+          <w:sz w:val="40"/>
+          <w:szCs w:val="40"/>
+        </w:rPr>
+        <w:drawing>
+          <wp:inline distT="0" distB="0" distL="0" distR="0" wp14:anchorId="155D6F97" wp14:editId="552F5B5E">
+            <wp:extent cx="4860324" cy="1101882"/>
+            <wp:effectExtent l="0" t="0" r="0" b="3175"/>
+            <wp:docPr id="4" name="Picture 4"/>
+            <wp:cNvGraphicFramePr>
+              <a:graphicFrameLocks xmlns:a="http://schemas.openxmlformats.org/drawingml/2006/main" noChangeAspect="1"/>
+            </wp:cNvGraphicFramePr>
+            <a:graphic xmlns:a="http://schemas.openxmlformats.org/drawingml/2006/main">
+              <a:graphicData uri="http://schemas.openxmlformats.org/drawingml/2006/picture">
+                <pic:pic xmlns:pic="http://schemas.openxmlformats.org/drawingml/2006/picture">
+                  <pic:nvPicPr>
+                    <pic:cNvPr id="1" name=""/>
+                    <pic:cNvPicPr/>
+                  </pic:nvPicPr>
+                  <pic:blipFill>
+                    <a:blip r:embed="rId10"/>
+                    <a:stretch>
+                      <a:fillRect/>
+                    </a:stretch>
+                  </pic:blipFill>
+                  <pic:spPr>
+                    <a:xfrm>
+                      <a:off x="0" y="0"/>
+                      <a:ext cx="4917560" cy="1114858"/>
+                    </a:xfrm>
+                    <a:prstGeom prst="rect">
+                      <a:avLst/>
+                    </a:prstGeom>
+                  </pic:spPr>
+                </pic:pic>
+              </a:graphicData>
+            </a:graphic>
+          </wp:inline>
+        </w:drawing>
+      </w:r>
+    </w:p>
+    <w:p>
+      <w:pPr>
+        <w:rPr>
+          <w:sz w:val="40"/>
+          <w:szCs w:val="40"/>
+        </w:rPr>
+      </w:pPr>
+      <w:r>
+        <w:rPr>
+          <w:noProof/>
+          <w:sz w:val="40"/>
+          <w:szCs w:val="40"/>
+        </w:rPr>
+        <w:lastRenderedPageBreak/>
+        <w:drawing>
+          <wp:inline distT="0" distB="0" distL="0" distR="0" wp14:anchorId="011978A6" wp14:editId="3250FB0E">
+            <wp:extent cx="4399005" cy="3334972"/>
+            <wp:effectExtent l="0" t="0" r="1905" b="0"/>
+            <wp:docPr id="5" name="Picture 5"/>
+            <wp:cNvGraphicFramePr>
+              <a:graphicFrameLocks xmlns:a="http://schemas.openxmlformats.org/drawingml/2006/main" noChangeAspect="1"/>
+            </wp:cNvGraphicFramePr>
+            <a:graphic xmlns:a="http://schemas.openxmlformats.org/drawingml/2006/main">
+              <a:graphicData uri="http://schemas.openxmlformats.org/drawingml/2006/picture">
+                <pic:pic xmlns:pic="http://schemas.openxmlformats.org/drawingml/2006/picture">
+                  <pic:nvPicPr>
+                    <pic:cNvPr id="1" name=""/>
+                    <pic:cNvPicPr/>
+                  </pic:nvPicPr>
+                  <pic:blipFill>
+                    <a:blip r:embed="rId11"/>
+                    <a:stretch>
+                      <a:fillRect/>
+                    </a:stretch>
+                  </pic:blipFill>
+                  <pic:spPr>
+                    <a:xfrm>
+                      <a:off x="0" y="0"/>
+                      <a:ext cx="4410644" cy="3343796"/>
+                    </a:xfrm>
+                    <a:prstGeom prst="rect">
+                      <a:avLst/>
+                    </a:prstGeom>
+                  </pic:spPr>
+                </pic:pic>
+              </a:graphicData>
+            </a:graphic>
+          </wp:inline>
+        </w:drawing>
+      </w:r>
     </w:p>
     <w:p>
       <w:pPr>
@@ -177,19 +521,92 @@
           <w:szCs w:val="40"/>
         </w:rPr>
       </w:pPr>
-    </w:p>
-    <w:p>
-      <w:pPr>
-        <w:rPr>
-          <w:sz w:val="40"/>
-          <w:szCs w:val="40"/>
-        </w:rPr>
-      </w:pPr>
-      <w:r>
-        <w:rPr>
-          <w:sz w:val="40"/>
-          <w:szCs w:val="40"/>
-        </w:rPr>
+      <w:r>
+        <w:rPr>
+          <w:sz w:val="40"/>
+          <w:szCs w:val="40"/>
+        </w:rPr>
+        <w:t>-Spring offers embedded database support, which automatically starts an embedded database and exposes it as a DataSource for application -&gt; useful for local development or unit testing.</w:t>
+      </w:r>
+    </w:p>
+    <w:p>
+      <w:pPr>
+        <w:rPr>
+          <w:sz w:val="40"/>
+          <w:szCs w:val="40"/>
+        </w:rPr>
+      </w:pPr>
+      <w:r>
+        <w:rPr>
+          <w:sz w:val="40"/>
+          <w:szCs w:val="40"/>
+        </w:rPr>
+        <w:t>-Set up embedded H2 database:</w:t>
+      </w:r>
+    </w:p>
+    <w:p>
+      <w:pPr>
+        <w:rPr>
+          <w:sz w:val="40"/>
+          <w:szCs w:val="40"/>
+        </w:rPr>
+      </w:pPr>
+      <w:r>
+        <w:rPr>
+          <w:noProof/>
+          <w:sz w:val="40"/>
+          <w:szCs w:val="40"/>
+        </w:rPr>
+        <w:drawing>
+          <wp:inline distT="0" distB="0" distL="0" distR="0" wp14:anchorId="44B048D8" wp14:editId="5DD9DC21">
+            <wp:extent cx="4258962" cy="2063503"/>
+            <wp:effectExtent l="0" t="0" r="8255" b="0"/>
+            <wp:docPr id="6" name="Picture 6"/>
+            <wp:cNvGraphicFramePr>
+              <a:graphicFrameLocks xmlns:a="http://schemas.openxmlformats.org/drawingml/2006/main" noChangeAspect="1"/>
+            </wp:cNvGraphicFramePr>
+            <a:graphic xmlns:a="http://schemas.openxmlformats.org/drawingml/2006/main">
+              <a:graphicData uri="http://schemas.openxmlformats.org/drawingml/2006/picture">
+                <pic:pic xmlns:pic="http://schemas.openxmlformats.org/drawingml/2006/picture">
+                  <pic:nvPicPr>
+                    <pic:cNvPr id="1" name=""/>
+                    <pic:cNvPicPr/>
+                  </pic:nvPicPr>
+                  <pic:blipFill>
+                    <a:blip r:embed="rId12"/>
+                    <a:stretch>
+                      <a:fillRect/>
+                    </a:stretch>
+                  </pic:blipFill>
+                  <pic:spPr>
+                    <a:xfrm>
+                      <a:off x="0" y="0"/>
+                      <a:ext cx="4285743" cy="2076478"/>
+                    </a:xfrm>
+                    <a:prstGeom prst="rect">
+                      <a:avLst/>
+                    </a:prstGeom>
+                  </pic:spPr>
+                </pic:pic>
+              </a:graphicData>
+            </a:graphic>
+          </wp:inline>
+        </w:drawing>
+      </w:r>
+    </w:p>
+    <w:p>
+      <w:pPr>
+        <w:rPr>
+          <w:sz w:val="40"/>
+          <w:szCs w:val="40"/>
+        </w:rPr>
+      </w:pPr>
+      <w:r>
+        <w:rPr>
+          <w:sz w:val="40"/>
+          <w:szCs w:val="40"/>
+        </w:rPr>
+        <w:lastRenderedPageBreak/>
         <w:t>6.3.4 Use DataSources in DAO Classes</w:t>
       </w:r>
     </w:p>
@@ -200,6 +617,279 @@
           <w:szCs w:val="40"/>
         </w:rPr>
       </w:pPr>
+      <w:r>
+        <w:rPr>
+          <w:sz w:val="40"/>
+          <w:szCs w:val="40"/>
+        </w:rPr>
+        <w:t>-DAO pattern is used to separate low-level data accessing API or operations from high-level business services</w:t>
+      </w:r>
+    </w:p>
+    <w:p>
+      <w:pPr>
+        <w:rPr>
+          <w:sz w:val="40"/>
+          <w:szCs w:val="40"/>
+        </w:rPr>
+      </w:pPr>
+      <w:r>
+        <w:rPr>
+          <w:noProof/>
+          <w:sz w:val="40"/>
+          <w:szCs w:val="40"/>
+        </w:rPr>
+        <w:drawing>
+          <wp:inline distT="0" distB="0" distL="0" distR="0" wp14:anchorId="1728ED1D" wp14:editId="52E4965F">
+            <wp:extent cx="5943600" cy="1506855"/>
+            <wp:effectExtent l="0" t="0" r="0" b="0"/>
+            <wp:docPr id="7" name="Picture 7"/>
+            <wp:cNvGraphicFramePr>
+              <a:graphicFrameLocks xmlns:a="http://schemas.openxmlformats.org/drawingml/2006/main" noChangeAspect="1"/>
+            </wp:cNvGraphicFramePr>
+            <a:graphic xmlns:a="http://schemas.openxmlformats.org/drawingml/2006/main">
+              <a:graphicData uri="http://schemas.openxmlformats.org/drawingml/2006/picture">
+                <pic:pic xmlns:pic="http://schemas.openxmlformats.org/drawingml/2006/picture">
+                  <pic:nvPicPr>
+                    <pic:cNvPr id="1" name=""/>
+                    <pic:cNvPicPr/>
+                  </pic:nvPicPr>
+                  <pic:blipFill>
+                    <a:blip r:embed="rId13"/>
+                    <a:stretch>
+                      <a:fillRect/>
+                    </a:stretch>
+                  </pic:blipFill>
+                  <pic:spPr>
+                    <a:xfrm>
+                      <a:off x="0" y="0"/>
+                      <a:ext cx="5943600" cy="1506855"/>
+                    </a:xfrm>
+                    <a:prstGeom prst="rect">
+                      <a:avLst/>
+                    </a:prstGeom>
+                  </pic:spPr>
+                </pic:pic>
+              </a:graphicData>
+            </a:graphic>
+          </wp:inline>
+        </w:drawing>
+      </w:r>
+    </w:p>
+    <w:p>
+      <w:pPr>
+        <w:rPr>
+          <w:sz w:val="40"/>
+          <w:szCs w:val="40"/>
+        </w:rPr>
+      </w:pPr>
+      <w:r>
+        <w:rPr>
+          <w:sz w:val="40"/>
+          <w:szCs w:val="40"/>
+        </w:rPr>
+        <w:t xml:space="preserve">-Example: </w:t>
+      </w:r>
+    </w:p>
+    <w:p>
+      <w:pPr>
+        <w:rPr>
+          <w:sz w:val="40"/>
+          <w:szCs w:val="40"/>
+        </w:rPr>
+      </w:pPr>
+      <w:r>
+        <w:rPr>
+          <w:noProof/>
+          <w:sz w:val="40"/>
+          <w:szCs w:val="40"/>
+        </w:rPr>
+        <w:drawing>
+          <wp:inline distT="0" distB="0" distL="0" distR="0" wp14:anchorId="76F26E73" wp14:editId="50A83AB4">
+            <wp:extent cx="2034746" cy="675773"/>
+            <wp:effectExtent l="0" t="0" r="3810" b="0"/>
+            <wp:docPr id="8" name="Picture 8"/>
+            <wp:cNvGraphicFramePr>
+              <a:graphicFrameLocks xmlns:a="http://schemas.openxmlformats.org/drawingml/2006/main" noChangeAspect="1"/>
+            </wp:cNvGraphicFramePr>
+            <a:graphic xmlns:a="http://schemas.openxmlformats.org/drawingml/2006/main">
+              <a:graphicData uri="http://schemas.openxmlformats.org/drawingml/2006/picture">
+                <pic:pic xmlns:pic="http://schemas.openxmlformats.org/drawingml/2006/picture">
+                  <pic:nvPicPr>
+                    <pic:cNvPr id="1" name=""/>
+                    <pic:cNvPicPr/>
+                  </pic:nvPicPr>
+                  <pic:blipFill>
+                    <a:blip r:embed="rId14"/>
+                    <a:stretch>
+                      <a:fillRect/>
+                    </a:stretch>
+                  </pic:blipFill>
+                  <pic:spPr>
+                    <a:xfrm>
+                      <a:off x="0" y="0"/>
+                      <a:ext cx="2057435" cy="683308"/>
+                    </a:xfrm>
+                    <a:prstGeom prst="rect">
+                      <a:avLst/>
+                    </a:prstGeom>
+                  </pic:spPr>
+                </pic:pic>
+              </a:graphicData>
+            </a:graphic>
+          </wp:inline>
+        </w:drawing>
+      </w:r>
+    </w:p>
+    <w:p>
+      <w:pPr>
+        <w:rPr>
+          <w:sz w:val="40"/>
+          <w:szCs w:val="40"/>
+        </w:rPr>
+      </w:pPr>
+      <w:r>
+        <w:rPr>
+          <w:noProof/>
+          <w:sz w:val="40"/>
+          <w:szCs w:val="40"/>
+        </w:rPr>
+        <w:drawing>
+          <wp:inline distT="0" distB="0" distL="0" distR="0" wp14:anchorId="37824889" wp14:editId="5CB58AC0">
+            <wp:extent cx="4461897" cy="2257167"/>
+            <wp:effectExtent l="0" t="0" r="0" b="0"/>
+            <wp:docPr id="9" name="Picture 9"/>
+            <wp:cNvGraphicFramePr>
+              <a:graphicFrameLocks xmlns:a="http://schemas.openxmlformats.org/drawingml/2006/main" noChangeAspect="1"/>
+            </wp:cNvGraphicFramePr>
+            <a:graphic xmlns:a="http://schemas.openxmlformats.org/drawingml/2006/main">
+              <a:graphicData uri="http://schemas.openxmlformats.org/drawingml/2006/picture">
+                <pic:pic xmlns:pic="http://schemas.openxmlformats.org/drawingml/2006/picture">
+                  <pic:nvPicPr>
+                    <pic:cNvPr id="1" name=""/>
+                    <pic:cNvPicPr/>
+                  </pic:nvPicPr>
+                  <pic:blipFill>
+                    <a:blip r:embed="rId15"/>
+                    <a:stretch>
+                      <a:fillRect/>
+                    </a:stretch>
+                  </pic:blipFill>
+                  <pic:spPr>
+                    <a:xfrm>
+                      <a:off x="0" y="0"/>
+                      <a:ext cx="4485559" cy="2269137"/>
+                    </a:xfrm>
+                    <a:prstGeom prst="rect">
+                      <a:avLst/>
+                    </a:prstGeom>
+                  </pic:spPr>
+                </pic:pic>
+              </a:graphicData>
+            </a:graphic>
+          </wp:inline>
+        </w:drawing>
+      </w:r>
+    </w:p>
+    <w:p>
+      <w:pPr>
+        <w:rPr>
+          <w:sz w:val="40"/>
+          <w:szCs w:val="40"/>
+        </w:rPr>
+      </w:pPr>
+      <w:r>
+        <w:rPr>
+          <w:noProof/>
+          <w:sz w:val="40"/>
+          <w:szCs w:val="40"/>
+        </w:rPr>
+        <w:lastRenderedPageBreak/>
+        <w:drawing>
+          <wp:inline distT="0" distB="0" distL="0" distR="0" wp14:anchorId="4A684918" wp14:editId="40201043">
+            <wp:extent cx="4679092" cy="2223569"/>
+            <wp:effectExtent l="0" t="0" r="7620" b="5715"/>
+            <wp:docPr id="10" name="Picture 10"/>
+            <wp:cNvGraphicFramePr>
+              <a:graphicFrameLocks xmlns:a="http://schemas.openxmlformats.org/drawingml/2006/main" noChangeAspect="1"/>
+            </wp:cNvGraphicFramePr>
+            <a:graphic xmlns:a="http://schemas.openxmlformats.org/drawingml/2006/main">
+              <a:graphicData uri="http://schemas.openxmlformats.org/drawingml/2006/picture">
+                <pic:pic xmlns:pic="http://schemas.openxmlformats.org/drawingml/2006/picture">
+                  <pic:nvPicPr>
+                    <pic:cNvPr id="1" name=""/>
+                    <pic:cNvPicPr/>
+                  </pic:nvPicPr>
+                  <pic:blipFill>
+                    <a:blip r:embed="rId16"/>
+                    <a:stretch>
+                      <a:fillRect/>
+                    </a:stretch>
+                  </pic:blipFill>
+                  <pic:spPr>
+                    <a:xfrm>
+                      <a:off x="0" y="0"/>
+                      <a:ext cx="4692425" cy="2229905"/>
+                    </a:xfrm>
+                    <a:prstGeom prst="rect">
+                      <a:avLst/>
+                    </a:prstGeom>
+                  </pic:spPr>
+                </pic:pic>
+              </a:graphicData>
+            </a:graphic>
+          </wp:inline>
+        </w:drawing>
+      </w:r>
+    </w:p>
+    <w:p>
+      <w:pPr>
+        <w:rPr>
+          <w:sz w:val="40"/>
+          <w:szCs w:val="40"/>
+        </w:rPr>
+      </w:pPr>
+      <w:r>
+        <w:rPr>
+          <w:noProof/>
+          <w:sz w:val="40"/>
+          <w:szCs w:val="40"/>
+        </w:rPr>
+        <w:drawing>
+          <wp:inline distT="0" distB="0" distL="0" distR="0" wp14:anchorId="5DD79B7C" wp14:editId="0CBFB4EB">
+            <wp:extent cx="4423719" cy="2002016"/>
+            <wp:effectExtent l="0" t="0" r="0" b="0"/>
+            <wp:docPr id="11" name="Picture 11"/>
+            <wp:cNvGraphicFramePr>
+              <a:graphicFrameLocks xmlns:a="http://schemas.openxmlformats.org/drawingml/2006/main" noChangeAspect="1"/>
+            </wp:cNvGraphicFramePr>
+            <a:graphic xmlns:a="http://schemas.openxmlformats.org/drawingml/2006/main">
+              <a:graphicData uri="http://schemas.openxmlformats.org/drawingml/2006/picture">
+                <pic:pic xmlns:pic="http://schemas.openxmlformats.org/drawingml/2006/picture">
+                  <pic:nvPicPr>
+                    <pic:cNvPr id="1" name=""/>
+                    <pic:cNvPicPr/>
+                  </pic:nvPicPr>
+                  <pic:blipFill>
+                    <a:blip r:embed="rId17"/>
+                    <a:stretch>
+                      <a:fillRect/>
+                    </a:stretch>
+                  </pic:blipFill>
+                  <pic:spPr>
+                    <a:xfrm>
+                      <a:off x="0" y="0"/>
+                      <a:ext cx="4444786" cy="2011550"/>
+                    </a:xfrm>
+                    <a:prstGeom prst="rect">
+                      <a:avLst/>
+                    </a:prstGeom>
+                  </pic:spPr>
+                </pic:pic>
+              </a:graphicData>
+            </a:graphic>
+          </wp:inline>
+        </w:drawing>
+      </w:r>
     </w:p>
     <w:p>
       <w:pPr>
@@ -223,6 +913,50 @@
           <w:szCs w:val="40"/>
         </w:rPr>
       </w:pPr>
+      <w:r>
+        <w:rPr>
+          <w:sz w:val="40"/>
+          <w:szCs w:val="40"/>
+        </w:rPr>
+        <w:t>-Spring provides a default implementation of SQLExceptionTranslator interface,</w:t>
+      </w:r>
+      <w:r>
+        <w:rPr>
+          <w:sz w:val="40"/>
+          <w:szCs w:val="40"/>
+        </w:rPr>
+        <w:t xml:space="preserve"> which take care of translation generic SQL error codes into Spring JDBC exceptions. </w:t>
+      </w:r>
+    </w:p>
+    <w:p>
+      <w:pPr>
+        <w:rPr>
+          <w:sz w:val="40"/>
+          <w:szCs w:val="40"/>
+        </w:rPr>
+      </w:pPr>
+      <w:r>
+        <w:rPr>
+          <w:sz w:val="40"/>
+          <w:szCs w:val="40"/>
+        </w:rPr>
+        <w:t>6.3.6 JdbcTemplate Class</w:t>
+      </w:r>
+    </w:p>
+    <w:p>
+      <w:pPr>
+        <w:rPr>
+          <w:sz w:val="40"/>
+          <w:szCs w:val="40"/>
+        </w:rPr>
+      </w:pPr>
+      <w:r>
+        <w:rPr>
+          <w:sz w:val="40"/>
+          <w:szCs w:val="40"/>
+        </w:rPr>
+        <w:t xml:space="preserve">-This class represents the core of Spring’s JDBC support. </w:t>
+      </w:r>
     </w:p>
     <w:p>
       <w:pPr>
@@ -237,16 +971,8 @@
           <w:szCs w:val="40"/>
         </w:rPr>
         <w:lastRenderedPageBreak/>
-        <w:t>6.3.6 JdbcTemplate Class</w:t>
-      </w:r>
-    </w:p>
-    <w:p>
-      <w:pPr>
-        <w:rPr>
-          <w:sz w:val="40"/>
-          <w:szCs w:val="40"/>
-        </w:rPr>
-      </w:pPr>
+        <w:t>-Initializing JdbcTemplate in DAO class: construct the class by passing it in data source object</w:t>
+      </w:r>
     </w:p>
     <w:p>
       <w:pPr>
@@ -385,6 +1111,216 @@
           <w:szCs w:val="40"/>
         </w:rPr>
       </w:pPr>
+      <w:r>
+        <w:rPr>
+          <w:sz w:val="40"/>
+          <w:szCs w:val="40"/>
+        </w:rPr>
+        <w:t>-spring-boot-starter-jdbc: not add database driver</w:t>
+      </w:r>
+    </w:p>
+    <w:p>
+      <w:pPr>
+        <w:rPr>
+          <w:sz w:val="40"/>
+          <w:szCs w:val="40"/>
+        </w:rPr>
+      </w:pPr>
+      <w:r>
+        <w:rPr>
+          <w:sz w:val="40"/>
+          <w:szCs w:val="40"/>
+        </w:rPr>
+        <w:t>-It uses HikarciCP to configure DataSource bean, which is a production-ready connection poor library. If there’s no DataSource bean explicitly and there’s an embedded database driver in classpath, SB will automatically register DataSource bean using in-</w:t>
+      </w:r>
+      <w:r>
+        <w:rPr>
+          <w:sz w:val="40"/>
+          <w:szCs w:val="40"/>
+        </w:rPr>
+        <w:lastRenderedPageBreak/>
+        <w:t>memory database setting. SB also registers these beans automatically:</w:t>
+      </w:r>
+    </w:p>
+    <w:p>
+      <w:pPr>
+        <w:rPr>
+          <w:sz w:val="40"/>
+          <w:szCs w:val="40"/>
+        </w:rPr>
+      </w:pPr>
+      <w:r>
+        <w:rPr>
+          <w:noProof/>
+          <w:sz w:val="40"/>
+          <w:szCs w:val="40"/>
+        </w:rPr>
+        <w:drawing>
+          <wp:inline distT="0" distB="0" distL="0" distR="0" wp14:anchorId="0CE9EA96" wp14:editId="3C734AF4">
+            <wp:extent cx="4909751" cy="682402"/>
+            <wp:effectExtent l="0" t="0" r="5715" b="3810"/>
+            <wp:docPr id="12" name="Picture 12"/>
+            <wp:cNvGraphicFramePr>
+              <a:graphicFrameLocks xmlns:a="http://schemas.openxmlformats.org/drawingml/2006/main" noChangeAspect="1"/>
+            </wp:cNvGraphicFramePr>
+            <a:graphic xmlns:a="http://schemas.openxmlformats.org/drawingml/2006/main">
+              <a:graphicData uri="http://schemas.openxmlformats.org/drawingml/2006/picture">
+                <pic:pic xmlns:pic="http://schemas.openxmlformats.org/drawingml/2006/picture">
+                  <pic:nvPicPr>
+                    <pic:cNvPr id="1" name=""/>
+                    <pic:cNvPicPr/>
+                  </pic:nvPicPr>
+                  <pic:blipFill>
+                    <a:blip r:embed="rId18"/>
+                    <a:stretch>
+                      <a:fillRect/>
+                    </a:stretch>
+                  </pic:blipFill>
+                  <pic:spPr>
+                    <a:xfrm>
+                      <a:off x="0" y="0"/>
+                      <a:ext cx="4961743" cy="689628"/>
+                    </a:xfrm>
+                    <a:prstGeom prst="rect">
+                      <a:avLst/>
+                    </a:prstGeom>
+                  </pic:spPr>
+                </pic:pic>
+              </a:graphicData>
+            </a:graphic>
+          </wp:inline>
+        </w:drawing>
+      </w:r>
+    </w:p>
+    <w:p>
+      <w:pPr>
+        <w:rPr>
+          <w:sz w:val="40"/>
+          <w:szCs w:val="40"/>
+        </w:rPr>
+      </w:pPr>
+      <w:r>
+        <w:rPr>
+          <w:sz w:val="40"/>
+          <w:szCs w:val="40"/>
+        </w:rPr>
+        <w:t>-SB database connection details are configured in: application-{profilename}.properties/yaml</w:t>
+      </w:r>
+    </w:p>
+    <w:p>
+      <w:pPr>
+        <w:rPr>
+          <w:sz w:val="40"/>
+          <w:szCs w:val="40"/>
+        </w:rPr>
+      </w:pPr>
+      <w:r>
+        <w:rPr>
+          <w:noProof/>
+          <w:sz w:val="40"/>
+          <w:szCs w:val="40"/>
+        </w:rPr>
+        <w:drawing>
+          <wp:inline distT="0" distB="0" distL="0" distR="0" wp14:anchorId="76473910" wp14:editId="78261CC5">
+            <wp:extent cx="4011827" cy="1846469"/>
+            <wp:effectExtent l="0" t="0" r="8255" b="1905"/>
+            <wp:docPr id="13" name="Picture 13"/>
+            <wp:cNvGraphicFramePr>
+              <a:graphicFrameLocks xmlns:a="http://schemas.openxmlformats.org/drawingml/2006/main" noChangeAspect="1"/>
+            </wp:cNvGraphicFramePr>
+            <a:graphic xmlns:a="http://schemas.openxmlformats.org/drawingml/2006/main">
+              <a:graphicData uri="http://schemas.openxmlformats.org/drawingml/2006/picture">
+                <pic:pic xmlns:pic="http://schemas.openxmlformats.org/drawingml/2006/picture">
+                  <pic:nvPicPr>
+                    <pic:cNvPr id="1" name=""/>
+                    <pic:cNvPicPr/>
+                  </pic:nvPicPr>
+                  <pic:blipFill>
+                    <a:blip r:embed="rId19"/>
+                    <a:stretch>
+                      <a:fillRect/>
+                    </a:stretch>
+                  </pic:blipFill>
+                  <pic:spPr>
+                    <a:xfrm>
+                      <a:off x="0" y="0"/>
+                      <a:ext cx="4038859" cy="1858911"/>
+                    </a:xfrm>
+                    <a:prstGeom prst="rect">
+                      <a:avLst/>
+                    </a:prstGeom>
+                  </pic:spPr>
+                </pic:pic>
+              </a:graphicData>
+            </a:graphic>
+          </wp:inline>
+        </w:drawing>
+      </w:r>
+    </w:p>
+    <w:p>
+      <w:pPr>
+        <w:rPr>
+          <w:sz w:val="40"/>
+          <w:szCs w:val="40"/>
+        </w:rPr>
+      </w:pPr>
+      <w:r>
+        <w:rPr>
+          <w:sz w:val="40"/>
+          <w:szCs w:val="40"/>
+        </w:rPr>
+        <w:t>+SB looks for embedded database initialization files under src/main/resources: schema.sql and data.sql. The location and names for these files can be configured:</w:t>
+      </w:r>
+    </w:p>
+    <w:p>
+      <w:pPr>
+        <w:rPr>
+          <w:sz w:val="40"/>
+          <w:szCs w:val="40"/>
+        </w:rPr>
+      </w:pPr>
+      <w:r>
+        <w:rPr>
+          <w:noProof/>
+          <w:sz w:val="40"/>
+          <w:szCs w:val="40"/>
+        </w:rPr>
+        <w:drawing>
+          <wp:inline distT="0" distB="0" distL="0" distR="0" wp14:anchorId="13BFB85F" wp14:editId="463E9C17">
+            <wp:extent cx="2248930" cy="1251698"/>
+            <wp:effectExtent l="0" t="0" r="0" b="5715"/>
+            <wp:docPr id="14" name="Picture 14"/>
+            <wp:cNvGraphicFramePr>
+              <a:graphicFrameLocks xmlns:a="http://schemas.openxmlformats.org/drawingml/2006/main" noChangeAspect="1"/>
+            </wp:cNvGraphicFramePr>
+            <a:graphic xmlns:a="http://schemas.openxmlformats.org/drawingml/2006/main">
+              <a:graphicData uri="http://schemas.openxmlformats.org/drawingml/2006/picture">
+                <pic:pic xmlns:pic="http://schemas.openxmlformats.org/drawingml/2006/picture">
+                  <pic:nvPicPr>
+                    <pic:cNvPr id="1" name=""/>
+                    <pic:cNvPicPr/>
+                  </pic:nvPicPr>
+                  <pic:blipFill>
+                    <a:blip r:embed="rId20"/>
+                    <a:stretch>
+                      <a:fillRect/>
+                    </a:stretch>
+                  </pic:blipFill>
+                  <pic:spPr>
+                    <a:xfrm>
+                      <a:off x="0" y="0"/>
+                      <a:ext cx="2259880" cy="1257792"/>
+                    </a:xfrm>
+                    <a:prstGeom prst="rect">
+                      <a:avLst/>
+                    </a:prstGeom>
+                  </pic:spPr>
+                </pic:pic>
+              </a:graphicData>
+            </a:graphic>
+          </wp:inline>
+        </w:drawing>
+      </w:r>
     </w:p>
     <w:p>
       <w:pPr>
@@ -407,6 +1343,126 @@
           <w:szCs w:val="40"/>
         </w:rPr>
       </w:pPr>
+      <w:r>
+        <w:rPr>
+          <w:sz w:val="40"/>
+          <w:szCs w:val="40"/>
+        </w:rPr>
+        <w:t>-</w:t>
+      </w:r>
+      <w:r>
+        <w:rPr>
+          <w:b/>
+          <w:sz w:val="40"/>
+          <w:szCs w:val="40"/>
+        </w:rPr>
+        <w:t>Persistent frameworks</w:t>
+      </w:r>
+      <w:r>
+        <w:rPr>
+          <w:sz w:val="40"/>
+          <w:szCs w:val="40"/>
+        </w:rPr>
+        <w:t>: MyBatis, Hibernate</w:t>
+      </w:r>
+    </w:p>
+    <w:p>
+      <w:pPr>
+        <w:rPr>
+          <w:sz w:val="40"/>
+          <w:szCs w:val="40"/>
+        </w:rPr>
+      </w:pPr>
+      <w:r>
+        <w:rPr>
+          <w:sz w:val="40"/>
+          <w:szCs w:val="40"/>
+        </w:rPr>
+        <w:lastRenderedPageBreak/>
+        <w:t>-</w:t>
+      </w:r>
+      <w:r>
+        <w:rPr>
+          <w:b/>
+          <w:sz w:val="40"/>
+          <w:szCs w:val="40"/>
+        </w:rPr>
+        <w:t>jOOQ</w:t>
+      </w:r>
+      <w:r>
+        <w:rPr>
+          <w:sz w:val="40"/>
+          <w:szCs w:val="40"/>
+        </w:rPr>
+        <w:t>: database-mapping library: generates Java code from database and lets you build type-safe SQL queries through its fluent API.</w:t>
+      </w:r>
+    </w:p>
+    <w:p>
+      <w:pPr>
+        <w:rPr>
+          <w:sz w:val="40"/>
+          <w:szCs w:val="40"/>
+        </w:rPr>
+      </w:pPr>
+      <w:r>
+        <w:rPr>
+          <w:sz w:val="40"/>
+          <w:szCs w:val="40"/>
+        </w:rPr>
+        <w:t>-</w:t>
+      </w:r>
+      <w:r>
+        <w:rPr>
+          <w:sz w:val="40"/>
+          <w:szCs w:val="40"/>
+        </w:rPr>
+        <w:t xml:space="preserve">Main </w:t>
+      </w:r>
+      <w:r>
+        <w:rPr>
+          <w:b/>
+          <w:sz w:val="40"/>
+          <w:szCs w:val="40"/>
+        </w:rPr>
+        <w:t>ff</w:t>
+      </w:r>
+      <w:r>
+        <w:rPr>
+          <w:sz w:val="40"/>
+          <w:szCs w:val="40"/>
+        </w:rPr>
+        <w:t xml:space="preserve"> of </w:t>
+      </w:r>
+      <w:r>
+        <w:rPr>
+          <w:b/>
+          <w:sz w:val="40"/>
+          <w:szCs w:val="40"/>
+        </w:rPr>
+        <w:t>ORM</w:t>
+      </w:r>
+      <w:r>
+        <w:rPr>
+          <w:sz w:val="40"/>
+          <w:szCs w:val="40"/>
+        </w:rPr>
+        <w:t xml:space="preserve"> library: close the gap between relational data structure in RDBMS and OO model in Java so that developers can focus on programming with object model and easily perform actions related to persistence. </w:t>
+      </w:r>
+    </w:p>
+    <w:p>
+      <w:pPr>
+        <w:rPr>
+          <w:sz w:val="40"/>
+          <w:szCs w:val="40"/>
+        </w:rPr>
+      </w:pPr>
+      <w:r>
+        <w:rPr>
+          <w:sz w:val="40"/>
+          <w:szCs w:val="40"/>
+        </w:rPr>
+        <w:t>-Hibernate provides an implementation of JPA. So when you develop app with Hibernate, you can use either Hibernate’s own API or JPA API with Hibernate as persistence service provider.</w:t>
+      </w:r>
     </w:p>
     <w:p>
       <w:pPr>
@@ -433,6 +1489,48 @@
           <w:szCs w:val="40"/>
         </w:rPr>
       </w:pPr>
+      <w:r>
+        <w:rPr>
+          <w:noProof/>
+          <w:sz w:val="40"/>
+          <w:szCs w:val="40"/>
+        </w:rPr>
+        <w:drawing>
+          <wp:inline distT="0" distB="0" distL="0" distR="0" wp14:anchorId="260FC1C1" wp14:editId="7691F7F1">
+            <wp:extent cx="3319849" cy="1648575"/>
+            <wp:effectExtent l="0" t="0" r="0" b="8890"/>
+            <wp:docPr id="15" name="Picture 15"/>
+            <wp:cNvGraphicFramePr>
+              <a:graphicFrameLocks xmlns:a="http://schemas.openxmlformats.org/drawingml/2006/main" noChangeAspect="1"/>
+            </wp:cNvGraphicFramePr>
+            <a:graphic xmlns:a="http://schemas.openxmlformats.org/drawingml/2006/main">
+              <a:graphicData uri="http://schemas.openxmlformats.org/drawingml/2006/picture">
+                <pic:pic xmlns:pic="http://schemas.openxmlformats.org/drawingml/2006/picture">
+                  <pic:nvPicPr>
+                    <pic:cNvPr id="1" name=""/>
+                    <pic:cNvPicPr/>
+                  </pic:nvPicPr>
+                  <pic:blipFill>
+                    <a:blip r:embed="rId21"/>
+                    <a:stretch>
+                      <a:fillRect/>
+                    </a:stretch>
+                  </pic:blipFill>
+                  <pic:spPr>
+                    <a:xfrm>
+                      <a:off x="0" y="0"/>
+                      <a:ext cx="3343710" cy="1660424"/>
+                    </a:xfrm>
+                    <a:prstGeom prst="rect">
+                      <a:avLst/>
+                    </a:prstGeom>
+                  </pic:spPr>
+                </pic:pic>
+              </a:graphicData>
+            </a:graphic>
+          </wp:inline>
+        </w:drawing>
+      </w:r>
     </w:p>
     <w:p>
       <w:pPr>
@@ -449,17 +1547,399 @@
           <w:sz w:val="40"/>
           <w:szCs w:val="40"/>
         </w:rPr>
+        <w:t>7.2 Configure Hibernate’s SessionFactory</w:t>
+      </w:r>
+    </w:p>
+    <w:p>
+      <w:pPr>
+        <w:rPr>
+          <w:sz w:val="40"/>
+          <w:szCs w:val="40"/>
+        </w:rPr>
+      </w:pPr>
+      <w:r>
+        <w:rPr>
+          <w:sz w:val="40"/>
+          <w:szCs w:val="40"/>
+        </w:rPr>
+        <w:t xml:space="preserve">-The core concept of Hibernate is based on </w:t>
+      </w:r>
+      <w:r>
+        <w:rPr>
+          <w:b/>
+          <w:sz w:val="40"/>
+          <w:szCs w:val="40"/>
+        </w:rPr>
+        <w:t>org.hibernate.Session</w:t>
+      </w:r>
+      <w:r>
+        <w:rPr>
+          <w:sz w:val="40"/>
+          <w:szCs w:val="40"/>
+        </w:rPr>
+        <w:t xml:space="preserve"> interface, which is obtained from </w:t>
+      </w:r>
+      <w:r>
+        <w:rPr>
+          <w:b/>
+          <w:sz w:val="40"/>
+          <w:szCs w:val="40"/>
+        </w:rPr>
+        <w:t>org.hibernate.SessionFactory</w:t>
+      </w:r>
+      <w:r>
+        <w:rPr>
+          <w:sz w:val="40"/>
+          <w:szCs w:val="40"/>
+        </w:rPr>
+        <w:t>.</w:t>
+      </w:r>
+    </w:p>
+    <w:p>
+      <w:pPr>
+        <w:rPr>
+          <w:sz w:val="40"/>
+          <w:szCs w:val="40"/>
+        </w:rPr>
+      </w:pPr>
+      <w:r>
+        <w:rPr>
+          <w:sz w:val="40"/>
+          <w:szCs w:val="40"/>
+        </w:rPr>
         <w:lastRenderedPageBreak/>
-        <w:t>7.2 Configure Hibernate’s SessionFactory</w:t>
-      </w:r>
-    </w:p>
-    <w:p>
-      <w:pPr>
-        <w:rPr>
-          <w:sz w:val="40"/>
-          <w:szCs w:val="40"/>
-        </w:rPr>
-      </w:pPr>
+        <w:t>-You must add hibernate-core-jakarta and spring-orm</w:t>
+      </w:r>
+      <w:r>
+        <w:rPr>
+          <w:sz w:val="40"/>
+          <w:szCs w:val="40"/>
+        </w:rPr>
+        <w:t>. Spring Hibernate configuration built on top of a DataSource configuration.</w:t>
+      </w:r>
+    </w:p>
+    <w:p>
+      <w:pPr>
+        <w:rPr>
+          <w:sz w:val="40"/>
+          <w:szCs w:val="40"/>
+        </w:rPr>
+      </w:pPr>
+      <w:r>
+        <w:rPr>
+          <w:noProof/>
+          <w:sz w:val="40"/>
+          <w:szCs w:val="40"/>
+        </w:rPr>
+        <w:drawing>
+          <wp:inline distT="0" distB="0" distL="0" distR="0" wp14:anchorId="5893ADBB" wp14:editId="73F1F91C">
+            <wp:extent cx="5140411" cy="1717864"/>
+            <wp:effectExtent l="0" t="0" r="3175" b="0"/>
+            <wp:docPr id="16" name="Picture 16"/>
+            <wp:cNvGraphicFramePr>
+              <a:graphicFrameLocks xmlns:a="http://schemas.openxmlformats.org/drawingml/2006/main" noChangeAspect="1"/>
+            </wp:cNvGraphicFramePr>
+            <a:graphic xmlns:a="http://schemas.openxmlformats.org/drawingml/2006/main">
+              <a:graphicData uri="http://schemas.openxmlformats.org/drawingml/2006/picture">
+                <pic:pic xmlns:pic="http://schemas.openxmlformats.org/drawingml/2006/picture">
+                  <pic:nvPicPr>
+                    <pic:cNvPr id="1" name=""/>
+                    <pic:cNvPicPr/>
+                  </pic:nvPicPr>
+                  <pic:blipFill>
+                    <a:blip r:embed="rId22"/>
+                    <a:stretch>
+                      <a:fillRect/>
+                    </a:stretch>
+                  </pic:blipFill>
+                  <pic:spPr>
+                    <a:xfrm>
+                      <a:off x="0" y="0"/>
+                      <a:ext cx="5162865" cy="1725368"/>
+                    </a:xfrm>
+                    <a:prstGeom prst="rect">
+                      <a:avLst/>
+                    </a:prstGeom>
+                  </pic:spPr>
+                </pic:pic>
+              </a:graphicData>
+            </a:graphic>
+          </wp:inline>
+        </w:drawing>
+      </w:r>
+    </w:p>
+    <w:p>
+      <w:pPr>
+        <w:rPr>
+          <w:sz w:val="40"/>
+          <w:szCs w:val="40"/>
+        </w:rPr>
+      </w:pPr>
+      <w:r>
+        <w:rPr>
+          <w:noProof/>
+          <w:sz w:val="40"/>
+          <w:szCs w:val="40"/>
+        </w:rPr>
+        <w:drawing>
+          <wp:anchor distT="0" distB="0" distL="114300" distR="114300" simplePos="0" relativeHeight="251658240" behindDoc="0" locked="0" layoutInCell="1" allowOverlap="1" wp14:anchorId="26F5BF9E" wp14:editId="578E1CA1">
+            <wp:simplePos x="914400" y="5404022"/>
+            <wp:positionH relativeFrom="column">
+              <wp:align>left</wp:align>
+            </wp:positionH>
+            <wp:positionV relativeFrom="paragraph">
+              <wp:align>top</wp:align>
+            </wp:positionV>
+            <wp:extent cx="4637903" cy="2610802"/>
+            <wp:effectExtent l="0" t="0" r="0" b="0"/>
+            <wp:wrapSquare wrapText="bothSides"/>
+            <wp:docPr id="17" name="Picture 17"/>
+            <wp:cNvGraphicFramePr>
+              <a:graphicFrameLocks xmlns:a="http://schemas.openxmlformats.org/drawingml/2006/main" noChangeAspect="1"/>
+            </wp:cNvGraphicFramePr>
+            <a:graphic xmlns:a="http://schemas.openxmlformats.org/drawingml/2006/main">
+              <a:graphicData uri="http://schemas.openxmlformats.org/drawingml/2006/picture">
+                <pic:pic xmlns:pic="http://schemas.openxmlformats.org/drawingml/2006/picture">
+                  <pic:nvPicPr>
+                    <pic:cNvPr id="1" name=""/>
+                    <pic:cNvPicPr/>
+                  </pic:nvPicPr>
+                  <pic:blipFill>
+                    <a:blip r:embed="rId23">
+                      <a:extLst>
+                        <a:ext uri="{28A0092B-C50C-407E-A947-70E740481C1C}">
+                          <a14:useLocalDpi xmlns:a14="http://schemas.microsoft.com/office/drawing/2010/main" val="0"/>
+                        </a:ext>
+                      </a:extLst>
+                    </a:blip>
+                    <a:stretch>
+                      <a:fillRect/>
+                    </a:stretch>
+                  </pic:blipFill>
+                  <pic:spPr>
+                    <a:xfrm>
+                      <a:off x="0" y="0"/>
+                      <a:ext cx="4637903" cy="2610802"/>
+                    </a:xfrm>
+                    <a:prstGeom prst="rect">
+                      <a:avLst/>
+                    </a:prstGeom>
+                  </pic:spPr>
+                </pic:pic>
+              </a:graphicData>
+            </a:graphic>
+          </wp:anchor>
+        </w:drawing>
+      </w:r>
+      <w:r>
+        <w:rPr>
+          <w:sz w:val="40"/>
+          <w:szCs w:val="40"/>
+        </w:rPr>
+        <w:br w:type="textWrapping" w:clear="all"/>
+        <w:t>-Hibernate properties:</w:t>
+      </w:r>
+    </w:p>
+    <w:p>
+      <w:pPr>
+        <w:rPr>
+          <w:sz w:val="40"/>
+          <w:szCs w:val="40"/>
+        </w:rPr>
+      </w:pPr>
+      <w:r>
+        <w:rPr>
+          <w:noProof/>
+          <w:sz w:val="40"/>
+          <w:szCs w:val="40"/>
+        </w:rPr>
+        <w:drawing>
+          <wp:inline distT="0" distB="0" distL="0" distR="0" wp14:anchorId="0BD7BC2E" wp14:editId="014F22AD">
+            <wp:extent cx="5082746" cy="1858786"/>
+            <wp:effectExtent l="0" t="0" r="3810" b="8255"/>
+            <wp:docPr id="18" name="Picture 18"/>
+            <wp:cNvGraphicFramePr>
+              <a:graphicFrameLocks xmlns:a="http://schemas.openxmlformats.org/drawingml/2006/main" noChangeAspect="1"/>
+            </wp:cNvGraphicFramePr>
+            <a:graphic xmlns:a="http://schemas.openxmlformats.org/drawingml/2006/main">
+              <a:graphicData uri="http://schemas.openxmlformats.org/drawingml/2006/picture">
+                <pic:pic xmlns:pic="http://schemas.openxmlformats.org/drawingml/2006/picture">
+                  <pic:nvPicPr>
+                    <pic:cNvPr id="1" name=""/>
+                    <pic:cNvPicPr/>
+                  </pic:nvPicPr>
+                  <pic:blipFill>
+                    <a:blip r:embed="rId24"/>
+                    <a:stretch>
+                      <a:fillRect/>
+                    </a:stretch>
+                  </pic:blipFill>
+                  <pic:spPr>
+                    <a:xfrm>
+                      <a:off x="0" y="0"/>
+                      <a:ext cx="5101183" cy="1865529"/>
+                    </a:xfrm>
+                    <a:prstGeom prst="rect">
+                      <a:avLst/>
+                    </a:prstGeom>
+                  </pic:spPr>
+                </pic:pic>
+              </a:graphicData>
+            </a:graphic>
+          </wp:inline>
+        </w:drawing>
+      </w:r>
+    </w:p>
+    <w:p>
+      <w:pPr>
+        <w:rPr>
+          <w:sz w:val="40"/>
+          <w:szCs w:val="40"/>
+        </w:rPr>
+      </w:pPr>
+      <w:r>
+        <w:rPr>
+          <w:noProof/>
+          <w:sz w:val="40"/>
+          <w:szCs w:val="40"/>
+        </w:rPr>
+        <w:lastRenderedPageBreak/>
+        <w:drawing>
+          <wp:inline distT="0" distB="0" distL="0" distR="0" wp14:anchorId="79C8CC2F" wp14:editId="4F70E7D7">
+            <wp:extent cx="5090984" cy="1967861"/>
+            <wp:effectExtent l="0" t="0" r="0" b="0"/>
+            <wp:docPr id="19" name="Picture 19"/>
+            <wp:cNvGraphicFramePr>
+              <a:graphicFrameLocks xmlns:a="http://schemas.openxmlformats.org/drawingml/2006/main" noChangeAspect="1"/>
+            </wp:cNvGraphicFramePr>
+            <a:graphic xmlns:a="http://schemas.openxmlformats.org/drawingml/2006/main">
+              <a:graphicData uri="http://schemas.openxmlformats.org/drawingml/2006/picture">
+                <pic:pic xmlns:pic="http://schemas.openxmlformats.org/drawingml/2006/picture">
+                  <pic:nvPicPr>
+                    <pic:cNvPr id="1" name=""/>
+                    <pic:cNvPicPr/>
+                  </pic:nvPicPr>
+                  <pic:blipFill>
+                    <a:blip r:embed="rId25"/>
+                    <a:stretch>
+                      <a:fillRect/>
+                    </a:stretch>
+                  </pic:blipFill>
+                  <pic:spPr>
+                    <a:xfrm>
+                      <a:off x="0" y="0"/>
+                      <a:ext cx="5120256" cy="1979176"/>
+                    </a:xfrm>
+                    <a:prstGeom prst="rect">
+                      <a:avLst/>
+                    </a:prstGeom>
+                  </pic:spPr>
+                </pic:pic>
+              </a:graphicData>
+            </a:graphic>
+          </wp:inline>
+        </w:drawing>
+      </w:r>
+    </w:p>
+    <w:p>
+      <w:pPr>
+        <w:rPr>
+          <w:sz w:val="40"/>
+          <w:szCs w:val="40"/>
+        </w:rPr>
+      </w:pPr>
+      <w:r>
+        <w:rPr>
+          <w:noProof/>
+          <w:sz w:val="40"/>
+          <w:szCs w:val="40"/>
+        </w:rPr>
+        <w:drawing>
+          <wp:inline distT="0" distB="0" distL="0" distR="0" wp14:anchorId="24642AD2" wp14:editId="3EF95C35">
+            <wp:extent cx="4934465" cy="2444036"/>
+            <wp:effectExtent l="0" t="0" r="0" b="0"/>
+            <wp:docPr id="20" name="Picture 20"/>
+            <wp:cNvGraphicFramePr>
+              <a:graphicFrameLocks xmlns:a="http://schemas.openxmlformats.org/drawingml/2006/main" noChangeAspect="1"/>
+            </wp:cNvGraphicFramePr>
+            <a:graphic xmlns:a="http://schemas.openxmlformats.org/drawingml/2006/main">
+              <a:graphicData uri="http://schemas.openxmlformats.org/drawingml/2006/picture">
+                <pic:pic xmlns:pic="http://schemas.openxmlformats.org/drawingml/2006/picture">
+                  <pic:nvPicPr>
+                    <pic:cNvPr id="1" name=""/>
+                    <pic:cNvPicPr/>
+                  </pic:nvPicPr>
+                  <pic:blipFill>
+                    <a:blip r:embed="rId26"/>
+                    <a:stretch>
+                      <a:fillRect/>
+                    </a:stretch>
+                  </pic:blipFill>
+                  <pic:spPr>
+                    <a:xfrm>
+                      <a:off x="0" y="0"/>
+                      <a:ext cx="4969999" cy="2461636"/>
+                    </a:xfrm>
+                    <a:prstGeom prst="rect">
+                      <a:avLst/>
+                    </a:prstGeom>
+                  </pic:spPr>
+                </pic:pic>
+              </a:graphicData>
+            </a:graphic>
+          </wp:inline>
+        </w:drawing>
+      </w:r>
+    </w:p>
+    <w:p>
+      <w:pPr>
+        <w:rPr>
+          <w:sz w:val="40"/>
+          <w:szCs w:val="40"/>
+        </w:rPr>
+      </w:pPr>
+      <w:r>
+        <w:rPr>
+          <w:noProof/>
+          <w:sz w:val="40"/>
+          <w:szCs w:val="40"/>
+        </w:rPr>
+        <w:drawing>
+          <wp:inline distT="0" distB="0" distL="0" distR="0" wp14:anchorId="3030E462" wp14:editId="79D1959F">
+            <wp:extent cx="4506097" cy="2017635"/>
+            <wp:effectExtent l="0" t="0" r="8890" b="1905"/>
+            <wp:docPr id="21" name="Picture 21"/>
+            <wp:cNvGraphicFramePr>
+              <a:graphicFrameLocks xmlns:a="http://schemas.openxmlformats.org/drawingml/2006/main" noChangeAspect="1"/>
+            </wp:cNvGraphicFramePr>
+            <a:graphic xmlns:a="http://schemas.openxmlformats.org/drawingml/2006/main">
+              <a:graphicData uri="http://schemas.openxmlformats.org/drawingml/2006/picture">
+                <pic:pic xmlns:pic="http://schemas.openxmlformats.org/drawingml/2006/picture">
+                  <pic:nvPicPr>
+                    <pic:cNvPr id="1" name=""/>
+                    <pic:cNvPicPr/>
+                  </pic:nvPicPr>
+                  <pic:blipFill>
+                    <a:blip r:embed="rId27"/>
+                    <a:stretch>
+                      <a:fillRect/>
+                    </a:stretch>
+                  </pic:blipFill>
+                  <pic:spPr>
+                    <a:xfrm>
+                      <a:off x="0" y="0"/>
+                      <a:ext cx="4523247" cy="2025314"/>
+                    </a:xfrm>
+                    <a:prstGeom prst="rect">
+                      <a:avLst/>
+                    </a:prstGeom>
+                  </pic:spPr>
+                </pic:pic>
+              </a:graphicData>
+            </a:graphic>
+          </wp:inline>
+        </w:drawing>
+      </w:r>
     </w:p>
     <w:p>
       <w:pPr>
@@ -486,6 +1966,131 @@
           <w:szCs w:val="40"/>
         </w:rPr>
       </w:pPr>
+      <w:r>
+        <w:rPr>
+          <w:sz w:val="40"/>
+          <w:szCs w:val="40"/>
+        </w:rPr>
+        <w:t>-2 approaches to mapping:</w:t>
+      </w:r>
+    </w:p>
+    <w:p>
+      <w:pPr>
+        <w:rPr>
+          <w:sz w:val="40"/>
+          <w:szCs w:val="40"/>
+        </w:rPr>
+      </w:pPr>
+      <w:r>
+        <w:rPr>
+          <w:sz w:val="40"/>
+          <w:szCs w:val="40"/>
+        </w:rPr>
+        <w:lastRenderedPageBreak/>
+        <w:t>+Design object model and then generate database scripts-&gt;not suitable for production, but rather for test that use-in-memory database</w:t>
+      </w:r>
+    </w:p>
+    <w:p>
+      <w:pPr>
+        <w:rPr>
+          <w:sz w:val="40"/>
+          <w:szCs w:val="40"/>
+        </w:rPr>
+      </w:pPr>
+      <w:r>
+        <w:rPr>
+          <w:sz w:val="40"/>
+          <w:szCs w:val="40"/>
+        </w:rPr>
+        <w:t>+Start with data model (table) and then model POJOs: recommend for development and production.</w:t>
+      </w:r>
+    </w:p>
+    <w:p>
+      <w:pPr>
+        <w:rPr>
+          <w:sz w:val="40"/>
+          <w:szCs w:val="40"/>
+        </w:rPr>
+      </w:pPr>
+      <w:r>
+        <w:rPr>
+          <w:noProof/>
+          <w:sz w:val="40"/>
+          <w:szCs w:val="40"/>
+        </w:rPr>
+        <w:drawing>
+          <wp:inline distT="0" distB="0" distL="0" distR="0" wp14:anchorId="02CBD6E0" wp14:editId="60FF08FE">
+            <wp:extent cx="2603157" cy="2035801"/>
+            <wp:effectExtent l="0" t="0" r="6985" b="3175"/>
+            <wp:docPr id="22" name="Picture 22"/>
+            <wp:cNvGraphicFramePr>
+              <a:graphicFrameLocks xmlns:a="http://schemas.openxmlformats.org/drawingml/2006/main" noChangeAspect="1"/>
+            </wp:cNvGraphicFramePr>
+            <a:graphic xmlns:a="http://schemas.openxmlformats.org/drawingml/2006/main">
+              <a:graphicData uri="http://schemas.openxmlformats.org/drawingml/2006/picture">
+                <pic:pic xmlns:pic="http://schemas.openxmlformats.org/drawingml/2006/picture">
+                  <pic:nvPicPr>
+                    <pic:cNvPr id="1" name=""/>
+                    <pic:cNvPicPr/>
+                  </pic:nvPicPr>
+                  <pic:blipFill>
+                    <a:blip r:embed="rId28"/>
+                    <a:stretch>
+                      <a:fillRect/>
+                    </a:stretch>
+                  </pic:blipFill>
+                  <pic:spPr>
+                    <a:xfrm>
+                      <a:off x="0" y="0"/>
+                      <a:ext cx="2617121" cy="2046721"/>
+                    </a:xfrm>
+                    <a:prstGeom prst="rect">
+                      <a:avLst/>
+                    </a:prstGeom>
+                  </pic:spPr>
+                </pic:pic>
+              </a:graphicData>
+            </a:graphic>
+          </wp:inline>
+        </w:drawing>
+      </w:r>
+    </w:p>
+    <w:p>
+      <w:pPr>
+        <w:rPr>
+          <w:sz w:val="40"/>
+          <w:szCs w:val="40"/>
+        </w:rPr>
+      </w:pPr>
+      <w:r>
+        <w:rPr>
+          <w:sz w:val="40"/>
+          <w:szCs w:val="40"/>
+        </w:rPr>
+        <w:t>-</w:t>
+      </w:r>
+      <w:r>
+        <w:rPr>
+          <w:sz w:val="40"/>
+          <w:szCs w:val="40"/>
+        </w:rPr>
+        <w:t>AbstractEntity</w:t>
+      </w:r>
+      <w:r>
+        <w:rPr>
+          <w:sz w:val="40"/>
+          <w:szCs w:val="40"/>
+        </w:rPr>
+        <w:t>: group fields in common in Singer and Album. In production applications, other files could be: createdAt, updatedAt, createdBy, updatedBy… @MappedSuperClass: designates a class whose mapping information is applied to entities that inherit from it.</w:t>
+      </w:r>
+    </w:p>
+    <w:p>
+      <w:pPr>
+        <w:rPr>
+          <w:sz w:val="40"/>
+          <w:szCs w:val="40"/>
+        </w:rPr>
+      </w:pPr>
     </w:p>
     <w:p>
       <w:pPr>
@@ -512,6 +2117,484 @@
           <w:szCs w:val="40"/>
         </w:rPr>
       </w:pPr>
+      <w:r>
+        <w:rPr>
+          <w:sz w:val="40"/>
+          <w:szCs w:val="40"/>
+        </w:rPr>
+        <w:t>-</w:t>
+      </w:r>
+      <w:r>
+        <w:rPr>
+          <w:sz w:val="40"/>
+          <w:szCs w:val="40"/>
+        </w:rPr>
+        <w:t>AbstractEntity</w:t>
+      </w:r>
+      <w:r>
+        <w:rPr>
+          <w:sz w:val="40"/>
+          <w:szCs w:val="40"/>
+        </w:rPr>
+        <w:t>:</w:t>
+      </w:r>
+    </w:p>
+    <w:p>
+      <w:pPr>
+        <w:rPr>
+          <w:sz w:val="40"/>
+          <w:szCs w:val="40"/>
+        </w:rPr>
+      </w:pPr>
+      <w:r>
+        <w:rPr>
+          <w:noProof/>
+          <w:sz w:val="40"/>
+          <w:szCs w:val="40"/>
+        </w:rPr>
+        <w:lastRenderedPageBreak/>
+        <w:drawing>
+          <wp:inline distT="0" distB="0" distL="0" distR="0" wp14:anchorId="058B1F9F" wp14:editId="340DEA8F">
+            <wp:extent cx="3013134" cy="1639330"/>
+            <wp:effectExtent l="0" t="0" r="0" b="0"/>
+            <wp:docPr id="28" name="Picture 28"/>
+            <wp:cNvGraphicFramePr>
+              <a:graphicFrameLocks xmlns:a="http://schemas.openxmlformats.org/drawingml/2006/main" noChangeAspect="1"/>
+            </wp:cNvGraphicFramePr>
+            <a:graphic xmlns:a="http://schemas.openxmlformats.org/drawingml/2006/main">
+              <a:graphicData uri="http://schemas.openxmlformats.org/drawingml/2006/picture">
+                <pic:pic xmlns:pic="http://schemas.openxmlformats.org/drawingml/2006/picture">
+                  <pic:nvPicPr>
+                    <pic:cNvPr id="1" name=""/>
+                    <pic:cNvPicPr/>
+                  </pic:nvPicPr>
+                  <pic:blipFill>
+                    <a:blip r:embed="rId29"/>
+                    <a:stretch>
+                      <a:fillRect/>
+                    </a:stretch>
+                  </pic:blipFill>
+                  <pic:spPr>
+                    <a:xfrm>
+                      <a:off x="0" y="0"/>
+                      <a:ext cx="3049413" cy="1659068"/>
+                    </a:xfrm>
+                    <a:prstGeom prst="rect">
+                      <a:avLst/>
+                    </a:prstGeom>
+                  </pic:spPr>
+                </pic:pic>
+              </a:graphicData>
+            </a:graphic>
+          </wp:inline>
+        </w:drawing>
+      </w:r>
+      <w:r>
+        <w:rPr>
+          <w:noProof/>
+        </w:rPr>
+        <w:t xml:space="preserve"> </w:t>
+      </w:r>
+      <w:r>
+        <w:rPr>
+          <w:noProof/>
+          <w:sz w:val="40"/>
+          <w:szCs w:val="40"/>
+        </w:rPr>
+        <w:drawing>
+          <wp:inline distT="0" distB="0" distL="0" distR="0" wp14:anchorId="7E6FA0B1" wp14:editId="56121A31">
+            <wp:extent cx="1993557" cy="1768198"/>
+            <wp:effectExtent l="0" t="0" r="6985" b="3810"/>
+            <wp:docPr id="29" name="Picture 29"/>
+            <wp:cNvGraphicFramePr>
+              <a:graphicFrameLocks xmlns:a="http://schemas.openxmlformats.org/drawingml/2006/main" noChangeAspect="1"/>
+            </wp:cNvGraphicFramePr>
+            <a:graphic xmlns:a="http://schemas.openxmlformats.org/drawingml/2006/main">
+              <a:graphicData uri="http://schemas.openxmlformats.org/drawingml/2006/picture">
+                <pic:pic xmlns:pic="http://schemas.openxmlformats.org/drawingml/2006/picture">
+                  <pic:nvPicPr>
+                    <pic:cNvPr id="1" name=""/>
+                    <pic:cNvPicPr/>
+                  </pic:nvPicPr>
+                  <pic:blipFill>
+                    <a:blip r:embed="rId30"/>
+                    <a:stretch>
+                      <a:fillRect/>
+                    </a:stretch>
+                  </pic:blipFill>
+                  <pic:spPr>
+                    <a:xfrm>
+                      <a:off x="0" y="0"/>
+                      <a:ext cx="2033440" cy="1803572"/>
+                    </a:xfrm>
+                    <a:prstGeom prst="rect">
+                      <a:avLst/>
+                    </a:prstGeom>
+                  </pic:spPr>
+                </pic:pic>
+              </a:graphicData>
+            </a:graphic>
+          </wp:inline>
+        </w:drawing>
+      </w:r>
+    </w:p>
+    <w:p>
+      <w:pPr>
+        <w:rPr>
+          <w:sz w:val="40"/>
+          <w:szCs w:val="40"/>
+        </w:rPr>
+      </w:pPr>
+      <w:r>
+        <w:rPr>
+          <w:sz w:val="40"/>
+          <w:szCs w:val="40"/>
+        </w:rPr>
+        <w:t>-Singer:</w:t>
+      </w:r>
+    </w:p>
+    <w:p>
+      <w:pPr>
+        <w:rPr>
+          <w:sz w:val="40"/>
+          <w:szCs w:val="40"/>
+        </w:rPr>
+      </w:pPr>
+      <w:r>
+        <w:rPr>
+          <w:noProof/>
+          <w:sz w:val="40"/>
+          <w:szCs w:val="40"/>
+        </w:rPr>
+        <w:drawing>
+          <wp:inline distT="0" distB="0" distL="0" distR="0" wp14:anchorId="523F9795" wp14:editId="794199B7">
+            <wp:extent cx="2765325" cy="3122141"/>
+            <wp:effectExtent l="0" t="0" r="0" b="2540"/>
+            <wp:docPr id="24" name="Picture 24"/>
+            <wp:cNvGraphicFramePr>
+              <a:graphicFrameLocks xmlns:a="http://schemas.openxmlformats.org/drawingml/2006/main" noChangeAspect="1"/>
+            </wp:cNvGraphicFramePr>
+            <a:graphic xmlns:a="http://schemas.openxmlformats.org/drawingml/2006/main">
+              <a:graphicData uri="http://schemas.openxmlformats.org/drawingml/2006/picture">
+                <pic:pic xmlns:pic="http://schemas.openxmlformats.org/drawingml/2006/picture">
+                  <pic:nvPicPr>
+                    <pic:cNvPr id="1" name=""/>
+                    <pic:cNvPicPr/>
+                  </pic:nvPicPr>
+                  <pic:blipFill>
+                    <a:blip r:embed="rId31"/>
+                    <a:stretch>
+                      <a:fillRect/>
+                    </a:stretch>
+                  </pic:blipFill>
+                  <pic:spPr>
+                    <a:xfrm>
+                      <a:off x="0" y="0"/>
+                      <a:ext cx="2776592" cy="3134862"/>
+                    </a:xfrm>
+                    <a:prstGeom prst="rect">
+                      <a:avLst/>
+                    </a:prstGeom>
+                  </pic:spPr>
+                </pic:pic>
+              </a:graphicData>
+            </a:graphic>
+          </wp:inline>
+        </w:drawing>
+      </w:r>
+      <w:r>
+        <w:rPr>
+          <w:noProof/>
+          <w:sz w:val="40"/>
+          <w:szCs w:val="40"/>
+        </w:rPr>
+        <w:drawing>
+          <wp:inline distT="0" distB="0" distL="0" distR="0" wp14:anchorId="7C85885C" wp14:editId="32754581">
+            <wp:extent cx="2653574" cy="1746422"/>
+            <wp:effectExtent l="0" t="0" r="0" b="6350"/>
+            <wp:docPr id="25" name="Picture 25"/>
+            <wp:cNvGraphicFramePr>
+              <a:graphicFrameLocks xmlns:a="http://schemas.openxmlformats.org/drawingml/2006/main" noChangeAspect="1"/>
+            </wp:cNvGraphicFramePr>
+            <a:graphic xmlns:a="http://schemas.openxmlformats.org/drawingml/2006/main">
+              <a:graphicData uri="http://schemas.openxmlformats.org/drawingml/2006/picture">
+                <pic:pic xmlns:pic="http://schemas.openxmlformats.org/drawingml/2006/picture">
+                  <pic:nvPicPr>
+                    <pic:cNvPr id="1" name=""/>
+                    <pic:cNvPicPr/>
+                  </pic:nvPicPr>
+                  <pic:blipFill>
+                    <a:blip r:embed="rId32"/>
+                    <a:stretch>
+                      <a:fillRect/>
+                    </a:stretch>
+                  </pic:blipFill>
+                  <pic:spPr>
+                    <a:xfrm>
+                      <a:off x="0" y="0"/>
+                      <a:ext cx="2660944" cy="1751272"/>
+                    </a:xfrm>
+                    <a:prstGeom prst="rect">
+                      <a:avLst/>
+                    </a:prstGeom>
+                  </pic:spPr>
+                </pic:pic>
+              </a:graphicData>
+            </a:graphic>
+          </wp:inline>
+        </w:drawing>
+      </w:r>
+    </w:p>
+    <w:p>
+      <w:pPr>
+        <w:rPr>
+          <w:sz w:val="40"/>
+          <w:szCs w:val="40"/>
+        </w:rPr>
+      </w:pPr>
+      <w:r>
+        <w:rPr>
+          <w:sz w:val="40"/>
+          <w:szCs w:val="40"/>
+        </w:rPr>
+        <w:t>+</w:t>
+      </w:r>
+      <w:r>
+        <w:rPr>
+          <w:sz w:val="40"/>
+          <w:szCs w:val="40"/>
+        </w:rPr>
+        <w:t>Few highlights:</w:t>
+      </w:r>
+    </w:p>
+    <w:p>
+      <w:pPr>
+        <w:rPr>
+          <w:sz w:val="40"/>
+          <w:szCs w:val="40"/>
+        </w:rPr>
+      </w:pPr>
+      <w:r>
+        <w:rPr>
+          <w:noProof/>
+          <w:sz w:val="40"/>
+          <w:szCs w:val="40"/>
+        </w:rPr>
+        <w:lastRenderedPageBreak/>
+        <w:drawing>
+          <wp:inline distT="0" distB="0" distL="0" distR="0" wp14:anchorId="396C5005" wp14:editId="4ABEC5CB">
+            <wp:extent cx="4320768" cy="2825579"/>
+            <wp:effectExtent l="0" t="0" r="3810" b="0"/>
+            <wp:docPr id="26" name="Picture 26"/>
+            <wp:cNvGraphicFramePr>
+              <a:graphicFrameLocks xmlns:a="http://schemas.openxmlformats.org/drawingml/2006/main" noChangeAspect="1"/>
+            </wp:cNvGraphicFramePr>
+            <a:graphic xmlns:a="http://schemas.openxmlformats.org/drawingml/2006/main">
+              <a:graphicData uri="http://schemas.openxmlformats.org/drawingml/2006/picture">
+                <pic:pic xmlns:pic="http://schemas.openxmlformats.org/drawingml/2006/picture">
+                  <pic:nvPicPr>
+                    <pic:cNvPr id="1" name=""/>
+                    <pic:cNvPicPr/>
+                  </pic:nvPicPr>
+                  <pic:blipFill>
+                    <a:blip r:embed="rId33"/>
+                    <a:stretch>
+                      <a:fillRect/>
+                    </a:stretch>
+                  </pic:blipFill>
+                  <pic:spPr>
+                    <a:xfrm>
+                      <a:off x="0" y="0"/>
+                      <a:ext cx="4344581" cy="2841152"/>
+                    </a:xfrm>
+                    <a:prstGeom prst="rect">
+                      <a:avLst/>
+                    </a:prstGeom>
+                  </pic:spPr>
+                </pic:pic>
+              </a:graphicData>
+            </a:graphic>
+          </wp:inline>
+        </w:drawing>
+      </w:r>
+    </w:p>
+    <w:p>
+      <w:pPr>
+        <w:rPr>
+          <w:sz w:val="40"/>
+          <w:szCs w:val="40"/>
+        </w:rPr>
+      </w:pPr>
+      <w:r>
+        <w:rPr>
+          <w:sz w:val="40"/>
+          <w:szCs w:val="40"/>
+        </w:rPr>
+        <w:t>-Album:</w:t>
+      </w:r>
+    </w:p>
+    <w:p>
+      <w:pPr>
+        <w:rPr>
+          <w:noProof/>
+        </w:rPr>
+      </w:pPr>
+      <w:r>
+        <w:rPr>
+          <w:noProof/>
+          <w:sz w:val="40"/>
+          <w:szCs w:val="40"/>
+        </w:rPr>
+        <w:drawing>
+          <wp:inline distT="0" distB="0" distL="0" distR="0" wp14:anchorId="2D8B1D19" wp14:editId="0999CB75">
+            <wp:extent cx="3163330" cy="1173493"/>
+            <wp:effectExtent l="0" t="0" r="0" b="7620"/>
+            <wp:docPr id="27" name="Picture 27"/>
+            <wp:cNvGraphicFramePr>
+              <a:graphicFrameLocks xmlns:a="http://schemas.openxmlformats.org/drawingml/2006/main" noChangeAspect="1"/>
+            </wp:cNvGraphicFramePr>
+            <a:graphic xmlns:a="http://schemas.openxmlformats.org/drawingml/2006/main">
+              <a:graphicData uri="http://schemas.openxmlformats.org/drawingml/2006/picture">
+                <pic:pic xmlns:pic="http://schemas.openxmlformats.org/drawingml/2006/picture">
+                  <pic:nvPicPr>
+                    <pic:cNvPr id="1" name=""/>
+                    <pic:cNvPicPr/>
+                  </pic:nvPicPr>
+                  <pic:blipFill>
+                    <a:blip r:embed="rId34"/>
+                    <a:stretch>
+                      <a:fillRect/>
+                    </a:stretch>
+                  </pic:blipFill>
+                  <pic:spPr>
+                    <a:xfrm>
+                      <a:off x="0" y="0"/>
+                      <a:ext cx="3177017" cy="1178570"/>
+                    </a:xfrm>
+                    <a:prstGeom prst="rect">
+                      <a:avLst/>
+                    </a:prstGeom>
+                  </pic:spPr>
+                </pic:pic>
+              </a:graphicData>
+            </a:graphic>
+          </wp:inline>
+        </w:drawing>
+      </w:r>
+      <w:r>
+        <w:rPr>
+          <w:noProof/>
+        </w:rPr>
+        <w:t xml:space="preserve"> </w:t>
+      </w:r>
+      <w:r>
+        <w:rPr>
+          <w:noProof/>
+          <w:sz w:val="40"/>
+          <w:szCs w:val="40"/>
+        </w:rPr>
+        <w:drawing>
+          <wp:inline distT="0" distB="0" distL="0" distR="0" wp14:anchorId="4E25C2B3" wp14:editId="5BA106F6">
+            <wp:extent cx="2548994" cy="2240692"/>
+            <wp:effectExtent l="0" t="0" r="3810" b="7620"/>
+            <wp:docPr id="30" name="Picture 30"/>
+            <wp:cNvGraphicFramePr>
+              <a:graphicFrameLocks xmlns:a="http://schemas.openxmlformats.org/drawingml/2006/main" noChangeAspect="1"/>
+            </wp:cNvGraphicFramePr>
+            <a:graphic xmlns:a="http://schemas.openxmlformats.org/drawingml/2006/main">
+              <a:graphicData uri="http://schemas.openxmlformats.org/drawingml/2006/picture">
+                <pic:pic xmlns:pic="http://schemas.openxmlformats.org/drawingml/2006/picture">
+                  <pic:nvPicPr>
+                    <pic:cNvPr id="1" name=""/>
+                    <pic:cNvPicPr/>
+                  </pic:nvPicPr>
+                  <pic:blipFill>
+                    <a:blip r:embed="rId35"/>
+                    <a:stretch>
+                      <a:fillRect/>
+                    </a:stretch>
+                  </pic:blipFill>
+                  <pic:spPr>
+                    <a:xfrm>
+                      <a:off x="0" y="0"/>
+                      <a:ext cx="2572993" cy="2261788"/>
+                    </a:xfrm>
+                    <a:prstGeom prst="rect">
+                      <a:avLst/>
+                    </a:prstGeom>
+                  </pic:spPr>
+                </pic:pic>
+              </a:graphicData>
+            </a:graphic>
+          </wp:inline>
+        </w:drawing>
+      </w:r>
+    </w:p>
+    <w:p>
+      <w:pPr>
+        <w:rPr>
+          <w:sz w:val="40"/>
+          <w:szCs w:val="40"/>
+        </w:rPr>
+      </w:pPr>
+      <w:r>
+        <w:rPr>
+          <w:sz w:val="40"/>
+          <w:szCs w:val="40"/>
+        </w:rPr>
+        <w:t>-Instrument:</w:t>
+      </w:r>
+    </w:p>
+    <w:p>
+      <w:pPr>
+        <w:rPr>
+          <w:sz w:val="40"/>
+          <w:szCs w:val="40"/>
+        </w:rPr>
+      </w:pPr>
+      <w:r>
+        <w:rPr>
+          <w:noProof/>
+          <w:sz w:val="40"/>
+          <w:szCs w:val="40"/>
+        </w:rPr>
+        <w:lastRenderedPageBreak/>
+        <w:drawing>
+          <wp:inline distT="0" distB="0" distL="0" distR="0" wp14:anchorId="1925D05B" wp14:editId="25363E1A">
+            <wp:extent cx="2990335" cy="2544407"/>
+            <wp:effectExtent l="0" t="0" r="635" b="8890"/>
+            <wp:docPr id="31" name="Picture 31"/>
+            <wp:cNvGraphicFramePr>
+              <a:graphicFrameLocks xmlns:a="http://schemas.openxmlformats.org/drawingml/2006/main" noChangeAspect="1"/>
+            </wp:cNvGraphicFramePr>
+            <a:graphic xmlns:a="http://schemas.openxmlformats.org/drawingml/2006/main">
+              <a:graphicData uri="http://schemas.openxmlformats.org/drawingml/2006/picture">
+                <pic:pic xmlns:pic="http://schemas.openxmlformats.org/drawingml/2006/picture">
+                  <pic:nvPicPr>
+                    <pic:cNvPr id="1" name=""/>
+                    <pic:cNvPicPr/>
+                  </pic:nvPicPr>
+                  <pic:blipFill>
+                    <a:blip r:embed="rId36"/>
+                    <a:stretch>
+                      <a:fillRect/>
+                    </a:stretch>
+                  </pic:blipFill>
+                  <pic:spPr>
+                    <a:xfrm>
+                      <a:off x="0" y="0"/>
+                      <a:ext cx="3035057" cy="2582460"/>
+                    </a:xfrm>
+                    <a:prstGeom prst="rect">
+                      <a:avLst/>
+                    </a:prstGeom>
+                  </pic:spPr>
+                </pic:pic>
+              </a:graphicData>
+            </a:graphic>
+          </wp:inline>
+        </w:drawing>
+      </w:r>
     </w:p>
     <w:p>
       <w:pPr>
@@ -536,6 +2619,284 @@
           <w:szCs w:val="40"/>
         </w:rPr>
       </w:pPr>
+      <w:r>
+        <w:rPr>
+          <w:sz w:val="40"/>
+          <w:szCs w:val="40"/>
+        </w:rPr>
+        <w:t>-Singer:</w:t>
+      </w:r>
+    </w:p>
+    <w:p>
+      <w:pPr>
+        <w:rPr>
+          <w:sz w:val="40"/>
+          <w:szCs w:val="40"/>
+        </w:rPr>
+      </w:pPr>
+      <w:r>
+        <w:rPr>
+          <w:noProof/>
+          <w:sz w:val="40"/>
+          <w:szCs w:val="40"/>
+        </w:rPr>
+        <w:drawing>
+          <wp:inline distT="0" distB="0" distL="0" distR="0" wp14:anchorId="1809BFE9" wp14:editId="713DC630">
+            <wp:extent cx="3880022" cy="2827525"/>
+            <wp:effectExtent l="0" t="0" r="6350" b="0"/>
+            <wp:docPr id="32" name="Picture 32"/>
+            <wp:cNvGraphicFramePr>
+              <a:graphicFrameLocks xmlns:a="http://schemas.openxmlformats.org/drawingml/2006/main" noChangeAspect="1"/>
+            </wp:cNvGraphicFramePr>
+            <a:graphic xmlns:a="http://schemas.openxmlformats.org/drawingml/2006/main">
+              <a:graphicData uri="http://schemas.openxmlformats.org/drawingml/2006/picture">
+                <pic:pic xmlns:pic="http://schemas.openxmlformats.org/drawingml/2006/picture">
+                  <pic:nvPicPr>
+                    <pic:cNvPr id="1" name=""/>
+                    <pic:cNvPicPr/>
+                  </pic:nvPicPr>
+                  <pic:blipFill>
+                    <a:blip r:embed="rId37"/>
+                    <a:stretch>
+                      <a:fillRect/>
+                    </a:stretch>
+                  </pic:blipFill>
+                  <pic:spPr>
+                    <a:xfrm>
+                      <a:off x="0" y="0"/>
+                      <a:ext cx="3921950" cy="2858079"/>
+                    </a:xfrm>
+                    <a:prstGeom prst="rect">
+                      <a:avLst/>
+                    </a:prstGeom>
+                  </pic:spPr>
+                </pic:pic>
+              </a:graphicData>
+            </a:graphic>
+          </wp:inline>
+        </w:drawing>
+      </w:r>
+    </w:p>
+    <w:p>
+      <w:pPr>
+        <w:rPr>
+          <w:sz w:val="40"/>
+          <w:szCs w:val="40"/>
+        </w:rPr>
+      </w:pPr>
+      <w:r>
+        <w:rPr>
+          <w:sz w:val="40"/>
+          <w:szCs w:val="40"/>
+        </w:rPr>
+        <w:t>+</w:t>
+      </w:r>
+      <w:r>
+        <w:rPr>
+          <w:b/>
+          <w:sz w:val="40"/>
+          <w:szCs w:val="40"/>
+        </w:rPr>
+        <w:t>mappedBy</w:t>
+      </w:r>
+      <w:r>
+        <w:rPr>
+          <w:sz w:val="40"/>
+          <w:szCs w:val="40"/>
+        </w:rPr>
+        <w:t xml:space="preserve">: indicate the property for “one” class </w:t>
+      </w:r>
+    </w:p>
+    <w:p>
+      <w:pPr>
+        <w:rPr>
+          <w:sz w:val="40"/>
+          <w:szCs w:val="40"/>
+        </w:rPr>
+      </w:pPr>
+      <w:r>
+        <w:rPr>
+          <w:sz w:val="40"/>
+          <w:szCs w:val="40"/>
+        </w:rPr>
+        <w:t>+</w:t>
+      </w:r>
+      <w:r>
+        <w:rPr>
+          <w:b/>
+          <w:sz w:val="40"/>
+          <w:szCs w:val="40"/>
+        </w:rPr>
+        <w:t>CascadeType.ALL</w:t>
+      </w:r>
+      <w:r>
+        <w:rPr>
+          <w:sz w:val="40"/>
+          <w:szCs w:val="40"/>
+        </w:rPr>
+        <w:t>: any operation done on Singer are propagated to albums linked to it.</w:t>
+      </w:r>
+    </w:p>
+    <w:p>
+      <w:pPr>
+        <w:rPr>
+          <w:sz w:val="40"/>
+          <w:szCs w:val="40"/>
+        </w:rPr>
+      </w:pPr>
+      <w:r>
+        <w:rPr>
+          <w:sz w:val="40"/>
+          <w:szCs w:val="40"/>
+        </w:rPr>
+        <w:lastRenderedPageBreak/>
+        <w:t>+</w:t>
+      </w:r>
+      <w:r>
+        <w:rPr>
+          <w:b/>
+          <w:sz w:val="40"/>
+          <w:szCs w:val="40"/>
+        </w:rPr>
+        <w:t>orphanRemoval</w:t>
+      </w:r>
+      <w:r>
+        <w:rPr>
+          <w:sz w:val="40"/>
+          <w:szCs w:val="40"/>
+        </w:rPr>
+        <w:t>: after albums set has been updated, Album entries that no longer exist in set should be deleted from database.</w:t>
+      </w:r>
+    </w:p>
+    <w:p>
+      <w:pPr>
+        <w:rPr>
+          <w:sz w:val="40"/>
+          <w:szCs w:val="40"/>
+        </w:rPr>
+      </w:pPr>
+      <w:r>
+        <w:rPr>
+          <w:sz w:val="40"/>
+          <w:szCs w:val="40"/>
+        </w:rPr>
+        <w:t>-Album:</w:t>
+      </w:r>
+    </w:p>
+    <w:p>
+      <w:pPr>
+        <w:rPr>
+          <w:sz w:val="40"/>
+          <w:szCs w:val="40"/>
+        </w:rPr>
+      </w:pPr>
+      <w:r>
+        <w:rPr>
+          <w:noProof/>
+          <w:sz w:val="40"/>
+          <w:szCs w:val="40"/>
+        </w:rPr>
+        <w:drawing>
+          <wp:inline distT="0" distB="0" distL="0" distR="0" wp14:anchorId="4B28DFCA" wp14:editId="707A1ECE">
+            <wp:extent cx="2405449" cy="531591"/>
+            <wp:effectExtent l="0" t="0" r="0" b="1905"/>
+            <wp:docPr id="33" name="Picture 33"/>
+            <wp:cNvGraphicFramePr>
+              <a:graphicFrameLocks xmlns:a="http://schemas.openxmlformats.org/drawingml/2006/main" noChangeAspect="1"/>
+            </wp:cNvGraphicFramePr>
+            <a:graphic xmlns:a="http://schemas.openxmlformats.org/drawingml/2006/main">
+              <a:graphicData uri="http://schemas.openxmlformats.org/drawingml/2006/picture">
+                <pic:pic xmlns:pic="http://schemas.openxmlformats.org/drawingml/2006/picture">
+                  <pic:nvPicPr>
+                    <pic:cNvPr id="1" name=""/>
+                    <pic:cNvPicPr/>
+                  </pic:nvPicPr>
+                  <pic:blipFill>
+                    <a:blip r:embed="rId38"/>
+                    <a:stretch>
+                      <a:fillRect/>
+                    </a:stretch>
+                  </pic:blipFill>
+                  <pic:spPr>
+                    <a:xfrm>
+                      <a:off x="0" y="0"/>
+                      <a:ext cx="2514091" cy="555600"/>
+                    </a:xfrm>
+                    <a:prstGeom prst="rect">
+                      <a:avLst/>
+                    </a:prstGeom>
+                  </pic:spPr>
+                </pic:pic>
+              </a:graphicData>
+            </a:graphic>
+          </wp:inline>
+        </w:drawing>
+      </w:r>
+    </w:p>
+    <w:p>
+      <w:pPr>
+        <w:rPr>
+          <w:sz w:val="40"/>
+          <w:szCs w:val="40"/>
+        </w:rPr>
+      </w:pPr>
+      <w:r>
+        <w:rPr>
+          <w:noProof/>
+          <w:sz w:val="40"/>
+          <w:szCs w:val="40"/>
+        </w:rPr>
+        <w:drawing>
+          <wp:inline distT="0" distB="0" distL="0" distR="0" wp14:anchorId="55E29D92" wp14:editId="0C448E2C">
+            <wp:extent cx="2191265" cy="1349868"/>
+            <wp:effectExtent l="0" t="0" r="0" b="3175"/>
+            <wp:docPr id="34" name="Picture 34"/>
+            <wp:cNvGraphicFramePr>
+              <a:graphicFrameLocks xmlns:a="http://schemas.openxmlformats.org/drawingml/2006/main" noChangeAspect="1"/>
+            </wp:cNvGraphicFramePr>
+            <a:graphic xmlns:a="http://schemas.openxmlformats.org/drawingml/2006/main">
+              <a:graphicData uri="http://schemas.openxmlformats.org/drawingml/2006/picture">
+                <pic:pic xmlns:pic="http://schemas.openxmlformats.org/drawingml/2006/picture">
+                  <pic:nvPicPr>
+                    <pic:cNvPr id="1" name=""/>
+                    <pic:cNvPicPr/>
+                  </pic:nvPicPr>
+                  <pic:blipFill>
+                    <a:blip r:embed="rId39"/>
+                    <a:stretch>
+                      <a:fillRect/>
+                    </a:stretch>
+                  </pic:blipFill>
+                  <pic:spPr>
+                    <a:xfrm>
+                      <a:off x="0" y="0"/>
+                      <a:ext cx="2212967" cy="1363237"/>
+                    </a:xfrm>
+                    <a:prstGeom prst="rect">
+                      <a:avLst/>
+                    </a:prstGeom>
+                  </pic:spPr>
+                </pic:pic>
+              </a:graphicData>
+            </a:graphic>
+          </wp:inline>
+        </w:drawing>
+      </w:r>
+    </w:p>
+    <w:p>
+      <w:pPr>
+        <w:rPr>
+          <w:sz w:val="40"/>
+          <w:szCs w:val="40"/>
+        </w:rPr>
+      </w:pPr>
+      <w:r>
+        <w:rPr>
+          <w:sz w:val="40"/>
+          <w:szCs w:val="40"/>
+        </w:rPr>
+        <w:t>+@ManyToOne: @JoinColumn: specify the foreign-key column name.</w:t>
+      </w:r>
     </w:p>
     <w:p>
       <w:pPr>
@@ -560,6 +2921,201 @@
           <w:szCs w:val="40"/>
         </w:rPr>
       </w:pPr>
+      <w:r>
+        <w:rPr>
+          <w:sz w:val="40"/>
+          <w:szCs w:val="40"/>
+        </w:rPr>
+        <w:t>-Singer:</w:t>
+      </w:r>
+    </w:p>
+    <w:p>
+      <w:pPr>
+        <w:rPr>
+          <w:sz w:val="40"/>
+          <w:szCs w:val="40"/>
+        </w:rPr>
+      </w:pPr>
+      <w:r>
+        <w:rPr>
+          <w:noProof/>
+          <w:sz w:val="40"/>
+          <w:szCs w:val="40"/>
+        </w:rPr>
+        <w:drawing>
+          <wp:inline distT="0" distB="0" distL="0" distR="0" wp14:anchorId="3E9B454E" wp14:editId="419F37FF">
+            <wp:extent cx="2842054" cy="901618"/>
+            <wp:effectExtent l="0" t="0" r="0" b="0"/>
+            <wp:docPr id="35" name="Picture 35"/>
+            <wp:cNvGraphicFramePr>
+              <a:graphicFrameLocks xmlns:a="http://schemas.openxmlformats.org/drawingml/2006/main" noChangeAspect="1"/>
+            </wp:cNvGraphicFramePr>
+            <a:graphic xmlns:a="http://schemas.openxmlformats.org/drawingml/2006/main">
+              <a:graphicData uri="http://schemas.openxmlformats.org/drawingml/2006/picture">
+                <pic:pic xmlns:pic="http://schemas.openxmlformats.org/drawingml/2006/picture">
+                  <pic:nvPicPr>
+                    <pic:cNvPr id="1" name=""/>
+                    <pic:cNvPicPr/>
+                  </pic:nvPicPr>
+                  <pic:blipFill>
+                    <a:blip r:embed="rId40"/>
+                    <a:stretch>
+                      <a:fillRect/>
+                    </a:stretch>
+                  </pic:blipFill>
+                  <pic:spPr>
+                    <a:xfrm>
+                      <a:off x="0" y="0"/>
+                      <a:ext cx="2917065" cy="925415"/>
+                    </a:xfrm>
+                    <a:prstGeom prst="rect">
+                      <a:avLst/>
+                    </a:prstGeom>
+                  </pic:spPr>
+                </pic:pic>
+              </a:graphicData>
+            </a:graphic>
+          </wp:inline>
+        </w:drawing>
+      </w:r>
+      <w:r>
+        <w:rPr>
+          <w:noProof/>
+          <w:sz w:val="40"/>
+          <w:szCs w:val="40"/>
+        </w:rPr>
+        <w:drawing>
+          <wp:inline distT="0" distB="0" distL="0" distR="0" wp14:anchorId="5E684F0F" wp14:editId="2EAD695E">
+            <wp:extent cx="2924432" cy="1493692"/>
+            <wp:effectExtent l="0" t="0" r="0" b="0"/>
+            <wp:docPr id="36" name="Picture 36"/>
+            <wp:cNvGraphicFramePr>
+              <a:graphicFrameLocks xmlns:a="http://schemas.openxmlformats.org/drawingml/2006/main" noChangeAspect="1"/>
+            </wp:cNvGraphicFramePr>
+            <a:graphic xmlns:a="http://schemas.openxmlformats.org/drawingml/2006/main">
+              <a:graphicData uri="http://schemas.openxmlformats.org/drawingml/2006/picture">
+                <pic:pic xmlns:pic="http://schemas.openxmlformats.org/drawingml/2006/picture">
+                  <pic:nvPicPr>
+                    <pic:cNvPr id="1" name=""/>
+                    <pic:cNvPicPr/>
+                  </pic:nvPicPr>
+                  <pic:blipFill>
+                    <a:blip r:embed="rId41"/>
+                    <a:stretch>
+                      <a:fillRect/>
+                    </a:stretch>
+                  </pic:blipFill>
+                  <pic:spPr>
+                    <a:xfrm>
+                      <a:off x="0" y="0"/>
+                      <a:ext cx="2975037" cy="1519539"/>
+                    </a:xfrm>
+                    <a:prstGeom prst="rect">
+                      <a:avLst/>
+                    </a:prstGeom>
+                  </pic:spPr>
+                </pic:pic>
+              </a:graphicData>
+            </a:graphic>
+          </wp:inline>
+        </w:drawing>
+      </w:r>
+    </w:p>
+    <w:p>
+      <w:pPr>
+        <w:rPr>
+          <w:sz w:val="40"/>
+          <w:szCs w:val="40"/>
+        </w:rPr>
+      </w:pPr>
+      <w:r>
+        <w:rPr>
+          <w:sz w:val="40"/>
+          <w:szCs w:val="40"/>
+        </w:rPr>
+        <w:t>-Instrument:</w:t>
+      </w:r>
+    </w:p>
+    <w:p>
+      <w:pPr>
+        <w:rPr>
+          <w:sz w:val="40"/>
+          <w:szCs w:val="40"/>
+        </w:rPr>
+      </w:pPr>
+      <w:r>
+        <w:rPr>
+          <w:noProof/>
+          <w:sz w:val="40"/>
+          <w:szCs w:val="40"/>
+        </w:rPr>
+        <w:lastRenderedPageBreak/>
+        <w:drawing>
+          <wp:inline distT="0" distB="0" distL="0" distR="0" wp14:anchorId="161124E7" wp14:editId="329B29C5">
+            <wp:extent cx="3652794" cy="2578443"/>
+            <wp:effectExtent l="0" t="0" r="5080" b="0"/>
+            <wp:docPr id="37" name="Picture 37"/>
+            <wp:cNvGraphicFramePr>
+              <a:graphicFrameLocks xmlns:a="http://schemas.openxmlformats.org/drawingml/2006/main" noChangeAspect="1"/>
+            </wp:cNvGraphicFramePr>
+            <a:graphic xmlns:a="http://schemas.openxmlformats.org/drawingml/2006/main">
+              <a:graphicData uri="http://schemas.openxmlformats.org/drawingml/2006/picture">
+                <pic:pic xmlns:pic="http://schemas.openxmlformats.org/drawingml/2006/picture">
+                  <pic:nvPicPr>
+                    <pic:cNvPr id="1" name=""/>
+                    <pic:cNvPicPr/>
+                  </pic:nvPicPr>
+                  <pic:blipFill>
+                    <a:blip r:embed="rId42"/>
+                    <a:stretch>
+                      <a:fillRect/>
+                    </a:stretch>
+                  </pic:blipFill>
+                  <pic:spPr>
+                    <a:xfrm>
+                      <a:off x="0" y="0"/>
+                      <a:ext cx="3663284" cy="2585848"/>
+                    </a:xfrm>
+                    <a:prstGeom prst="rect">
+                      <a:avLst/>
+                    </a:prstGeom>
+                  </pic:spPr>
+                </pic:pic>
+              </a:graphicData>
+            </a:graphic>
+          </wp:inline>
+        </w:drawing>
+      </w:r>
+    </w:p>
+    <w:p>
+      <w:pPr>
+        <w:rPr>
+          <w:sz w:val="40"/>
+          <w:szCs w:val="40"/>
+        </w:rPr>
+      </w:pPr>
+      <w:r>
+        <w:rPr>
+          <w:sz w:val="40"/>
+          <w:szCs w:val="40"/>
+        </w:rPr>
+        <w:t>+getters is annotated with @ManyToMany.</w:t>
+      </w:r>
+    </w:p>
+    <w:p>
+      <w:pPr>
+        <w:rPr>
+          <w:sz w:val="40"/>
+          <w:szCs w:val="40"/>
+        </w:rPr>
+      </w:pPr>
+      <w:r>
+        <w:rPr>
+          <w:sz w:val="40"/>
+          <w:szCs w:val="40"/>
+        </w:rPr>
+        <w:t>+@JoinTable: indicate the underlying join table that Hibernate should look for. Name is join table’s name, joinColumns defines the column that is the foreign key in this table. inverseJoinColumns defines the column that is the foreign key to other side.</w:t>
+      </w:r>
     </w:p>
     <w:p>
       <w:pPr>
@@ -584,6 +3140,13 @@
           <w:szCs w:val="40"/>
         </w:rPr>
       </w:pPr>
+      <w:r>
+        <w:rPr>
+          <w:sz w:val="40"/>
+          <w:szCs w:val="40"/>
+        </w:rPr>
+        <w:t>-In Hibernate, when interacting with database, the main interface to deal with is Session which obtained from an instance of SessionFactory.</w:t>
+      </w:r>
     </w:p>
     <w:p>
       <w:pPr>
@@ -637,16 +3200,18 @@
     </w:p>
     <w:p>
       <w:pPr>
-        <w:rPr>
-          <w:sz w:val="40"/>
-          <w:szCs w:val="40"/>
-        </w:rPr>
-      </w:pPr>
-      <w:r>
-        <w:rPr>
-          <w:sz w:val="40"/>
-          <w:szCs w:val="40"/>
-        </w:rPr>
+        <w:pStyle w:val="Heading3"/>
+        <w:rPr>
+          <w:sz w:val="40"/>
+          <w:szCs w:val="40"/>
+        </w:rPr>
+      </w:pPr>
+      <w:r>
+        <w:rPr>
+          <w:sz w:val="40"/>
+          <w:szCs w:val="40"/>
+        </w:rPr>
+        <w:lastRenderedPageBreak/>
         <w:t>7.5.2 Querying with Associations Fetching</w:t>
       </w:r>
     </w:p>
@@ -673,8 +3238,216 @@
           <w:sz w:val="40"/>
           <w:szCs w:val="40"/>
         </w:rPr>
+        <w:t>7.6 Insert Data</w:t>
+      </w:r>
+    </w:p>
+    <w:p>
+      <w:pPr>
+        <w:rPr>
+          <w:sz w:val="40"/>
+          <w:szCs w:val="40"/>
+        </w:rPr>
+      </w:pPr>
+    </w:p>
+    <w:p>
+      <w:pPr>
+        <w:pStyle w:val="Heading2"/>
+        <w:rPr>
+          <w:color w:val="00B050"/>
+          <w:sz w:val="40"/>
+          <w:szCs w:val="40"/>
+        </w:rPr>
+      </w:pPr>
+      <w:r>
+        <w:rPr>
+          <w:color w:val="00B050"/>
+          <w:sz w:val="40"/>
+          <w:szCs w:val="40"/>
+        </w:rPr>
+        <w:t>7.7 Update Data</w:t>
+      </w:r>
+    </w:p>
+    <w:p>
+      <w:pPr>
+        <w:rPr>
+          <w:sz w:val="40"/>
+          <w:szCs w:val="40"/>
+        </w:rPr>
+      </w:pPr>
+    </w:p>
+    <w:p>
+      <w:pPr>
+        <w:pStyle w:val="Heading2"/>
+        <w:rPr>
+          <w:color w:val="00B050"/>
+          <w:sz w:val="40"/>
+          <w:szCs w:val="40"/>
+        </w:rPr>
+      </w:pPr>
+      <w:r>
+        <w:rPr>
+          <w:color w:val="00B050"/>
+          <w:sz w:val="40"/>
+          <w:szCs w:val="40"/>
+        </w:rPr>
+        <w:t>7.8 Delete Data</w:t>
+      </w:r>
+    </w:p>
+    <w:p>
+      <w:pPr>
+        <w:rPr>
+          <w:sz w:val="40"/>
+          <w:szCs w:val="40"/>
+        </w:rPr>
+      </w:pPr>
+    </w:p>
+    <w:p>
+      <w:pPr>
+        <w:pStyle w:val="Heading2"/>
+        <w:rPr>
+          <w:color w:val="00B050"/>
+          <w:sz w:val="40"/>
+          <w:szCs w:val="40"/>
+        </w:rPr>
+      </w:pPr>
+      <w:r>
+        <w:rPr>
+          <w:color w:val="00B050"/>
+          <w:sz w:val="40"/>
+          <w:szCs w:val="40"/>
+        </w:rPr>
+        <w:t>7.9 Execute SQL Native Queries</w:t>
+      </w:r>
+    </w:p>
+    <w:p>
+      <w:pPr>
+        <w:rPr>
+          <w:sz w:val="40"/>
+          <w:szCs w:val="40"/>
+        </w:rPr>
+      </w:pPr>
+    </w:p>
+    <w:p>
+      <w:pPr>
+        <w:pStyle w:val="Heading2"/>
+        <w:rPr>
+          <w:color w:val="00B050"/>
+          <w:sz w:val="40"/>
+          <w:szCs w:val="40"/>
+        </w:rPr>
+      </w:pPr>
+      <w:r>
+        <w:rPr>
+          <w:color w:val="00B050"/>
+          <w:sz w:val="40"/>
+          <w:szCs w:val="40"/>
+        </w:rPr>
+        <w:t>7.10 Execute Projections with Hibernate</w:t>
+      </w:r>
+    </w:p>
+    <w:p>
+      <w:pPr>
+        <w:rPr>
+          <w:sz w:val="40"/>
+          <w:szCs w:val="40"/>
+        </w:rPr>
+      </w:pPr>
+    </w:p>
+    <w:p>
+      <w:pPr>
+        <w:pStyle w:val="Heading2"/>
+        <w:rPr>
+          <w:color w:val="00B050"/>
+          <w:sz w:val="40"/>
+          <w:szCs w:val="40"/>
+        </w:rPr>
+      </w:pPr>
+      <w:r>
+        <w:rPr>
+          <w:color w:val="00B050"/>
+          <w:sz w:val="40"/>
+          <w:szCs w:val="40"/>
+        </w:rPr>
+        <w:t>7.11 Call Stored Functions with Hibernate</w:t>
+      </w:r>
+    </w:p>
+    <w:p>
+      <w:pPr>
+        <w:rPr>
+          <w:sz w:val="40"/>
+          <w:szCs w:val="40"/>
+        </w:rPr>
+      </w:pPr>
+    </w:p>
+    <w:p>
+      <w:pPr>
+        <w:pStyle w:val="Heading2"/>
+        <w:rPr>
+          <w:color w:val="00B050"/>
+          <w:sz w:val="40"/>
+          <w:szCs w:val="40"/>
+        </w:rPr>
+      </w:pPr>
+      <w:r>
+        <w:rPr>
+          <w:color w:val="00B050"/>
+          <w:sz w:val="40"/>
+          <w:szCs w:val="40"/>
+        </w:rPr>
+        <w:t xml:space="preserve">7.12 Configure Hibernate to Generate Tables from Entities </w:t>
+      </w:r>
+    </w:p>
+    <w:p>
+      <w:pPr>
+        <w:rPr>
+          <w:sz w:val="40"/>
+          <w:szCs w:val="40"/>
+        </w:rPr>
+      </w:pPr>
+    </w:p>
+    <w:p>
+      <w:pPr>
+        <w:pStyle w:val="Heading2"/>
+        <w:rPr>
+          <w:color w:val="00B050"/>
+          <w:sz w:val="40"/>
+          <w:szCs w:val="40"/>
+        </w:rPr>
+      </w:pPr>
+      <w:r>
+        <w:rPr>
+          <w:color w:val="00B050"/>
+          <w:sz w:val="40"/>
+          <w:szCs w:val="40"/>
+        </w:rPr>
+        <w:t>7.13 Annotate Methods or Fields?</w:t>
+      </w:r>
+    </w:p>
+    <w:p>
+      <w:pPr>
+        <w:rPr>
+          <w:sz w:val="40"/>
+          <w:szCs w:val="40"/>
+        </w:rPr>
+      </w:pPr>
+    </w:p>
+    <w:p>
+      <w:pPr>
+        <w:pStyle w:val="Heading2"/>
+        <w:rPr>
+          <w:color w:val="00B050"/>
+          <w:sz w:val="40"/>
+          <w:szCs w:val="40"/>
+        </w:rPr>
+      </w:pPr>
+      <w:r>
+        <w:rPr>
+          <w:color w:val="00B050"/>
+          <w:sz w:val="40"/>
+          <w:szCs w:val="40"/>
+        </w:rPr>
         <w:lastRenderedPageBreak/>
-        <w:t>7.6 Insert Data</w:t>
+        <w:t>7.14 Considerations when using Hibernate</w:t>
       </w:r>
     </w:p>
     <w:p>
@@ -700,398 +3473,190 @@
           <w:sz w:val="40"/>
           <w:szCs w:val="40"/>
         </w:rPr>
-        <w:t>7.7 Update Data</w:t>
-      </w:r>
-    </w:p>
-    <w:p>
-      <w:pPr>
-        <w:rPr>
-          <w:sz w:val="40"/>
-          <w:szCs w:val="40"/>
-        </w:rPr>
-      </w:pPr>
-    </w:p>
-    <w:p>
-      <w:pPr>
-        <w:pStyle w:val="Heading2"/>
-        <w:rPr>
-          <w:color w:val="00B050"/>
-          <w:sz w:val="40"/>
-          <w:szCs w:val="40"/>
-        </w:rPr>
-      </w:pPr>
-      <w:r>
-        <w:rPr>
-          <w:color w:val="00B050"/>
-          <w:sz w:val="40"/>
-          <w:szCs w:val="40"/>
-        </w:rPr>
-        <w:t>7.8 Delete Data</w:t>
-      </w:r>
-    </w:p>
-    <w:p>
-      <w:pPr>
-        <w:rPr>
-          <w:sz w:val="40"/>
-          <w:szCs w:val="40"/>
-        </w:rPr>
-      </w:pPr>
-    </w:p>
-    <w:p>
-      <w:pPr>
-        <w:pStyle w:val="Heading2"/>
-        <w:rPr>
-          <w:color w:val="00B050"/>
-          <w:sz w:val="40"/>
-          <w:szCs w:val="40"/>
-        </w:rPr>
-      </w:pPr>
-      <w:r>
-        <w:rPr>
-          <w:color w:val="00B050"/>
-          <w:sz w:val="40"/>
-          <w:szCs w:val="40"/>
-        </w:rPr>
-        <w:t>7.9 Execute SQL Native Queries</w:t>
-      </w:r>
-    </w:p>
-    <w:p>
-      <w:pPr>
-        <w:rPr>
-          <w:sz w:val="40"/>
-          <w:szCs w:val="40"/>
-        </w:rPr>
-      </w:pPr>
-    </w:p>
-    <w:p>
-      <w:pPr>
-        <w:pStyle w:val="Heading2"/>
-        <w:rPr>
-          <w:color w:val="00B050"/>
-          <w:sz w:val="40"/>
-          <w:szCs w:val="40"/>
-        </w:rPr>
-      </w:pPr>
-      <w:r>
-        <w:rPr>
-          <w:color w:val="00B050"/>
-          <w:sz w:val="40"/>
-          <w:szCs w:val="40"/>
-        </w:rPr>
-        <w:t>7.10 Execute Projections with Hibernate</w:t>
-      </w:r>
-    </w:p>
-    <w:p>
-      <w:pPr>
-        <w:rPr>
-          <w:sz w:val="40"/>
-          <w:szCs w:val="40"/>
-        </w:rPr>
-      </w:pPr>
-    </w:p>
-    <w:p>
-      <w:pPr>
-        <w:pStyle w:val="Heading2"/>
-        <w:rPr>
-          <w:color w:val="00B050"/>
-          <w:sz w:val="40"/>
-          <w:szCs w:val="40"/>
-        </w:rPr>
-      </w:pPr>
-      <w:r>
-        <w:rPr>
-          <w:color w:val="00B050"/>
-          <w:sz w:val="40"/>
-          <w:szCs w:val="40"/>
-        </w:rPr>
-        <w:t>7.11 Call Stored Functions with Hibernate</w:t>
-      </w:r>
-    </w:p>
-    <w:p>
-      <w:pPr>
-        <w:rPr>
-          <w:sz w:val="40"/>
-          <w:szCs w:val="40"/>
-        </w:rPr>
-      </w:pPr>
-    </w:p>
-    <w:p>
-      <w:pPr>
-        <w:pStyle w:val="Heading2"/>
-        <w:rPr>
-          <w:color w:val="00B050"/>
-          <w:sz w:val="40"/>
-          <w:szCs w:val="40"/>
-        </w:rPr>
-      </w:pPr>
-      <w:r>
-        <w:rPr>
-          <w:color w:val="00B050"/>
-          <w:sz w:val="40"/>
-          <w:szCs w:val="40"/>
-        </w:rPr>
-        <w:t xml:space="preserve">7.12 Configure Hibernate to Generate Tables from Entities </w:t>
-      </w:r>
-    </w:p>
-    <w:p>
-      <w:pPr>
-        <w:rPr>
-          <w:sz w:val="40"/>
-          <w:szCs w:val="40"/>
-        </w:rPr>
-      </w:pPr>
-    </w:p>
-    <w:p>
-      <w:pPr>
-        <w:pStyle w:val="Heading2"/>
-        <w:rPr>
-          <w:color w:val="00B050"/>
-          <w:sz w:val="40"/>
-          <w:szCs w:val="40"/>
-        </w:rPr>
-      </w:pPr>
-      <w:r>
-        <w:rPr>
-          <w:color w:val="00B050"/>
-          <w:sz w:val="40"/>
-          <w:szCs w:val="40"/>
-        </w:rPr>
-        <w:t>7.13 Annotate Methods or Fields?</w:t>
-      </w:r>
-    </w:p>
-    <w:p>
-      <w:pPr>
-        <w:rPr>
-          <w:sz w:val="40"/>
-          <w:szCs w:val="40"/>
-        </w:rPr>
-      </w:pPr>
-    </w:p>
-    <w:p>
-      <w:pPr>
-        <w:pStyle w:val="Heading2"/>
-        <w:rPr>
-          <w:color w:val="00B050"/>
-          <w:sz w:val="40"/>
-          <w:szCs w:val="40"/>
-        </w:rPr>
-      </w:pPr>
-      <w:r>
-        <w:rPr>
-          <w:color w:val="00B050"/>
-          <w:sz w:val="40"/>
-          <w:szCs w:val="40"/>
-        </w:rPr>
-        <w:t>7.14 Considerations when using Hibernate</w:t>
-      </w:r>
-    </w:p>
-    <w:p>
-      <w:pPr>
-        <w:rPr>
-          <w:sz w:val="40"/>
-          <w:szCs w:val="40"/>
-        </w:rPr>
-      </w:pPr>
-    </w:p>
-    <w:p>
-      <w:pPr>
-        <w:pStyle w:val="Heading2"/>
-        <w:rPr>
-          <w:color w:val="00B050"/>
-          <w:sz w:val="40"/>
-          <w:szCs w:val="40"/>
-        </w:rPr>
-      </w:pPr>
-      <w:r>
-        <w:rPr>
-          <w:color w:val="00B050"/>
+        <w:t>7.15 Introduce jOOQ</w:t>
+      </w:r>
+    </w:p>
+    <w:p>
+      <w:pPr>
+        <w:rPr>
+          <w:sz w:val="40"/>
+          <w:szCs w:val="40"/>
+        </w:rPr>
+      </w:pPr>
+    </w:p>
+    <w:p>
+      <w:pPr>
+        <w:pStyle w:val="Heading1"/>
+        <w:rPr>
+          <w:color w:val="EE0000"/>
+        </w:rPr>
+      </w:pPr>
+      <w:r>
+        <w:rPr>
+          <w:color w:val="EE0000"/>
+        </w:rPr>
+        <w:t>8. Spring with JPA</w:t>
+      </w:r>
+    </w:p>
+    <w:p>
+      <w:pPr>
+        <w:rPr>
+          <w:sz w:val="40"/>
+          <w:szCs w:val="40"/>
+        </w:rPr>
+      </w:pPr>
+    </w:p>
+    <w:p>
+      <w:pPr>
+        <w:rPr>
+          <w:sz w:val="40"/>
+          <w:szCs w:val="40"/>
+        </w:rPr>
+      </w:pPr>
+      <w:r>
+        <w:rPr>
+          <w:sz w:val="40"/>
+          <w:szCs w:val="40"/>
+        </w:rPr>
+        <w:t>8.1 Introduce JPA 3.1</w:t>
+      </w:r>
+    </w:p>
+    <w:p>
+      <w:pPr>
+        <w:rPr>
+          <w:sz w:val="40"/>
+          <w:szCs w:val="40"/>
+        </w:rPr>
+      </w:pPr>
+    </w:p>
+    <w:p>
+      <w:pPr>
+        <w:rPr>
+          <w:sz w:val="40"/>
+          <w:szCs w:val="40"/>
+        </w:rPr>
+      </w:pPr>
+      <w:r>
+        <w:rPr>
+          <w:sz w:val="40"/>
+          <w:szCs w:val="40"/>
+        </w:rPr>
+        <w:t>8.1.1 Sample Data Model for Example Code</w:t>
+      </w:r>
+    </w:p>
+    <w:p>
+      <w:pPr>
+        <w:rPr>
+          <w:sz w:val="40"/>
+          <w:szCs w:val="40"/>
+        </w:rPr>
+      </w:pPr>
+    </w:p>
+    <w:p>
+      <w:pPr>
+        <w:rPr>
+          <w:sz w:val="40"/>
+          <w:szCs w:val="40"/>
+        </w:rPr>
+      </w:pPr>
+      <w:r>
+        <w:rPr>
+          <w:sz w:val="40"/>
+          <w:szCs w:val="40"/>
+        </w:rPr>
+        <w:t>8.1.2 Configure JPA’s EntityManagerFactory</w:t>
+      </w:r>
+    </w:p>
+    <w:p>
+      <w:pPr>
+        <w:rPr>
+          <w:sz w:val="40"/>
+          <w:szCs w:val="40"/>
+        </w:rPr>
+      </w:pPr>
+    </w:p>
+    <w:p>
+      <w:pPr>
+        <w:rPr>
+          <w:sz w:val="40"/>
+          <w:szCs w:val="40"/>
+        </w:rPr>
+      </w:pPr>
+      <w:r>
+        <w:rPr>
+          <w:sz w:val="40"/>
+          <w:szCs w:val="40"/>
+        </w:rPr>
+        <w:t>8.1.3 Use JPA Annotations for ORM Mapping</w:t>
+      </w:r>
+    </w:p>
+    <w:p>
+      <w:pPr>
+        <w:rPr>
+          <w:sz w:val="40"/>
+          <w:szCs w:val="40"/>
+        </w:rPr>
+      </w:pPr>
+    </w:p>
+    <w:p>
+      <w:pPr>
+        <w:rPr>
+          <w:sz w:val="40"/>
+          <w:szCs w:val="40"/>
+        </w:rPr>
+      </w:pPr>
+      <w:r>
+        <w:rPr>
+          <w:sz w:val="40"/>
+          <w:szCs w:val="40"/>
+        </w:rPr>
+        <w:t>8.2 Perform Database Operations with JPA</w:t>
+      </w:r>
+    </w:p>
+    <w:p>
+      <w:pPr>
+        <w:rPr>
+          <w:sz w:val="40"/>
+          <w:szCs w:val="40"/>
+        </w:rPr>
+      </w:pPr>
+    </w:p>
+    <w:p>
+      <w:pPr>
+        <w:rPr>
+          <w:sz w:val="40"/>
+          <w:szCs w:val="40"/>
+        </w:rPr>
+      </w:pPr>
+      <w:r>
+        <w:rPr>
+          <w:sz w:val="40"/>
+          <w:szCs w:val="40"/>
+        </w:rPr>
+        <w:t>8.2.1 Use Java Persistence Query Language to Query Data</w:t>
+      </w:r>
+    </w:p>
+    <w:p>
+      <w:pPr>
+        <w:rPr>
+          <w:sz w:val="40"/>
+          <w:szCs w:val="40"/>
+        </w:rPr>
+      </w:pPr>
+    </w:p>
+    <w:p>
+      <w:pPr>
+        <w:rPr>
+          <w:sz w:val="40"/>
+          <w:szCs w:val="40"/>
+        </w:rPr>
+      </w:pPr>
+      <w:r>
+        <w:rPr>
           <w:sz w:val="40"/>
           <w:szCs w:val="40"/>
         </w:rPr>
         <w:lastRenderedPageBreak/>
-        <w:t>7.15 Introduce jOOQ</w:t>
-      </w:r>
-    </w:p>
-    <w:p>
-      <w:pPr>
-        <w:rPr>
-          <w:sz w:val="40"/>
-          <w:szCs w:val="40"/>
-        </w:rPr>
-      </w:pPr>
-    </w:p>
-    <w:p>
-      <w:pPr>
-        <w:pStyle w:val="Heading1"/>
-        <w:rPr>
-          <w:color w:val="EE0000"/>
-        </w:rPr>
-      </w:pPr>
-      <w:r>
-        <w:rPr>
-          <w:color w:val="EE0000"/>
-        </w:rPr>
-        <w:t>8. Spring with JPA</w:t>
-      </w:r>
-    </w:p>
-    <w:p>
-      <w:pPr>
-        <w:rPr>
-          <w:sz w:val="40"/>
-          <w:szCs w:val="40"/>
-        </w:rPr>
-      </w:pPr>
-    </w:p>
-    <w:p>
-      <w:pPr>
-        <w:rPr>
-          <w:sz w:val="40"/>
-          <w:szCs w:val="40"/>
-        </w:rPr>
-      </w:pPr>
-      <w:r>
-        <w:rPr>
-          <w:sz w:val="40"/>
-          <w:szCs w:val="40"/>
-        </w:rPr>
-        <w:t>8.1 Introduce JPA 3.1</w:t>
-      </w:r>
-    </w:p>
-    <w:p>
-      <w:pPr>
-        <w:rPr>
-          <w:sz w:val="40"/>
-          <w:szCs w:val="40"/>
-        </w:rPr>
-      </w:pPr>
-    </w:p>
-    <w:p>
-      <w:pPr>
-        <w:rPr>
-          <w:sz w:val="40"/>
-          <w:szCs w:val="40"/>
-        </w:rPr>
-      </w:pPr>
-      <w:r>
-        <w:rPr>
-          <w:sz w:val="40"/>
-          <w:szCs w:val="40"/>
-        </w:rPr>
-        <w:t>8.1.1 Sample Data Model for Example Code</w:t>
-      </w:r>
-    </w:p>
-    <w:p>
-      <w:pPr>
-        <w:rPr>
-          <w:sz w:val="40"/>
-          <w:szCs w:val="40"/>
-        </w:rPr>
-      </w:pPr>
-    </w:p>
-    <w:p>
-      <w:pPr>
-        <w:rPr>
-          <w:sz w:val="40"/>
-          <w:szCs w:val="40"/>
-        </w:rPr>
-      </w:pPr>
-      <w:r>
-        <w:rPr>
-          <w:sz w:val="40"/>
-          <w:szCs w:val="40"/>
-        </w:rPr>
-        <w:t>8.1.2 Configure JPA’s EntityManagerFactory</w:t>
-      </w:r>
-    </w:p>
-    <w:p>
-      <w:pPr>
-        <w:rPr>
-          <w:sz w:val="40"/>
-          <w:szCs w:val="40"/>
-        </w:rPr>
-      </w:pPr>
-    </w:p>
-    <w:p>
-      <w:pPr>
-        <w:rPr>
-          <w:sz w:val="40"/>
-          <w:szCs w:val="40"/>
-        </w:rPr>
-      </w:pPr>
-      <w:r>
-        <w:rPr>
-          <w:sz w:val="40"/>
-          <w:szCs w:val="40"/>
-        </w:rPr>
-        <w:t>8.1.3 Use JPA Annotations for ORM Mapping</w:t>
-      </w:r>
-    </w:p>
-    <w:p>
-      <w:pPr>
-        <w:rPr>
-          <w:sz w:val="40"/>
-          <w:szCs w:val="40"/>
-        </w:rPr>
-      </w:pPr>
-    </w:p>
-    <w:p>
-      <w:pPr>
-        <w:rPr>
-          <w:sz w:val="40"/>
-          <w:szCs w:val="40"/>
-        </w:rPr>
-      </w:pPr>
-      <w:r>
-        <w:rPr>
-          <w:sz w:val="40"/>
-          <w:szCs w:val="40"/>
-        </w:rPr>
-        <w:t>8.2 Perform Database Operations with JPA</w:t>
-      </w:r>
-    </w:p>
-    <w:p>
-      <w:pPr>
-        <w:rPr>
-          <w:sz w:val="40"/>
-          <w:szCs w:val="40"/>
-        </w:rPr>
-      </w:pPr>
-    </w:p>
-    <w:p>
-      <w:pPr>
-        <w:rPr>
-          <w:sz w:val="40"/>
-          <w:szCs w:val="40"/>
-        </w:rPr>
-      </w:pPr>
-      <w:r>
-        <w:rPr>
-          <w:sz w:val="40"/>
-          <w:szCs w:val="40"/>
-        </w:rPr>
-        <w:t>8.2.1 Use Java Persistence Query Language to Query Data</w:t>
-      </w:r>
-    </w:p>
-    <w:p>
-      <w:pPr>
-        <w:rPr>
-          <w:sz w:val="40"/>
-          <w:szCs w:val="40"/>
-        </w:rPr>
-      </w:pPr>
-    </w:p>
-    <w:p>
-      <w:pPr>
-        <w:rPr>
-          <w:sz w:val="40"/>
-          <w:szCs w:val="40"/>
-        </w:rPr>
-      </w:pPr>
-      <w:r>
-        <w:rPr>
-          <w:sz w:val="40"/>
-          <w:szCs w:val="40"/>
-        </w:rPr>
         <w:t>8.2.2 Query with Untyped Results</w:t>
       </w:r>
     </w:p>
@@ -1332,16 +3897,26 @@
           <w:szCs w:val="40"/>
         </w:rPr>
       </w:pPr>
-    </w:p>
-    <w:p>
-      <w:pPr>
-        <w:rPr>
-          <w:sz w:val="40"/>
-          <w:szCs w:val="40"/>
-        </w:rPr>
-      </w:pPr>
-      <w:r>
-        <w:rPr>
+      <w:r>
+        <w:rPr>
+          <w:sz w:val="40"/>
+          <w:szCs w:val="40"/>
+        </w:rPr>
+        <w:t>-Transaction management is a crosscutting concern and shouldn’t be coded within business code.</w:t>
+      </w:r>
+    </w:p>
+    <w:p>
+      <w:pPr>
+        <w:pStyle w:val="Heading2"/>
+        <w:rPr>
+          <w:color w:val="00B050"/>
+          <w:sz w:val="40"/>
+          <w:szCs w:val="40"/>
+        </w:rPr>
+      </w:pPr>
+      <w:r>
+        <w:rPr>
+          <w:color w:val="00B050"/>
           <w:sz w:val="40"/>
           <w:szCs w:val="40"/>
         </w:rPr>
@@ -1355,6 +3930,28 @@
           <w:szCs w:val="40"/>
         </w:rPr>
       </w:pPr>
+      <w:r>
+        <w:rPr>
+          <w:sz w:val="40"/>
+          <w:szCs w:val="40"/>
+        </w:rPr>
+        <w:t>-Local transactions: single transactional resource (a JDBC connection).</w:t>
+      </w:r>
+    </w:p>
+    <w:p>
+      <w:pPr>
+        <w:rPr>
+          <w:sz w:val="40"/>
+          <w:szCs w:val="40"/>
+        </w:rPr>
+      </w:pPr>
+      <w:r>
+        <w:rPr>
+          <w:sz w:val="40"/>
+          <w:szCs w:val="40"/>
+        </w:rPr>
+        <w:t>-Global transaction: managed by container and can span multiple transactional resources</w:t>
+      </w:r>
     </w:p>
     <w:p>
       <w:pPr>
@@ -1378,19 +3975,199 @@
           <w:szCs w:val="40"/>
         </w:rPr>
       </w:pPr>
-    </w:p>
-    <w:p>
-      <w:pPr>
-        <w:rPr>
-          <w:sz w:val="40"/>
-          <w:szCs w:val="40"/>
-        </w:rPr>
-      </w:pPr>
-      <w:r>
-        <w:rPr>
-          <w:sz w:val="40"/>
-          <w:szCs w:val="40"/>
-        </w:rPr>
+      <w:r>
+        <w:rPr>
+          <w:sz w:val="40"/>
+          <w:szCs w:val="40"/>
+        </w:rPr>
+        <w:t>+Local</w:t>
+      </w:r>
+      <w:r>
+        <w:rPr>
+          <w:sz w:val="40"/>
+          <w:szCs w:val="40"/>
+        </w:rPr>
+        <w:t xml:space="preserve"> transactions are easy to manage, all operations need to interact with just one transactional resource.</w:t>
+      </w:r>
+    </w:p>
+    <w:p>
+      <w:pPr>
+        <w:rPr>
+          <w:sz w:val="40"/>
+          <w:szCs w:val="40"/>
+        </w:rPr>
+      </w:pPr>
+      <w:r>
+        <w:rPr>
+          <w:sz w:val="40"/>
+          <w:szCs w:val="40"/>
+        </w:rPr>
+        <w:t xml:space="preserve">+Global transactions are implemented with JTA (Java/Jakarta Transaction API). </w:t>
+      </w:r>
+    </w:p>
+    <w:p>
+      <w:pPr>
+        <w:rPr>
+          <w:sz w:val="40"/>
+          <w:szCs w:val="40"/>
+        </w:rPr>
+      </w:pPr>
+      <w:r>
+        <w:rPr>
+          <w:sz w:val="40"/>
+          <w:szCs w:val="40"/>
+        </w:rPr>
+        <w:lastRenderedPageBreak/>
+        <w:drawing>
+          <wp:inline distT="0" distB="0" distL="0" distR="0" wp14:anchorId="2C84CC13" wp14:editId="42C549D3">
+            <wp:extent cx="4728519" cy="2513793"/>
+            <wp:effectExtent l="0" t="0" r="0" b="1270"/>
+            <wp:docPr id="23" name="Picture 23"/>
+            <wp:cNvGraphicFramePr>
+              <a:graphicFrameLocks xmlns:a="http://schemas.openxmlformats.org/drawingml/2006/main" noChangeAspect="1"/>
+            </wp:cNvGraphicFramePr>
+            <a:graphic xmlns:a="http://schemas.openxmlformats.org/drawingml/2006/main">
+              <a:graphicData uri="http://schemas.openxmlformats.org/drawingml/2006/picture">
+                <pic:pic xmlns:pic="http://schemas.openxmlformats.org/drawingml/2006/picture">
+                  <pic:nvPicPr>
+                    <pic:cNvPr id="1" name=""/>
+                    <pic:cNvPicPr/>
+                  </pic:nvPicPr>
+                  <pic:blipFill>
+                    <a:blip r:embed="rId43"/>
+                    <a:stretch>
+                      <a:fillRect/>
+                    </a:stretch>
+                  </pic:blipFill>
+                  <pic:spPr>
+                    <a:xfrm>
+                      <a:off x="0" y="0"/>
+                      <a:ext cx="4790222" cy="2546596"/>
+                    </a:xfrm>
+                    <a:prstGeom prst="rect">
+                      <a:avLst/>
+                    </a:prstGeom>
+                  </pic:spPr>
+                </pic:pic>
+              </a:graphicData>
+            </a:graphic>
+          </wp:inline>
+        </w:drawing>
+      </w:r>
+    </w:p>
+    <w:p>
+      <w:pPr>
+        <w:rPr>
+          <w:sz w:val="40"/>
+          <w:szCs w:val="40"/>
+        </w:rPr>
+      </w:pPr>
+      <w:r>
+        <w:rPr>
+          <w:sz w:val="40"/>
+          <w:szCs w:val="40"/>
+        </w:rPr>
+        <w:t>+The 1</w:t>
+      </w:r>
+      <w:r>
+        <w:rPr>
+          <w:sz w:val="40"/>
+          <w:szCs w:val="40"/>
+          <w:vertAlign w:val="superscript"/>
+        </w:rPr>
+        <w:t>st</w:t>
+      </w:r>
+      <w:r>
+        <w:rPr>
+          <w:sz w:val="40"/>
+          <w:szCs w:val="40"/>
+        </w:rPr>
+        <w:t xml:space="preserve"> party is back-end resource (RDBMS, messaging middleware, enterprise resource planning system…)</w:t>
+      </w:r>
+    </w:p>
+    <w:p>
+      <w:pPr>
+        <w:rPr>
+          <w:sz w:val="40"/>
+          <w:szCs w:val="40"/>
+        </w:rPr>
+      </w:pPr>
+      <w:r>
+        <w:rPr>
+          <w:sz w:val="40"/>
+          <w:szCs w:val="40"/>
+        </w:rPr>
+        <w:t>+The 2</w:t>
+      </w:r>
+      <w:r>
+        <w:rPr>
+          <w:sz w:val="40"/>
+          <w:szCs w:val="40"/>
+          <w:vertAlign w:val="superscript"/>
+        </w:rPr>
+        <w:t>nd</w:t>
+      </w:r>
+      <w:r>
+        <w:rPr>
+          <w:sz w:val="40"/>
+          <w:szCs w:val="40"/>
+        </w:rPr>
+        <w:t xml:space="preserve"> party is resource manager, provided by back-end resource vender is responsible for interacting with back-end resource.</w:t>
+      </w:r>
+    </w:p>
+    <w:p>
+      <w:pPr>
+        <w:rPr>
+          <w:sz w:val="40"/>
+          <w:szCs w:val="40"/>
+        </w:rPr>
+      </w:pPr>
+      <w:r>
+        <w:rPr>
+          <w:sz w:val="40"/>
+          <w:szCs w:val="40"/>
+        </w:rPr>
+        <w:t>+The 3rt party is JTA transaction manager: manage, coordinate, synchronize the transaction status with all resource managers that are participating in transaction.</w:t>
+      </w:r>
+    </w:p>
+    <w:p>
+      <w:pPr>
+        <w:rPr>
+          <w:sz w:val="40"/>
+          <w:szCs w:val="40"/>
+        </w:rPr>
+      </w:pPr>
+      <w:r>
+        <w:rPr>
+          <w:sz w:val="40"/>
+          <w:szCs w:val="40"/>
+        </w:rPr>
+        <w:t xml:space="preserve">+The final component is application. </w:t>
+      </w:r>
+      <w:r>
+        <w:rPr>
+          <w:sz w:val="40"/>
+          <w:szCs w:val="40"/>
+        </w:rPr>
+        <w:t>It manages transaction (begin, commit, rollback). Application interacts with back-end resources various standards defined by JEE.</w:t>
+      </w:r>
+    </w:p>
+    <w:p>
+      <w:pPr>
+        <w:pStyle w:val="Heading2"/>
+        <w:rPr>
+          <w:color w:val="00B050"/>
+          <w:sz w:val="40"/>
+          <w:szCs w:val="40"/>
+        </w:rPr>
+      </w:pPr>
+      <w:r>
+        <w:rPr>
+          <w:color w:val="00B050"/>
+          <w:sz w:val="40"/>
+          <w:szCs w:val="40"/>
+        </w:rPr>
+        <w:lastRenderedPageBreak/>
         <w:t>9.2 Implementations of PlatformTransactionManager</w:t>
       </w:r>
     </w:p>
@@ -1401,16 +4178,105 @@
           <w:szCs w:val="40"/>
         </w:rPr>
       </w:pPr>
-    </w:p>
-    <w:p>
-      <w:pPr>
-        <w:rPr>
-          <w:sz w:val="40"/>
-          <w:szCs w:val="40"/>
-        </w:rPr>
-      </w:pPr>
-      <w:r>
-        <w:rPr>
+      <w:r>
+        <w:rPr>
+          <w:sz w:val="40"/>
+          <w:szCs w:val="40"/>
+        </w:rPr>
+        <w:t>-In Spring, PlatformTransactionManager interface uses TransactionDefinition and TransactionStatus interfaces to create and manage transaction.</w:t>
+      </w:r>
+    </w:p>
+    <w:p>
+      <w:pPr>
+        <w:rPr>
+          <w:sz w:val="40"/>
+          <w:szCs w:val="40"/>
+        </w:rPr>
+      </w:pPr>
+      <w:r>
+        <w:rPr>
+          <w:sz w:val="40"/>
+          <w:szCs w:val="40"/>
+        </w:rPr>
+        <w:drawing>
+          <wp:inline distT="0" distB="0" distL="0" distR="0" wp14:anchorId="51A19754" wp14:editId="614C3C94">
+            <wp:extent cx="5115697" cy="2501553"/>
+            <wp:effectExtent l="0" t="0" r="8890" b="0"/>
+            <wp:docPr id="39" name="Picture 39"/>
+            <wp:cNvGraphicFramePr>
+              <a:graphicFrameLocks xmlns:a="http://schemas.openxmlformats.org/drawingml/2006/main" noChangeAspect="1"/>
+            </wp:cNvGraphicFramePr>
+            <a:graphic xmlns:a="http://schemas.openxmlformats.org/drawingml/2006/main">
+              <a:graphicData uri="http://schemas.openxmlformats.org/drawingml/2006/picture">
+                <pic:pic xmlns:pic="http://schemas.openxmlformats.org/drawingml/2006/picture">
+                  <pic:nvPicPr>
+                    <pic:cNvPr id="1" name=""/>
+                    <pic:cNvPicPr/>
+                  </pic:nvPicPr>
+                  <pic:blipFill>
+                    <a:blip r:embed="rId44"/>
+                    <a:stretch>
+                      <a:fillRect/>
+                    </a:stretch>
+                  </pic:blipFill>
+                  <pic:spPr>
+                    <a:xfrm>
+                      <a:off x="0" y="0"/>
+                      <a:ext cx="5161776" cy="2524086"/>
+                    </a:xfrm>
+                    <a:prstGeom prst="rect">
+                      <a:avLst/>
+                    </a:prstGeom>
+                  </pic:spPr>
+                </pic:pic>
+              </a:graphicData>
+            </a:graphic>
+          </wp:inline>
+        </w:drawing>
+      </w:r>
+    </w:p>
+    <w:p>
+      <w:pPr>
+        <w:rPr>
+          <w:sz w:val="40"/>
+          <w:szCs w:val="40"/>
+        </w:rPr>
+      </w:pPr>
+      <w:r>
+        <w:rPr>
+          <w:sz w:val="40"/>
+          <w:szCs w:val="40"/>
+        </w:rPr>
+        <w:t>+DataSourceTransactionManager is for generic JDBC conenctions.</w:t>
+      </w:r>
+    </w:p>
+    <w:p>
+      <w:pPr>
+        <w:rPr>
+          <w:sz w:val="40"/>
+          <w:szCs w:val="40"/>
+        </w:rPr>
+      </w:pPr>
+      <w:r>
+        <w:rPr>
+          <w:sz w:val="40"/>
+          <w:szCs w:val="40"/>
+        </w:rPr>
+        <w:t>+For ORM: JpaTransactionManager, HibernateTransactionManager.</w:t>
+      </w:r>
+    </w:p>
+    <w:p>
+      <w:pPr>
+        <w:pStyle w:val="Heading2"/>
+        <w:rPr>
+          <w:color w:val="00B050"/>
+          <w:sz w:val="40"/>
+          <w:szCs w:val="40"/>
+        </w:rPr>
+      </w:pPr>
+      <w:r>
+        <w:rPr>
+          <w:color w:val="00B050"/>
           <w:sz w:val="40"/>
           <w:szCs w:val="40"/>
         </w:rPr>
@@ -1424,9 +4290,19 @@
           <w:szCs w:val="40"/>
         </w:rPr>
       </w:pPr>
-    </w:p>
-    <w:p>
-      <w:pPr>
+      <w:r>
+        <w:rPr>
+          <w:sz w:val="40"/>
+          <w:szCs w:val="40"/>
+        </w:rPr>
+        <w:t xml:space="preserve">-We discuss transaction properties that Spring supports, focusing on interacting with RDBMS as back-end resource. </w:t>
+      </w:r>
+      <w:bookmarkStart w:id="0" w:name="_GoBack"/>
+      <w:bookmarkEnd w:id="0"/>
+    </w:p>
+    <w:p>
+      <w:pPr>
+        <w:pStyle w:val="Heading3"/>
         <w:rPr>
           <w:sz w:val="40"/>
           <w:szCs w:val="40"/>
@@ -1450,16 +4326,18 @@
     </w:p>
     <w:p>
       <w:pPr>
-        <w:rPr>
-          <w:sz w:val="40"/>
-          <w:szCs w:val="40"/>
-        </w:rPr>
-      </w:pPr>
-      <w:r>
-        <w:rPr>
-          <w:sz w:val="40"/>
-          <w:szCs w:val="40"/>
-        </w:rPr>
+        <w:pStyle w:val="Heading3"/>
+        <w:rPr>
+          <w:sz w:val="40"/>
+          <w:szCs w:val="40"/>
+        </w:rPr>
+      </w:pPr>
+      <w:r>
+        <w:rPr>
+          <w:sz w:val="40"/>
+          <w:szCs w:val="40"/>
+        </w:rPr>
+        <w:lastRenderedPageBreak/>
         <w:t>9.3.2 TransactionStatus Interface</w:t>
       </w:r>
     </w:p>
@@ -1473,13 +4351,16 @@
     </w:p>
     <w:p>
       <w:pPr>
-        <w:rPr>
-          <w:sz w:val="40"/>
-          <w:szCs w:val="40"/>
-        </w:rPr>
-      </w:pPr>
-      <w:r>
-        <w:rPr>
+        <w:pStyle w:val="Heading2"/>
+        <w:rPr>
+          <w:color w:val="00B050"/>
+          <w:sz w:val="40"/>
+          <w:szCs w:val="40"/>
+        </w:rPr>
+      </w:pPr>
+      <w:r>
+        <w:rPr>
+          <w:color w:val="00B050"/>
           <w:sz w:val="40"/>
           <w:szCs w:val="40"/>
         </w:rPr>
@@ -1496,6 +4377,7 @@
     </w:p>
     <w:p>
       <w:pPr>
+        <w:pStyle w:val="Heading3"/>
         <w:rPr>
           <w:sz w:val="40"/>
           <w:szCs w:val="40"/>
@@ -1519,6 +4401,7 @@
     </w:p>
     <w:p>
       <w:pPr>
+        <w:pStyle w:val="Heading3"/>
         <w:rPr>
           <w:sz w:val="40"/>
           <w:szCs w:val="40"/>
@@ -1542,6 +4425,7 @@
     </w:p>
     <w:p>
       <w:pPr>
+        <w:pStyle w:val="Heading3"/>
         <w:rPr>
           <w:sz w:val="40"/>
           <w:szCs w:val="40"/>
@@ -1565,6 +4449,7 @@
     </w:p>
     <w:p>
       <w:pPr>
+        <w:pStyle w:val="Heading3"/>
         <w:rPr>
           <w:sz w:val="40"/>
           <w:szCs w:val="40"/>
@@ -1588,13 +4473,16 @@
     </w:p>
     <w:p>
       <w:pPr>
-        <w:rPr>
-          <w:sz w:val="40"/>
-          <w:szCs w:val="40"/>
-        </w:rPr>
-      </w:pPr>
-      <w:r>
-        <w:rPr>
+        <w:pStyle w:val="Heading2"/>
+        <w:rPr>
+          <w:color w:val="00B050"/>
+          <w:sz w:val="40"/>
+          <w:szCs w:val="40"/>
+        </w:rPr>
+      </w:pPr>
+      <w:r>
+        <w:rPr>
+          <w:color w:val="00B050"/>
           <w:sz w:val="40"/>
           <w:szCs w:val="40"/>
         </w:rPr>
@@ -1611,6 +4499,7 @@
     </w:p>
     <w:p>
       <w:pPr>
+        <w:pStyle w:val="Heading3"/>
         <w:rPr>
           <w:sz w:val="40"/>
           <w:szCs w:val="40"/>
@@ -1634,6 +4523,7 @@
     </w:p>
     <w:p>
       <w:pPr>
+        <w:pStyle w:val="Heading3"/>
         <w:rPr>
           <w:sz w:val="40"/>
           <w:szCs w:val="40"/>
@@ -1666,6 +4556,7 @@
         <w:rPr>
           <w:color w:val="EE0000"/>
         </w:rPr>
+        <w:lastRenderedPageBreak/>
         <w:t>10. Spring Data with SQL and NoSQL Database</w:t>
       </w:r>
     </w:p>
@@ -2001,8 +4892,58 @@
 </w:document>
 </file>
 
+<file path=word/endnotes.xml><?xml version="1.0" encoding="utf-8"?>
+<w:endnotes xmlns:wpc="http://schemas.microsoft.com/office/word/2010/wordprocessingCanvas" xmlns:cx="http://schemas.microsoft.com/office/drawing/2014/chartex" xmlns:mc="http://schemas.openxmlformats.org/markup-compatibility/2006" xmlns:o="urn:schemas-microsoft-com:office:office" xmlns:r="http://schemas.openxmlformats.org/officeDocument/2006/relationships" xmlns:m="http://schemas.openxmlformats.org/officeDocument/2006/math" xmlns:v="urn:schemas-microsoft-com:vml" xmlns:wp14="http://schemas.microsoft.com/office/word/2010/wordprocessingDrawing" xmlns:wp="http://schemas.openxmlformats.org/drawingml/2006/wordprocessingDrawing" xmlns:w10="urn:schemas-microsoft-com:office:word" xmlns:w="http://schemas.openxmlformats.org/wordprocessingml/2006/main" xmlns:w14="http://schemas.microsoft.com/office/word/2010/wordml" xmlns:w15="http://schemas.microsoft.com/office/word/2012/wordml" xmlns:w16se="http://schemas.microsoft.com/office/word/2015/wordml/symex" xmlns:wpg="http://schemas.microsoft.com/office/word/2010/wordprocessingGroup" xmlns:wpi="http://schemas.microsoft.com/office/word/2010/wordprocessingInk" xmlns:wne="http://schemas.microsoft.com/office/word/2006/wordml" xmlns:wps="http://schemas.microsoft.com/office/word/2010/wordprocessingShape" mc:Ignorable="w14 w15 w16se wp14">
+  <w:endnote w:type="separator" w:id="-1">
+    <w:p>
+      <w:pPr>
+        <w:spacing w:after="0" w:line="240" w:lineRule="auto"/>
+      </w:pPr>
+      <w:r>
+        <w:separator/>
+      </w:r>
+    </w:p>
+  </w:endnote>
+  <w:endnote w:type="continuationSeparator" w:id="0">
+    <w:p>
+      <w:pPr>
+        <w:spacing w:after="0" w:line="240" w:lineRule="auto"/>
+      </w:pPr>
+      <w:r>
+        <w:continuationSeparator/>
+      </w:r>
+    </w:p>
+  </w:endnote>
+</w:endnotes>
+</file>
+
+<file path=word/footnotes.xml><?xml version="1.0" encoding="utf-8"?>
+<w:footnotes xmlns:wpc="http://schemas.microsoft.com/office/word/2010/wordprocessingCanvas" xmlns:cx="http://schemas.microsoft.com/office/drawing/2014/chartex" xmlns:mc="http://schemas.openxmlformats.org/markup-compatibility/2006" xmlns:o="urn:schemas-microsoft-com:office:office" xmlns:r="http://schemas.openxmlformats.org/officeDocument/2006/relationships" xmlns:m="http://schemas.openxmlformats.org/officeDocument/2006/math" xmlns:v="urn:schemas-microsoft-com:vml" xmlns:wp14="http://schemas.microsoft.com/office/word/2010/wordprocessingDrawing" xmlns:wp="http://schemas.openxmlformats.org/drawingml/2006/wordprocessingDrawing" xmlns:w10="urn:schemas-microsoft-com:office:word" xmlns:w="http://schemas.openxmlformats.org/wordprocessingml/2006/main" xmlns:w14="http://schemas.microsoft.com/office/word/2010/wordml" xmlns:w15="http://schemas.microsoft.com/office/word/2012/wordml" xmlns:w16se="http://schemas.microsoft.com/office/word/2015/wordml/symex" xmlns:wpg="http://schemas.microsoft.com/office/word/2010/wordprocessingGroup" xmlns:wpi="http://schemas.microsoft.com/office/word/2010/wordprocessingInk" xmlns:wne="http://schemas.microsoft.com/office/word/2006/wordml" xmlns:wps="http://schemas.microsoft.com/office/word/2010/wordprocessingShape" mc:Ignorable="w14 w15 w16se wp14">
+  <w:footnote w:type="separator" w:id="-1">
+    <w:p>
+      <w:pPr>
+        <w:spacing w:after="0" w:line="240" w:lineRule="auto"/>
+      </w:pPr>
+      <w:r>
+        <w:separator/>
+      </w:r>
+    </w:p>
+  </w:footnote>
+  <w:footnote w:type="continuationSeparator" w:id="0">
+    <w:p>
+      <w:pPr>
+        <w:spacing w:after="0" w:line="240" w:lineRule="auto"/>
+      </w:pPr>
+      <w:r>
+        <w:continuationSeparator/>
+      </w:r>
+    </w:p>
+  </w:footnote>
+</w:footnotes>
+</file>
+
 <file path=word/styles.xml><?xml version="1.0" encoding="utf-8"?>
-<w:styles xmlns:mc="http://schemas.openxmlformats.org/markup-compatibility/2006" xmlns:r="http://schemas.openxmlformats.org/officeDocument/2006/relationships" xmlns:w="http://schemas.openxmlformats.org/wordprocessingml/2006/main" xmlns:w14="http://schemas.microsoft.com/office/word/2010/wordml" xmlns:w15="http://schemas.microsoft.com/office/word/2012/wordml" xmlns:w16cex="http://schemas.microsoft.com/office/word/2018/wordml/cex" xmlns:w16cid="http://schemas.microsoft.com/office/word/2016/wordml/cid" xmlns:w16="http://schemas.microsoft.com/office/word/2018/wordml" xmlns:w16du="http://schemas.microsoft.com/office/word/2023/wordml/word16du" xmlns:w16sdtdh="http://schemas.microsoft.com/office/word/2020/wordml/sdtdatahash" xmlns:w16sdtfl="http://schemas.microsoft.com/office/word/2024/wordml/sdtformatlock" xmlns:w16se="http://schemas.microsoft.com/office/word/2015/wordml/symex" mc:Ignorable="w14 w15 w16se w16cid w16 w16cex w16sdtdh w16sdtfl w16du">
+<w:styles xmlns:mc="http://schemas.openxmlformats.org/markup-compatibility/2006" xmlns:r="http://schemas.openxmlformats.org/officeDocument/2006/relationships" xmlns:w="http://schemas.openxmlformats.org/wordprocessingml/2006/main" xmlns:w14="http://schemas.microsoft.com/office/word/2010/wordml" xmlns:w15="http://schemas.microsoft.com/office/word/2012/wordml" xmlns:w16se="http://schemas.microsoft.com/office/word/2015/wordml/symex" mc:Ignorable="w14 w15 w16se">
   <w:docDefaults>
     <w:rPrDefault>
       <w:rPr>
@@ -2020,7 +4961,7 @@
       </w:pPr>
     </w:pPrDefault>
   </w:docDefaults>
-  <w:latentStyles w:defLockedState="0" w:defUIPriority="99" w:defSemiHidden="0" w:defUnhideWhenUsed="0" w:defQFormat="0" w:count="376">
+  <w:latentStyles w:defLockedState="0" w:defUIPriority="99" w:defSemiHidden="0" w:defUnhideWhenUsed="0" w:defQFormat="0" w:count="371">
     <w:lsdException w:name="Normal" w:uiPriority="0" w:qFormat="1"/>
     <w:lsdException w:name="heading 1" w:uiPriority="9" w:qFormat="1"/>
     <w:lsdException w:name="heading 2" w:semiHidden="1" w:uiPriority="9" w:unhideWhenUsed="1" w:qFormat="1"/>
@@ -2392,11 +5333,6 @@
     <w:lsdException w:name="List Table 5 Dark Accent 6" w:uiPriority="50"/>
     <w:lsdException w:name="List Table 6 Colorful Accent 6" w:uiPriority="51"/>
     <w:lsdException w:name="List Table 7 Colorful Accent 6" w:uiPriority="52"/>
-    <w:lsdException w:name="Mention" w:semiHidden="1" w:unhideWhenUsed="1"/>
-    <w:lsdException w:name="Smart Hyperlink" w:semiHidden="1" w:unhideWhenUsed="1"/>
-    <w:lsdException w:name="Hashtag" w:semiHidden="1" w:unhideWhenUsed="1"/>
-    <w:lsdException w:name="Unresolved Mention" w:semiHidden="1" w:unhideWhenUsed="1"/>
-    <w:lsdException w:name="Smart Link" w:semiHidden="1" w:unhideWhenUsed="1"/>
   </w:latentStyles>
   <w:style w:type="paragraph" w:default="1" w:styleId="Normal">
     <w:name w:val="Normal"/>
@@ -2914,6 +5850,50 @@
       <w:spacing w:val="5"/>
     </w:rPr>
   </w:style>
+  <w:style w:type="paragraph" w:styleId="Header">
+    <w:name w:val="header"/>
+    <w:basedOn w:val="Normal"/>
+    <w:link w:val="HeaderChar"/>
+    <w:uiPriority w:val="99"/>
+    <w:unhideWhenUsed/>
+    <w:rsid w:val="00CF070A"/>
+    <w:pPr>
+      <w:tabs>
+        <w:tab w:val="center" w:pos="4680"/>
+        <w:tab w:val="right" w:pos="9360"/>
+      </w:tabs>
+      <w:spacing w:after="0" w:line="240" w:lineRule="auto"/>
+    </w:pPr>
+  </w:style>
+  <w:style w:type="character" w:customStyle="1" w:styleId="HeaderChar">
+    <w:name w:val="Header Char"/>
+    <w:basedOn w:val="DefaultParagraphFont"/>
+    <w:link w:val="Header"/>
+    <w:uiPriority w:val="99"/>
+    <w:rsid w:val="00CF070A"/>
+  </w:style>
+  <w:style w:type="paragraph" w:styleId="Footer">
+    <w:name w:val="footer"/>
+    <w:basedOn w:val="Normal"/>
+    <w:link w:val="FooterChar"/>
+    <w:uiPriority w:val="99"/>
+    <w:unhideWhenUsed/>
+    <w:rsid w:val="00CF070A"/>
+    <w:pPr>
+      <w:tabs>
+        <w:tab w:val="center" w:pos="4680"/>
+        <w:tab w:val="right" w:pos="9360"/>
+      </w:tabs>
+      <w:spacing w:after="0" w:line="240" w:lineRule="auto"/>
+    </w:pPr>
+  </w:style>
+  <w:style w:type="character" w:customStyle="1" w:styleId="FooterChar">
+    <w:name w:val="Footer Char"/>
+    <w:basedOn w:val="DefaultParagraphFont"/>
+    <w:link w:val="Footer"/>
+    <w:uiPriority w:val="99"/>
+    <w:rsid w:val="00CF070A"/>
+  </w:style>
 </w:styles>
 </file>
 

</xml_diff>